<commit_message>
switched perspective; writing to my future self
</commit_message>
<xml_diff>
--- a/public_chapter/PublicChapter_draft_v5.docx
+++ b/public_chapter/PublicChapter_draft_v5.docx
@@ -435,21 +435,6 @@
           <w:b/>
           <w:bCs/>
         </w:rPr>
-      </w:pPr>
-    </w:p>
-    <w:p>
-      <w:pPr>
-        <w:jc w:val="both"/>
-      </w:pPr>
-    </w:p>
-    <w:p>
-      <w:pPr>
-        <w:jc w:val="both"/>
-      </w:pPr>
-    </w:p>
-    <w:p>
-      <w:pPr>
-        <w:jc w:val="both"/>
       </w:pPr>
     </w:p>
     <w:p>
@@ -489,7 +474,150 @@
           <w:sz w:val="20"/>
           <w:szCs w:val="20"/>
         </w:rPr>
-        <w:t>Dear PhD,</w:t>
+        <w:lastRenderedPageBreak/>
+        <w:t xml:space="preserve">Dear </w:t>
+      </w:r>
+      <w:r>
+        <w:rPr>
+          <w:sz w:val="20"/>
+          <w:szCs w:val="20"/>
+        </w:rPr>
+        <w:t>future you</w:t>
+      </w:r>
+      <w:r>
+        <w:rPr>
+          <w:sz w:val="20"/>
+          <w:szCs w:val="20"/>
+        </w:rPr>
+        <w:t>,</w:t>
+      </w:r>
+    </w:p>
+    <w:p>
+      <w:pPr>
+        <w:jc w:val="both"/>
+        <w:rPr>
+          <w:sz w:val="20"/>
+          <w:szCs w:val="20"/>
+        </w:rPr>
+      </w:pPr>
+      <w:r>
+        <w:rPr>
+          <w:sz w:val="20"/>
+          <w:szCs w:val="20"/>
+        </w:rPr>
+        <w:t xml:space="preserve">Hello! I’ve just been accepted to a PhD program at the University of Wisconsin-Madison, and I had a feeling that it would be a good idea to start writing. </w:t>
+      </w:r>
+      <w:proofErr w:type="gramStart"/>
+      <w:r>
+        <w:rPr>
+          <w:sz w:val="20"/>
+          <w:szCs w:val="20"/>
+        </w:rPr>
+        <w:t>Usually</w:t>
+      </w:r>
+      <w:proofErr w:type="gramEnd"/>
+      <w:r>
+        <w:rPr>
+          <w:sz w:val="20"/>
+          <w:szCs w:val="20"/>
+        </w:rPr>
+        <w:t xml:space="preserve"> I write to friends or family, not exactly expecting a response, but knowing that it’s possible that I’ll get one. </w:t>
+      </w:r>
+      <w:r>
+        <w:rPr>
+          <w:sz w:val="20"/>
+          <w:szCs w:val="20"/>
+        </w:rPr>
+        <w:t>I</w:t>
+      </w:r>
+      <w:r>
+        <w:rPr>
+          <w:sz w:val="20"/>
+          <w:szCs w:val="20"/>
+        </w:rPr>
+        <w:t xml:space="preserve">t’s a bit strange, like writing to an inanimate object or an imaginary friend </w:t>
+      </w:r>
+      <w:r>
+        <w:rPr>
+          <w:sz w:val="20"/>
+          <w:szCs w:val="20"/>
+        </w:rPr>
+        <w:t>that can’t really respond, but something about this process feels cathartic.</w:t>
+      </w:r>
+      <w:r>
+        <w:rPr>
+          <w:sz w:val="20"/>
+          <w:szCs w:val="20"/>
+        </w:rPr>
+        <w:t xml:space="preserve"> You’ll be able to read, reflect, and look back on this part of your life and observe your journey through your own, previous lens. And with a PhD being 5, 6, maybe 7 years long, I </w:t>
+      </w:r>
+      <w:r>
+        <w:rPr>
+          <w:sz w:val="20"/>
+          <w:szCs w:val="20"/>
+        </w:rPr>
+        <w:t>thought</w:t>
+      </w:r>
+      <w:r>
+        <w:rPr>
+          <w:sz w:val="20"/>
+          <w:szCs w:val="20"/>
+        </w:rPr>
+        <w:t>:</w:t>
+      </w:r>
+      <w:r>
+        <w:rPr>
+          <w:i/>
+          <w:iCs/>
+          <w:sz w:val="20"/>
+          <w:szCs w:val="20"/>
+        </w:rPr>
+        <w:t xml:space="preserve"> </w:t>
+      </w:r>
+      <w:r>
+        <w:rPr>
+          <w:i/>
+          <w:iCs/>
+          <w:sz w:val="20"/>
+          <w:szCs w:val="20"/>
+        </w:rPr>
+        <w:t>w</w:t>
+      </w:r>
+      <w:r>
+        <w:rPr>
+          <w:i/>
+          <w:iCs/>
+          <w:sz w:val="20"/>
+          <w:szCs w:val="20"/>
+        </w:rPr>
+        <w:t xml:space="preserve">hy not write some of my </w:t>
+      </w:r>
+      <w:r>
+        <w:rPr>
+          <w:i/>
+          <w:iCs/>
+          <w:sz w:val="20"/>
+          <w:szCs w:val="20"/>
+        </w:rPr>
+        <w:t>intimate thoughts and ideas while on this journey</w:t>
+      </w:r>
+      <w:r>
+        <w:rPr>
+          <w:i/>
+          <w:iCs/>
+          <w:sz w:val="20"/>
+          <w:szCs w:val="20"/>
+        </w:rPr>
+        <w:t xml:space="preserve"> to reflect on in the future</w:t>
+      </w:r>
+      <w:r>
+        <w:rPr>
+          <w:i/>
+          <w:iCs/>
+          <w:sz w:val="20"/>
+          <w:szCs w:val="20"/>
+        </w:rPr>
+        <w:t>?</w:t>
       </w:r>
     </w:p>
     <w:p>
@@ -521,43 +649,708 @@
           <w:sz w:val="20"/>
           <w:szCs w:val="20"/>
         </w:rPr>
-        <w:t xml:space="preserve"> we begin. We’re going to be together for the next 5, 6, maybe 7 years, so I thought that it would be a good idea to start writing. I know </w:t>
-      </w:r>
-      <w:r>
-        <w:rPr>
-          <w:sz w:val="20"/>
-          <w:szCs w:val="20"/>
-        </w:rPr>
-        <w:t xml:space="preserve">that writing to </w:t>
-      </w:r>
-      <w:r>
-        <w:rPr>
-          <w:sz w:val="20"/>
-          <w:szCs w:val="20"/>
-        </w:rPr>
-        <w:t xml:space="preserve">my PhD </w:t>
-      </w:r>
-      <w:r>
-        <w:rPr>
-          <w:sz w:val="20"/>
-          <w:szCs w:val="20"/>
-        </w:rPr>
-        <w:t xml:space="preserve">is a bit strange, and that you </w:t>
-      </w:r>
-      <w:r>
-        <w:rPr>
-          <w:sz w:val="20"/>
-          <w:szCs w:val="20"/>
-        </w:rPr>
-        <w:t>can’t</w:t>
-      </w:r>
-      <w:r>
-        <w:rPr>
-          <w:sz w:val="20"/>
-          <w:szCs w:val="20"/>
-        </w:rPr>
-        <w:t xml:space="preserve"> really respond</w:t>
-      </w:r>
+        <w:t xml:space="preserve"> we begin. </w:t>
+      </w:r>
+      <w:r>
+        <w:rPr>
+          <w:sz w:val="20"/>
+          <w:szCs w:val="20"/>
+        </w:rPr>
+        <w:t>I gu</w:t>
+      </w:r>
+      <w:r>
+        <w:rPr>
+          <w:sz w:val="20"/>
+          <w:szCs w:val="20"/>
+        </w:rPr>
+        <w:t xml:space="preserve">ess first off, I’m extremely grateful for being accepted into this program. </w:t>
+      </w:r>
+      <w:r>
+        <w:rPr>
+          <w:sz w:val="20"/>
+          <w:szCs w:val="20"/>
+        </w:rPr>
+        <w:t>N</w:t>
+      </w:r>
+      <w:r>
+        <w:rPr>
+          <w:sz w:val="20"/>
+          <w:szCs w:val="20"/>
+        </w:rPr>
+        <w:t>ever</w:t>
+      </w:r>
+      <w:r>
+        <w:rPr>
+          <w:sz w:val="20"/>
+          <w:szCs w:val="20"/>
+        </w:rPr>
+        <w:t xml:space="preserve"> in my previous 21 years of living did</w:t>
+      </w:r>
+      <w:r>
+        <w:rPr>
+          <w:sz w:val="20"/>
+          <w:szCs w:val="20"/>
+        </w:rPr>
+        <w:t xml:space="preserve"> </w:t>
+      </w:r>
+      <w:r>
+        <w:rPr>
+          <w:sz w:val="20"/>
+          <w:szCs w:val="20"/>
+        </w:rPr>
+        <w:t>imagine</w:t>
+      </w:r>
+      <w:r>
+        <w:rPr>
+          <w:sz w:val="20"/>
+          <w:szCs w:val="20"/>
+        </w:rPr>
+        <w:t xml:space="preserve"> that I </w:t>
+      </w:r>
+      <w:r>
+        <w:rPr>
+          <w:sz w:val="20"/>
+          <w:szCs w:val="20"/>
+        </w:rPr>
+        <w:t>c</w:t>
+      </w:r>
+      <w:r>
+        <w:rPr>
+          <w:sz w:val="20"/>
+          <w:szCs w:val="20"/>
+        </w:rPr>
+        <w:t>ould do a PhD.</w:t>
+      </w:r>
+      <w:r>
+        <w:rPr>
+          <w:sz w:val="20"/>
+          <w:szCs w:val="20"/>
+        </w:rPr>
+        <w:t xml:space="preserve"> I’ve never been naturally smart.</w:t>
+      </w:r>
+      <w:r>
+        <w:rPr>
+          <w:sz w:val="20"/>
+          <w:szCs w:val="20"/>
+        </w:rPr>
+        <w:t xml:space="preserve"> I distinctly remember moments in my life where I didn’t do well, whether it be the time I took a multiplication quiz and got every single question wrong, or when I got </w:t>
+      </w:r>
+      <w:proofErr w:type="spellStart"/>
+      <w:r>
+        <w:rPr>
+          <w:sz w:val="20"/>
+          <w:szCs w:val="20"/>
+        </w:rPr>
+        <w:t>a</w:t>
+      </w:r>
+      <w:proofErr w:type="spellEnd"/>
+      <w:r>
+        <w:rPr>
+          <w:sz w:val="20"/>
+          <w:szCs w:val="20"/>
+        </w:rPr>
+        <w:t xml:space="preserve"> C on my first organic chemistry exam. I’ve always had to work hard to keep up, to put in the hours to learn concepts, and to feel confident in my abilities.</w:t>
+      </w:r>
+      <w:r>
+        <w:rPr>
+          <w:sz w:val="20"/>
+          <w:szCs w:val="20"/>
+        </w:rPr>
+        <w:t xml:space="preserve"> </w:t>
+      </w:r>
+      <w:proofErr w:type="gramStart"/>
+      <w:r>
+        <w:rPr>
+          <w:sz w:val="20"/>
+          <w:szCs w:val="20"/>
+        </w:rPr>
+        <w:t>So</w:t>
+      </w:r>
+      <w:proofErr w:type="gramEnd"/>
+      <w:r>
+        <w:rPr>
+          <w:sz w:val="20"/>
+          <w:szCs w:val="20"/>
+        </w:rPr>
+        <w:t xml:space="preserve"> w</w:t>
+      </w:r>
+      <w:r>
+        <w:rPr>
+          <w:sz w:val="20"/>
+          <w:szCs w:val="20"/>
+        </w:rPr>
+        <w:t>hen m</w:t>
+      </w:r>
+      <w:r>
+        <w:rPr>
+          <w:sz w:val="20"/>
+          <w:szCs w:val="20"/>
+        </w:rPr>
+        <w:t>y undergra</w:t>
+      </w:r>
+      <w:r>
+        <w:rPr>
+          <w:sz w:val="20"/>
+          <w:szCs w:val="20"/>
+        </w:rPr>
+        <w:t>d</w:t>
+      </w:r>
+      <w:r>
+        <w:rPr>
+          <w:sz w:val="20"/>
+          <w:szCs w:val="20"/>
+        </w:rPr>
+        <w:t xml:space="preserve"> mentor </w:t>
+      </w:r>
+      <w:r>
+        <w:rPr>
+          <w:sz w:val="20"/>
+          <w:szCs w:val="20"/>
+        </w:rPr>
+        <w:t>told</w:t>
+      </w:r>
+      <w:r>
+        <w:rPr>
+          <w:sz w:val="20"/>
+          <w:szCs w:val="20"/>
+        </w:rPr>
+        <w:t xml:space="preserve"> me that </w:t>
+      </w:r>
+      <w:r>
+        <w:rPr>
+          <w:sz w:val="20"/>
+          <w:szCs w:val="20"/>
+        </w:rPr>
+        <w:t>a PhD</w:t>
+      </w:r>
+      <w:r>
+        <w:rPr>
+          <w:sz w:val="20"/>
+          <w:szCs w:val="20"/>
+        </w:rPr>
+        <w:t xml:space="preserve"> might be a good fit for me</w:t>
+      </w:r>
+      <w:r>
+        <w:rPr>
+          <w:sz w:val="20"/>
+          <w:szCs w:val="20"/>
+        </w:rPr>
+        <w:t>, I was bewildered. No one in my family is a scientist, I’</w:t>
+      </w:r>
+      <w:r>
+        <w:rPr>
+          <w:sz w:val="20"/>
+          <w:szCs w:val="20"/>
+        </w:rPr>
+        <w:t>d</w:t>
+      </w:r>
+      <w:r>
+        <w:rPr>
+          <w:sz w:val="20"/>
+          <w:szCs w:val="20"/>
+        </w:rPr>
+        <w:t xml:space="preserve"> been rejected from several scientific lab opportunities</w:t>
+      </w:r>
+      <w:r>
+        <w:rPr>
+          <w:sz w:val="20"/>
+          <w:szCs w:val="20"/>
+        </w:rPr>
+        <w:t xml:space="preserve"> throughout my college career</w:t>
+      </w:r>
+      <w:r>
+        <w:rPr>
+          <w:sz w:val="20"/>
+          <w:szCs w:val="20"/>
+        </w:rPr>
+        <w:t xml:space="preserve">, and I didn’t even know that PhD programs existed until junior year of college. But despite all of this I’ve been </w:t>
+      </w:r>
+      <w:r>
+        <w:rPr>
+          <w:sz w:val="20"/>
+          <w:szCs w:val="20"/>
+        </w:rPr>
+        <w:t>accepted,</w:t>
+      </w:r>
+      <w:r>
+        <w:rPr>
+          <w:sz w:val="20"/>
+          <w:szCs w:val="20"/>
+        </w:rPr>
+        <w:t xml:space="preserve"> and my surprise has become a bit closer to joy amidst questioning how this is possible.</w:t>
+      </w:r>
+    </w:p>
+    <w:p>
+      <w:pPr>
+        <w:jc w:val="both"/>
+        <w:rPr>
+          <w:sz w:val="20"/>
+          <w:szCs w:val="20"/>
+        </w:rPr>
+      </w:pPr>
+      <w:r>
+        <w:rPr>
+          <w:sz w:val="20"/>
+          <w:szCs w:val="20"/>
+        </w:rPr>
+        <w:t>“What do you want to be when you grow up?”</w:t>
+      </w:r>
+    </w:p>
+    <w:p>
+      <w:pPr>
+        <w:jc w:val="both"/>
+        <w:rPr>
+          <w:sz w:val="20"/>
+          <w:szCs w:val="20"/>
+        </w:rPr>
+      </w:pPr>
+      <w:r>
+        <w:rPr>
+          <w:sz w:val="20"/>
+          <w:szCs w:val="20"/>
+        </w:rPr>
+        <w:t xml:space="preserve">We get asked this question </w:t>
+      </w:r>
+      <w:r>
+        <w:rPr>
+          <w:sz w:val="20"/>
+          <w:szCs w:val="20"/>
+        </w:rPr>
+        <w:t>when we’re kids</w:t>
+      </w:r>
+      <w:r>
+        <w:rPr>
+          <w:sz w:val="20"/>
+          <w:szCs w:val="20"/>
+        </w:rPr>
+        <w:t>, but it get</w:t>
+      </w:r>
+      <w:r>
+        <w:rPr>
+          <w:sz w:val="20"/>
+          <w:szCs w:val="20"/>
+        </w:rPr>
+        <w:t>s</w:t>
+      </w:r>
+      <w:r>
+        <w:rPr>
+          <w:sz w:val="20"/>
+          <w:szCs w:val="20"/>
+        </w:rPr>
+        <w:t xml:space="preserve"> asked in different ways </w:t>
+      </w:r>
+      <w:r>
+        <w:rPr>
+          <w:sz w:val="20"/>
+          <w:szCs w:val="20"/>
+        </w:rPr>
+        <w:t xml:space="preserve">throughout </w:t>
+      </w:r>
+      <w:r>
+        <w:rPr>
+          <w:sz w:val="20"/>
+          <w:szCs w:val="20"/>
+        </w:rPr>
+        <w:t xml:space="preserve">our lives. </w:t>
+      </w:r>
+      <w:r>
+        <w:rPr>
+          <w:i/>
+          <w:iCs/>
+          <w:sz w:val="20"/>
+          <w:szCs w:val="20"/>
+        </w:rPr>
+        <w:t>What major are you going into? What’s next after college? Where do you want to work?</w:t>
+      </w:r>
+      <w:r>
+        <w:rPr>
+          <w:sz w:val="20"/>
+          <w:szCs w:val="20"/>
+        </w:rPr>
+        <w:t xml:space="preserve"> </w:t>
+      </w:r>
+      <w:r>
+        <w:rPr>
+          <w:sz w:val="20"/>
+          <w:szCs w:val="20"/>
+        </w:rPr>
+        <w:t>F</w:t>
+      </w:r>
+      <w:r>
+        <w:rPr>
+          <w:sz w:val="20"/>
+          <w:szCs w:val="20"/>
+        </w:rPr>
+        <w:t>undamentally it all goes back to that initial question</w:t>
+      </w:r>
+      <w:r>
+        <w:rPr>
+          <w:sz w:val="20"/>
+          <w:szCs w:val="20"/>
+        </w:rPr>
+        <w:t>, these are just steps along the way</w:t>
+      </w:r>
+      <w:r>
+        <w:rPr>
+          <w:sz w:val="20"/>
+          <w:szCs w:val="20"/>
+        </w:rPr>
+        <w:t xml:space="preserve">. </w:t>
+      </w:r>
+      <w:r>
+        <w:rPr>
+          <w:sz w:val="20"/>
+          <w:szCs w:val="20"/>
+        </w:rPr>
+        <w:t>But m</w:t>
+      </w:r>
+      <w:r>
+        <w:rPr>
+          <w:sz w:val="20"/>
+          <w:szCs w:val="20"/>
+        </w:rPr>
+        <w:t xml:space="preserve">y </w:t>
+      </w:r>
+      <w:r>
+        <w:rPr>
+          <w:sz w:val="20"/>
+          <w:szCs w:val="20"/>
+        </w:rPr>
+        <w:t xml:space="preserve">favorite </w:t>
+      </w:r>
+      <w:r>
+        <w:rPr>
+          <w:sz w:val="20"/>
+          <w:szCs w:val="20"/>
+        </w:rPr>
+        <w:t>memory</w:t>
+      </w:r>
+      <w:r>
+        <w:rPr>
+          <w:sz w:val="20"/>
+          <w:szCs w:val="20"/>
+        </w:rPr>
+        <w:t xml:space="preserve"> </w:t>
+      </w:r>
+      <w:r>
+        <w:rPr>
+          <w:sz w:val="20"/>
+          <w:szCs w:val="20"/>
+        </w:rPr>
+        <w:t xml:space="preserve">of this question </w:t>
+      </w:r>
+      <w:r>
+        <w:rPr>
+          <w:sz w:val="20"/>
+          <w:szCs w:val="20"/>
+        </w:rPr>
+        <w:t>was</w:t>
+      </w:r>
+      <w:r>
+        <w:rPr>
+          <w:sz w:val="20"/>
+          <w:szCs w:val="20"/>
+        </w:rPr>
+        <w:t xml:space="preserve"> as a beaming little boy,</w:t>
+      </w:r>
+      <w:r>
+        <w:rPr>
+          <w:sz w:val="20"/>
+          <w:szCs w:val="20"/>
+        </w:rPr>
+        <w:t xml:space="preserve"> </w:t>
+      </w:r>
+      <w:r>
+        <w:rPr>
+          <w:sz w:val="20"/>
+          <w:szCs w:val="20"/>
+        </w:rPr>
+        <w:t xml:space="preserve">responding </w:t>
+      </w:r>
+      <w:r>
+        <w:rPr>
+          <w:sz w:val="20"/>
+          <w:szCs w:val="20"/>
+        </w:rPr>
+        <w:t>to my</w:t>
+      </w:r>
+      <w:r>
+        <w:rPr>
+          <w:sz w:val="20"/>
+          <w:szCs w:val="20"/>
+        </w:rPr>
+        <w:t xml:space="preserve"> loving mother</w:t>
+      </w:r>
+      <w:r>
+        <w:rPr>
+          <w:sz w:val="20"/>
+          <w:szCs w:val="20"/>
+        </w:rPr>
+        <w:t>.</w:t>
+      </w:r>
+    </w:p>
+    <w:p>
+      <w:pPr>
+        <w:jc w:val="both"/>
+        <w:rPr>
+          <w:sz w:val="20"/>
+          <w:szCs w:val="20"/>
+        </w:rPr>
+      </w:pPr>
+      <w:r>
+        <w:rPr>
+          <w:sz w:val="20"/>
+          <w:szCs w:val="20"/>
+        </w:rPr>
+        <w:t>“A doctor!”</w:t>
+      </w:r>
+    </w:p>
+    <w:p>
+      <w:pPr>
+        <w:rPr>
+          <w:sz w:val="20"/>
+          <w:szCs w:val="20"/>
+        </w:rPr>
+      </w:pPr>
+      <w:r>
+        <w:rPr>
+          <w:sz w:val="20"/>
+          <w:szCs w:val="20"/>
+        </w:rPr>
+        <w:t xml:space="preserve">Doctors </w:t>
+      </w:r>
+      <w:r>
+        <w:rPr>
+          <w:sz w:val="20"/>
+          <w:szCs w:val="20"/>
+        </w:rPr>
+        <w:t>he</w:t>
+      </w:r>
+      <w:r>
+        <w:rPr>
+          <w:sz w:val="20"/>
+          <w:szCs w:val="20"/>
+        </w:rPr>
+        <w:t>al</w:t>
+      </w:r>
+      <w:r>
+        <w:rPr>
+          <w:sz w:val="20"/>
+          <w:szCs w:val="20"/>
+        </w:rPr>
+        <w:t xml:space="preserve"> people</w:t>
+      </w:r>
+      <w:r>
+        <w:rPr>
+          <w:sz w:val="20"/>
+          <w:szCs w:val="20"/>
+        </w:rPr>
+        <w:t>, take care of ailments</w:t>
+      </w:r>
+      <w:r>
+        <w:rPr>
+          <w:sz w:val="20"/>
+          <w:szCs w:val="20"/>
+        </w:rPr>
+        <w:t>, and make</w:t>
+      </w:r>
+      <w:r>
+        <w:rPr>
+          <w:sz w:val="20"/>
+          <w:szCs w:val="20"/>
+        </w:rPr>
+        <w:t xml:space="preserve"> a difference </w:t>
+      </w:r>
+      <w:r>
+        <w:rPr>
+          <w:sz w:val="20"/>
+          <w:szCs w:val="20"/>
+        </w:rPr>
+        <w:t>by saving lives</w:t>
+      </w:r>
+      <w:r>
+        <w:rPr>
+          <w:sz w:val="20"/>
+          <w:szCs w:val="20"/>
+        </w:rPr>
+        <w:t xml:space="preserve">. </w:t>
+      </w:r>
+      <w:r>
+        <w:rPr>
+          <w:sz w:val="20"/>
+          <w:szCs w:val="20"/>
+        </w:rPr>
+        <w:t>T</w:t>
+      </w:r>
+      <w:r>
+        <w:rPr>
+          <w:sz w:val="20"/>
+          <w:szCs w:val="20"/>
+        </w:rPr>
+        <w:t>hey</w:t>
+      </w:r>
+      <w:r>
+        <w:rPr>
+          <w:sz w:val="20"/>
+          <w:szCs w:val="20"/>
+        </w:rPr>
+        <w:t xml:space="preserve"> </w:t>
+      </w:r>
+      <w:r>
+        <w:rPr>
+          <w:sz w:val="20"/>
+          <w:szCs w:val="20"/>
+        </w:rPr>
+        <w:t xml:space="preserve">study for years to get to that point, </w:t>
+      </w:r>
+      <w:r>
+        <w:rPr>
+          <w:sz w:val="20"/>
+          <w:szCs w:val="20"/>
+        </w:rPr>
+        <w:t>learn</w:t>
+      </w:r>
+      <w:r>
+        <w:rPr>
+          <w:sz w:val="20"/>
+          <w:szCs w:val="20"/>
+        </w:rPr>
+        <w:t>ing</w:t>
+      </w:r>
+      <w:r>
+        <w:rPr>
+          <w:sz w:val="20"/>
+          <w:szCs w:val="20"/>
+        </w:rPr>
+        <w:t xml:space="preserve"> </w:t>
+      </w:r>
+      <w:r>
+        <w:rPr>
+          <w:sz w:val="20"/>
+          <w:szCs w:val="20"/>
+        </w:rPr>
+        <w:t xml:space="preserve">so much about the human body to be able </w:t>
+      </w:r>
+      <w:r>
+        <w:rPr>
+          <w:sz w:val="20"/>
+          <w:szCs w:val="20"/>
+        </w:rPr>
+        <w:t>to</w:t>
+      </w:r>
+      <w:r>
+        <w:rPr>
+          <w:sz w:val="20"/>
+          <w:szCs w:val="20"/>
+        </w:rPr>
+        <w:t xml:space="preserve"> determine what drugs to prescribe or what treatments to give to</w:t>
+      </w:r>
+      <w:r>
+        <w:rPr>
+          <w:sz w:val="20"/>
+          <w:szCs w:val="20"/>
+        </w:rPr>
+        <w:t xml:space="preserve"> </w:t>
+      </w:r>
+      <w:r>
+        <w:rPr>
+          <w:sz w:val="20"/>
+          <w:szCs w:val="20"/>
+        </w:rPr>
+        <w:t>help people. For the longest time, I just wanted to help people. But</w:t>
+      </w:r>
+      <w:r>
+        <w:rPr>
+          <w:sz w:val="20"/>
+          <w:szCs w:val="20"/>
+        </w:rPr>
+        <w:t xml:space="preserve"> </w:t>
+      </w:r>
+      <w:r>
+        <w:rPr>
+          <w:sz w:val="20"/>
+          <w:szCs w:val="20"/>
+        </w:rPr>
+        <w:t>now that I’m here</w:t>
+      </w:r>
+      <w:r>
+        <w:rPr>
+          <w:sz w:val="20"/>
+          <w:szCs w:val="20"/>
+        </w:rPr>
+        <w:t xml:space="preserve"> with the ability to study for a PhD</w:t>
+      </w:r>
+      <w:r>
+        <w:rPr>
+          <w:sz w:val="20"/>
+          <w:szCs w:val="20"/>
+        </w:rPr>
+        <w:t>,</w:t>
+      </w:r>
+      <w:r>
+        <w:rPr>
+          <w:sz w:val="20"/>
+          <w:szCs w:val="20"/>
+        </w:rPr>
+        <w:t xml:space="preserve"> I </w:t>
+      </w:r>
+      <w:proofErr w:type="gramStart"/>
+      <w:r>
+        <w:rPr>
+          <w:sz w:val="20"/>
+          <w:szCs w:val="20"/>
+        </w:rPr>
+        <w:t>have to</w:t>
+      </w:r>
+      <w:proofErr w:type="gramEnd"/>
+      <w:r>
+        <w:rPr>
+          <w:sz w:val="20"/>
+          <w:szCs w:val="20"/>
+        </w:rPr>
+        <w:t xml:space="preserve"> go back to that same question. </w:t>
+      </w:r>
+      <w:r>
+        <w:rPr>
+          <w:i/>
+          <w:iCs/>
+          <w:sz w:val="20"/>
+          <w:szCs w:val="20"/>
+        </w:rPr>
+        <w:t>What do I want to be when I grow up? How is my PhD going to help people?</w:t>
+      </w:r>
+      <w:r>
+        <w:rPr>
+          <w:i/>
+          <w:iCs/>
+          <w:sz w:val="20"/>
+          <w:szCs w:val="20"/>
+        </w:rPr>
+        <w:t xml:space="preserve"> </w:t>
+      </w:r>
+      <w:r>
+        <w:rPr>
+          <w:sz w:val="20"/>
+          <w:szCs w:val="20"/>
+        </w:rPr>
+        <w:t xml:space="preserve">I know that this PhD doctor isn’t </w:t>
+      </w:r>
+      <w:proofErr w:type="gramStart"/>
+      <w:r>
+        <w:rPr>
+          <w:sz w:val="20"/>
+          <w:szCs w:val="20"/>
+        </w:rPr>
+        <w:t xml:space="preserve">exactly </w:t>
+      </w:r>
+      <w:r>
+        <w:rPr>
+          <w:sz w:val="20"/>
+          <w:szCs w:val="20"/>
+        </w:rPr>
+        <w:t>the same</w:t>
+      </w:r>
+      <w:proofErr w:type="gramEnd"/>
       <w:r>
         <w:rPr>
           <w:sz w:val="20"/>
@@ -570,35 +1363,113 @@
           <w:sz w:val="20"/>
           <w:szCs w:val="20"/>
         </w:rPr>
-        <w:t>something about this process</w:t>
-      </w:r>
-      <w:r>
-        <w:rPr>
-          <w:sz w:val="20"/>
-          <w:szCs w:val="20"/>
-        </w:rPr>
-        <w:t xml:space="preserve"> feels cathartic.</w:t>
-      </w:r>
-      <w:r>
-        <w:rPr>
-          <w:sz w:val="20"/>
-          <w:szCs w:val="20"/>
-        </w:rPr>
-        <w:t xml:space="preserve"> You’re going to be one of the longest relationships I’ve ever had outside of my family and close friends</w:t>
-      </w:r>
-      <w:r>
-        <w:rPr>
-          <w:sz w:val="20"/>
-          <w:szCs w:val="20"/>
-        </w:rPr>
-        <w:t>. Kinda wild</w:t>
-      </w:r>
-      <w:r>
-        <w:rPr>
-          <w:sz w:val="20"/>
-          <w:szCs w:val="20"/>
-        </w:rPr>
-        <w:t xml:space="preserve"> to think </w:t>
+        <w:t xml:space="preserve">to be able to </w:t>
+      </w:r>
+      <w:r>
+        <w:rPr>
+          <w:sz w:val="20"/>
+          <w:szCs w:val="20"/>
+        </w:rPr>
+        <w:t>see</w:t>
+      </w:r>
+      <w:r>
+        <w:rPr>
+          <w:sz w:val="20"/>
+          <w:szCs w:val="20"/>
+        </w:rPr>
+        <w:t xml:space="preserve"> kind of a similar</w:t>
+      </w:r>
+      <w:r>
+        <w:rPr>
+          <w:sz w:val="20"/>
+          <w:szCs w:val="20"/>
+        </w:rPr>
+        <w:t xml:space="preserve"> path</w:t>
+      </w:r>
+      <w:r>
+        <w:rPr>
+          <w:sz w:val="20"/>
+          <w:szCs w:val="20"/>
+        </w:rPr>
+        <w:t xml:space="preserve"> adjacent to</w:t>
+      </w:r>
+      <w:r>
+        <w:rPr>
+          <w:sz w:val="20"/>
+          <w:szCs w:val="20"/>
+        </w:rPr>
+        <w:t xml:space="preserve"> something that I imagined years ago coming into view</w:t>
+      </w:r>
+      <w:r>
+        <w:rPr>
+          <w:sz w:val="20"/>
+          <w:szCs w:val="20"/>
+        </w:rPr>
+        <w:t xml:space="preserve"> is </w:t>
+      </w:r>
+      <w:r>
+        <w:rPr>
+          <w:sz w:val="20"/>
+          <w:szCs w:val="20"/>
+        </w:rPr>
+        <w:t>weirdly</w:t>
+      </w:r>
+      <w:r>
+        <w:rPr>
+          <w:sz w:val="20"/>
+          <w:szCs w:val="20"/>
+        </w:rPr>
+        <w:t xml:space="preserve"> </w:t>
+      </w:r>
+      <w:r>
+        <w:rPr>
+          <w:sz w:val="20"/>
+          <w:szCs w:val="20"/>
+        </w:rPr>
+        <w:t>validating</w:t>
+      </w:r>
+      <w:r>
+        <w:rPr>
+          <w:sz w:val="20"/>
+          <w:szCs w:val="20"/>
+        </w:rPr>
+        <w:t xml:space="preserve">. </w:t>
+      </w:r>
+      <w:r>
+        <w:rPr>
+          <w:sz w:val="20"/>
+          <w:szCs w:val="20"/>
+        </w:rPr>
+        <w:t>It’s like going to the grocery store to get your favorite chips (Salt and Vinegar), but when you get to the chip aisle you see the rarest, only there once every 6 months brand (Hawaiian) and get those instead. Slightly different, but just as satisfying.</w:t>
+      </w:r>
+    </w:p>
+    <w:p>
+      <w:pPr>
+        <w:rPr>
+          <w:sz w:val="20"/>
+          <w:szCs w:val="20"/>
+        </w:rPr>
+      </w:pPr>
+      <w:r>
+        <w:rPr>
+          <w:sz w:val="20"/>
+          <w:szCs w:val="20"/>
+        </w:rPr>
+        <w:t xml:space="preserve">However, </w:t>
+      </w:r>
+      <w:r>
+        <w:rPr>
+          <w:sz w:val="20"/>
+          <w:szCs w:val="20"/>
+        </w:rPr>
+        <w:t>I still know so little about a PhD: What’s the end goal here?</w:t>
+      </w:r>
+      <w:r>
+        <w:rPr>
+          <w:sz w:val="20"/>
+          <w:szCs w:val="20"/>
+        </w:rPr>
+        <w:t xml:space="preserve"> How much will I have to learn? What will I </w:t>
       </w:r>
       <w:proofErr w:type="gramStart"/>
       <w:r>
@@ -606,7 +1477,7 @@
           <w:sz w:val="20"/>
           <w:szCs w:val="20"/>
         </w:rPr>
-        <w:t>about</w:t>
+        <w:t>actually learn</w:t>
       </w:r>
       <w:proofErr w:type="gramEnd"/>
       <w:r>
@@ -614,17 +1485,122 @@
           <w:sz w:val="20"/>
           <w:szCs w:val="20"/>
         </w:rPr>
-        <w:t xml:space="preserve"> right? </w:t>
-      </w:r>
-      <w:proofErr w:type="gramStart"/>
-      <w:r>
-        <w:rPr>
-          <w:sz w:val="20"/>
-          <w:szCs w:val="20"/>
-        </w:rPr>
-        <w:t>So</w:t>
-      </w:r>
-      <w:proofErr w:type="gramEnd"/>
+        <w:t>?</w:t>
+      </w:r>
+      <w:r>
+        <w:rPr>
+          <w:sz w:val="20"/>
+          <w:szCs w:val="20"/>
+        </w:rPr>
+        <w:t xml:space="preserve"> A lot of the interviews talked about doing independent research on a project</w:t>
+      </w:r>
+      <w:r>
+        <w:rPr>
+          <w:sz w:val="20"/>
+          <w:szCs w:val="20"/>
+        </w:rPr>
+        <w:t>.</w:t>
+      </w:r>
+      <w:r>
+        <w:rPr>
+          <w:sz w:val="20"/>
+          <w:szCs w:val="20"/>
+        </w:rPr>
+        <w:t xml:space="preserve"> I’ve dabbled with my own project</w:t>
+      </w:r>
+      <w:r>
+        <w:rPr>
+          <w:sz w:val="20"/>
+          <w:szCs w:val="20"/>
+        </w:rPr>
+        <w:t>s</w:t>
+      </w:r>
+      <w:r>
+        <w:rPr>
+          <w:sz w:val="20"/>
+          <w:szCs w:val="20"/>
+        </w:rPr>
+        <w:t xml:space="preserve"> in undergrad, but how is this process different? </w:t>
+      </w:r>
+      <w:r>
+        <w:rPr>
+          <w:sz w:val="20"/>
+          <w:szCs w:val="20"/>
+        </w:rPr>
+        <w:t>I probably w</w:t>
+      </w:r>
+      <w:r>
+        <w:rPr>
+          <w:sz w:val="20"/>
+          <w:szCs w:val="20"/>
+        </w:rPr>
+        <w:t xml:space="preserve">on’t know what it means to be a PhD </w:t>
+      </w:r>
+      <w:r>
+        <w:rPr>
+          <w:sz w:val="20"/>
+          <w:szCs w:val="20"/>
+        </w:rPr>
+        <w:t>until I start</w:t>
+      </w:r>
+      <w:r>
+        <w:rPr>
+          <w:sz w:val="20"/>
+          <w:szCs w:val="20"/>
+        </w:rPr>
+        <w:t>, but I</w:t>
+      </w:r>
+      <w:r>
+        <w:rPr>
+          <w:sz w:val="20"/>
+          <w:szCs w:val="20"/>
+        </w:rPr>
+        <w:t>’</w:t>
+      </w:r>
+      <w:r>
+        <w:rPr>
+          <w:sz w:val="20"/>
+          <w:szCs w:val="20"/>
+        </w:rPr>
+        <w:t xml:space="preserve">m excited to </w:t>
+      </w:r>
+      <w:r>
+        <w:rPr>
+          <w:sz w:val="20"/>
+          <w:szCs w:val="20"/>
+        </w:rPr>
+        <w:t>meet people who are</w:t>
+      </w:r>
+      <w:r>
+        <w:rPr>
+          <w:sz w:val="20"/>
+          <w:szCs w:val="20"/>
+        </w:rPr>
+        <w:t xml:space="preserve"> just as passionate </w:t>
+      </w:r>
+      <w:r>
+        <w:rPr>
+          <w:sz w:val="20"/>
+          <w:szCs w:val="20"/>
+        </w:rPr>
+        <w:t>about learning.</w:t>
+      </w:r>
+    </w:p>
+    <w:p>
+      <w:pPr>
+        <w:jc w:val="both"/>
+        <w:rPr>
+          <w:sz w:val="20"/>
+          <w:szCs w:val="20"/>
+        </w:rPr>
+      </w:pPr>
+      <w:r>
+        <w:rPr>
+          <w:sz w:val="20"/>
+          <w:szCs w:val="20"/>
+        </w:rPr>
+        <w:t>Another thing about me: I love music.</w:t>
+      </w:r>
       <w:r>
         <w:rPr>
           <w:sz w:val="20"/>
@@ -637,49 +1613,35 @@
           <w:sz w:val="20"/>
           <w:szCs w:val="20"/>
         </w:rPr>
-        <w:t>I</w:t>
-      </w:r>
-      <w:r>
-        <w:rPr>
-          <w:sz w:val="20"/>
-          <w:szCs w:val="20"/>
-        </w:rPr>
-        <w:t>’m going to share my</w:t>
-      </w:r>
-      <w:r>
-        <w:rPr>
-          <w:sz w:val="20"/>
-          <w:szCs w:val="20"/>
-        </w:rPr>
-        <w:t xml:space="preserve"> intimate thoughts</w:t>
-      </w:r>
-      <w:r>
-        <w:rPr>
-          <w:sz w:val="20"/>
-          <w:szCs w:val="20"/>
-        </w:rPr>
-        <w:t xml:space="preserve"> and </w:t>
-      </w:r>
-      <w:r>
-        <w:rPr>
-          <w:sz w:val="20"/>
-          <w:szCs w:val="20"/>
-        </w:rPr>
-        <w:t>ideas</w:t>
-      </w:r>
-      <w:r>
-        <w:rPr>
-          <w:sz w:val="20"/>
-          <w:szCs w:val="20"/>
-        </w:rPr>
-        <w:t xml:space="preserve"> while on this journey</w:t>
-      </w:r>
-      <w:r>
-        <w:rPr>
-          <w:sz w:val="20"/>
-          <w:szCs w:val="20"/>
-        </w:rPr>
-        <w:t xml:space="preserve"> with you.</w:t>
+        <w:t>The layering of sound, harmony, instruments, all to express feeling</w:t>
+      </w:r>
+      <w:r>
+        <w:rPr>
+          <w:sz w:val="20"/>
+          <w:szCs w:val="20"/>
+        </w:rPr>
+        <w:t>s</w:t>
+      </w:r>
+      <w:r>
+        <w:rPr>
+          <w:sz w:val="20"/>
+          <w:szCs w:val="20"/>
+        </w:rPr>
+        <w:t xml:space="preserve"> that other people can relate to and vibe with. </w:t>
+      </w:r>
+      <w:r>
+        <w:rPr>
+          <w:sz w:val="20"/>
+          <w:szCs w:val="20"/>
+        </w:rPr>
+        <w:t>I’m constantly impressed by t</w:t>
+      </w:r>
+      <w:r>
+        <w:rPr>
+          <w:sz w:val="20"/>
+          <w:szCs w:val="20"/>
+        </w:rPr>
+        <w:t>he sounds people</w:t>
       </w:r>
       <w:r>
         <w:rPr>
@@ -693,895 +1655,7 @@
           <w:sz w:val="20"/>
           <w:szCs w:val="20"/>
         </w:rPr>
-        <w:t xml:space="preserve">For better or for worse. </w:t>
-      </w:r>
-    </w:p>
-    <w:p>
-      <w:pPr>
-        <w:jc w:val="both"/>
-        <w:rPr>
-          <w:sz w:val="20"/>
-          <w:szCs w:val="20"/>
-        </w:rPr>
-      </w:pPr>
-      <w:r>
-        <w:rPr>
-          <w:sz w:val="20"/>
-          <w:szCs w:val="20"/>
-        </w:rPr>
-        <w:t xml:space="preserve">I guess first off: I strongly dislike idioms. Much of the time, I feel that people use them without knowing where they come from, and sometimes their origins are </w:t>
-      </w:r>
-      <w:proofErr w:type="spellStart"/>
-      <w:r>
-        <w:rPr>
-          <w:sz w:val="20"/>
-          <w:szCs w:val="20"/>
-        </w:rPr>
-        <w:t>kinda</w:t>
-      </w:r>
-      <w:proofErr w:type="spellEnd"/>
-      <w:r>
-        <w:rPr>
-          <w:sz w:val="20"/>
-          <w:szCs w:val="20"/>
-        </w:rPr>
-        <w:t xml:space="preserve"> bland and uninteresting. But for better or for worse is a good one, and it works well for us. It originates </w:t>
-      </w:r>
-      <w:r>
-        <w:rPr>
-          <w:sz w:val="20"/>
-          <w:szCs w:val="20"/>
-        </w:rPr>
-        <w:t>as part of the 16</w:t>
-      </w:r>
-      <w:r>
-        <w:rPr>
-          <w:sz w:val="20"/>
-          <w:szCs w:val="20"/>
-          <w:vertAlign w:val="superscript"/>
-        </w:rPr>
-        <w:t>th</w:t>
-      </w:r>
-      <w:r>
-        <w:rPr>
-          <w:sz w:val="20"/>
-          <w:szCs w:val="20"/>
-        </w:rPr>
-        <w:t xml:space="preserve"> century English Reformation with the splitting of the Protestant and Catholic Church. In 1549, the Book of Common Prayer was written to reinterpret Catholic sacraments, including marriage: </w:t>
-      </w:r>
-      <w:r>
-        <w:rPr>
-          <w:sz w:val="20"/>
-          <w:szCs w:val="20"/>
-        </w:rPr>
-        <w:t xml:space="preserve">"With this ring I thee wed, </w:t>
-      </w:r>
-      <w:r>
-        <w:rPr>
-          <w:sz w:val="20"/>
-          <w:szCs w:val="20"/>
-        </w:rPr>
-        <w:t>….</w:t>
-      </w:r>
-      <w:r>
-        <w:rPr>
-          <w:sz w:val="20"/>
-          <w:szCs w:val="20"/>
-        </w:rPr>
-        <w:t xml:space="preserve"> for better or worse, </w:t>
-      </w:r>
-      <w:proofErr w:type="spellStart"/>
-      <w:r>
-        <w:rPr>
-          <w:sz w:val="20"/>
-          <w:szCs w:val="20"/>
-        </w:rPr>
-        <w:t>til</w:t>
-      </w:r>
-      <w:proofErr w:type="spellEnd"/>
-      <w:r>
-        <w:rPr>
-          <w:sz w:val="20"/>
-          <w:szCs w:val="20"/>
-        </w:rPr>
-        <w:t xml:space="preserve"> death do us part."</w:t>
-      </w:r>
-    </w:p>
-    <w:p>
-      <w:pPr>
-        <w:jc w:val="both"/>
-        <w:rPr>
-          <w:sz w:val="20"/>
-          <w:szCs w:val="20"/>
-        </w:rPr>
-      </w:pPr>
-      <w:r>
-        <w:rPr>
-          <w:sz w:val="20"/>
-          <w:szCs w:val="20"/>
-        </w:rPr>
-        <w:t xml:space="preserve">Thank you for accepting me. I never </w:t>
-      </w:r>
-      <w:r>
-        <w:rPr>
-          <w:sz w:val="20"/>
-          <w:szCs w:val="20"/>
-        </w:rPr>
-        <w:t>imagined</w:t>
-      </w:r>
-      <w:r>
-        <w:rPr>
-          <w:sz w:val="20"/>
-          <w:szCs w:val="20"/>
-        </w:rPr>
-        <w:t xml:space="preserve"> that I </w:t>
-      </w:r>
-      <w:r>
-        <w:rPr>
-          <w:sz w:val="20"/>
-          <w:szCs w:val="20"/>
-        </w:rPr>
-        <w:t>c</w:t>
-      </w:r>
-      <w:r>
-        <w:rPr>
-          <w:sz w:val="20"/>
-          <w:szCs w:val="20"/>
-        </w:rPr>
-        <w:t xml:space="preserve">ould do a PhD. </w:t>
-      </w:r>
-      <w:r>
-        <w:rPr>
-          <w:sz w:val="20"/>
-          <w:szCs w:val="20"/>
-        </w:rPr>
-        <w:t>When m</w:t>
-      </w:r>
-      <w:r>
-        <w:rPr>
-          <w:sz w:val="20"/>
-          <w:szCs w:val="20"/>
-        </w:rPr>
-        <w:t>y undergra</w:t>
-      </w:r>
-      <w:r>
-        <w:rPr>
-          <w:sz w:val="20"/>
-          <w:szCs w:val="20"/>
-        </w:rPr>
-        <w:t>d</w:t>
-      </w:r>
-      <w:r>
-        <w:rPr>
-          <w:sz w:val="20"/>
-          <w:szCs w:val="20"/>
-        </w:rPr>
-        <w:t xml:space="preserve"> mentor </w:t>
-      </w:r>
-      <w:r>
-        <w:rPr>
-          <w:sz w:val="20"/>
-          <w:szCs w:val="20"/>
-        </w:rPr>
-        <w:t>told</w:t>
-      </w:r>
-      <w:r>
-        <w:rPr>
-          <w:sz w:val="20"/>
-          <w:szCs w:val="20"/>
-        </w:rPr>
-        <w:t xml:space="preserve"> me that it might be a good fit for me</w:t>
-      </w:r>
-      <w:r>
-        <w:rPr>
-          <w:sz w:val="20"/>
-          <w:szCs w:val="20"/>
-        </w:rPr>
-        <w:t>, I was bewildered. No one in my family is a scientist, I’</w:t>
-      </w:r>
-      <w:r>
-        <w:rPr>
-          <w:sz w:val="20"/>
-          <w:szCs w:val="20"/>
-        </w:rPr>
-        <w:t>d</w:t>
-      </w:r>
-      <w:r>
-        <w:rPr>
-          <w:sz w:val="20"/>
-          <w:szCs w:val="20"/>
-        </w:rPr>
-        <w:t xml:space="preserve"> been rejected from several scientific lab opportunities</w:t>
-      </w:r>
-      <w:r>
-        <w:rPr>
-          <w:sz w:val="20"/>
-          <w:szCs w:val="20"/>
-        </w:rPr>
-        <w:t xml:space="preserve"> throughout my college career</w:t>
-      </w:r>
-      <w:r>
-        <w:rPr>
-          <w:sz w:val="20"/>
-          <w:szCs w:val="20"/>
-        </w:rPr>
-        <w:t xml:space="preserve">, and I didn’t even know that PhD programs existed until junior year of college. But despite all of this I’ve been </w:t>
-      </w:r>
-      <w:r>
-        <w:rPr>
-          <w:sz w:val="20"/>
-          <w:szCs w:val="20"/>
-        </w:rPr>
-        <w:t>accepted,</w:t>
-      </w:r>
-      <w:r>
-        <w:rPr>
-          <w:sz w:val="20"/>
-          <w:szCs w:val="20"/>
-        </w:rPr>
-        <w:t xml:space="preserve"> and my surprise has become a bit closer to joy amidst questioning how this is possible.</w:t>
-      </w:r>
-      <w:r>
-        <w:rPr>
-          <w:sz w:val="20"/>
-          <w:szCs w:val="20"/>
-        </w:rPr>
-        <w:t xml:space="preserve"> </w:t>
-      </w:r>
-    </w:p>
-    <w:p>
-      <w:pPr>
-        <w:jc w:val="both"/>
-        <w:rPr>
-          <w:sz w:val="20"/>
-          <w:szCs w:val="20"/>
-        </w:rPr>
-      </w:pPr>
-      <w:r>
-        <w:rPr>
-          <w:sz w:val="20"/>
-          <w:szCs w:val="20"/>
-        </w:rPr>
-        <w:t>“What do you want to be when you grow up?”</w:t>
-      </w:r>
-      <w:r>
-        <w:rPr>
-          <w:sz w:val="20"/>
-          <w:szCs w:val="20"/>
-        </w:rPr>
-        <w:t xml:space="preserve"> </w:t>
-      </w:r>
-    </w:p>
-    <w:p>
-      <w:pPr>
-        <w:jc w:val="both"/>
-        <w:rPr>
-          <w:sz w:val="20"/>
-          <w:szCs w:val="20"/>
-        </w:rPr>
-      </w:pPr>
-      <w:r>
-        <w:rPr>
-          <w:sz w:val="20"/>
-          <w:szCs w:val="20"/>
-        </w:rPr>
-        <w:t xml:space="preserve">We get asked this question </w:t>
-      </w:r>
-      <w:r>
-        <w:rPr>
-          <w:sz w:val="20"/>
-          <w:szCs w:val="20"/>
-        </w:rPr>
-        <w:t>when we’re kids</w:t>
-      </w:r>
-      <w:r>
-        <w:rPr>
-          <w:sz w:val="20"/>
-          <w:szCs w:val="20"/>
-        </w:rPr>
-        <w:t>, but it get</w:t>
-      </w:r>
-      <w:r>
-        <w:rPr>
-          <w:sz w:val="20"/>
-          <w:szCs w:val="20"/>
-        </w:rPr>
-        <w:t>s</w:t>
-      </w:r>
-      <w:r>
-        <w:rPr>
-          <w:sz w:val="20"/>
-          <w:szCs w:val="20"/>
-        </w:rPr>
-        <w:t xml:space="preserve"> asked in different ways </w:t>
-      </w:r>
-      <w:r>
-        <w:rPr>
-          <w:sz w:val="20"/>
-          <w:szCs w:val="20"/>
-        </w:rPr>
-        <w:t xml:space="preserve">throughout </w:t>
-      </w:r>
-      <w:r>
-        <w:rPr>
-          <w:sz w:val="20"/>
-          <w:szCs w:val="20"/>
-        </w:rPr>
-        <w:t xml:space="preserve">our lives. What major are you going into? What’s next after college? Where do you want to work? </w:t>
-      </w:r>
-      <w:r>
-        <w:rPr>
-          <w:sz w:val="20"/>
-          <w:szCs w:val="20"/>
-        </w:rPr>
-        <w:t>F</w:t>
-      </w:r>
-      <w:r>
-        <w:rPr>
-          <w:sz w:val="20"/>
-          <w:szCs w:val="20"/>
-        </w:rPr>
-        <w:t xml:space="preserve">undamentally it all goes back to that initial question. My earliest </w:t>
-      </w:r>
-      <w:r>
-        <w:rPr>
-          <w:sz w:val="20"/>
-          <w:szCs w:val="20"/>
-        </w:rPr>
-        <w:t>memory</w:t>
-      </w:r>
-      <w:r>
-        <w:rPr>
-          <w:sz w:val="20"/>
-          <w:szCs w:val="20"/>
-        </w:rPr>
-        <w:t xml:space="preserve"> </w:t>
-      </w:r>
-      <w:r>
-        <w:rPr>
-          <w:sz w:val="20"/>
-          <w:szCs w:val="20"/>
-        </w:rPr>
-        <w:t xml:space="preserve">of this question </w:t>
-      </w:r>
-      <w:r>
-        <w:rPr>
-          <w:sz w:val="20"/>
-          <w:szCs w:val="20"/>
-        </w:rPr>
-        <w:t>was</w:t>
-      </w:r>
-      <w:r>
-        <w:rPr>
-          <w:sz w:val="20"/>
-          <w:szCs w:val="20"/>
-        </w:rPr>
-        <w:t xml:space="preserve"> as a beaming little boy,</w:t>
-      </w:r>
-      <w:r>
-        <w:rPr>
-          <w:sz w:val="20"/>
-          <w:szCs w:val="20"/>
-        </w:rPr>
-        <w:t xml:space="preserve"> </w:t>
-      </w:r>
-      <w:r>
-        <w:rPr>
-          <w:sz w:val="20"/>
-          <w:szCs w:val="20"/>
-        </w:rPr>
-        <w:t xml:space="preserve">responding </w:t>
-      </w:r>
-      <w:r>
-        <w:rPr>
-          <w:sz w:val="20"/>
-          <w:szCs w:val="20"/>
-        </w:rPr>
-        <w:t>to my</w:t>
-      </w:r>
-      <w:r>
-        <w:rPr>
-          <w:sz w:val="20"/>
-          <w:szCs w:val="20"/>
-        </w:rPr>
-        <w:t xml:space="preserve"> loving mother</w:t>
-      </w:r>
-      <w:r>
-        <w:rPr>
-          <w:sz w:val="20"/>
-          <w:szCs w:val="20"/>
-        </w:rPr>
-        <w:t>.</w:t>
-      </w:r>
-    </w:p>
-    <w:p>
-      <w:pPr>
-        <w:jc w:val="both"/>
-        <w:rPr>
-          <w:sz w:val="20"/>
-          <w:szCs w:val="20"/>
-        </w:rPr>
-      </w:pPr>
-      <w:r>
-        <w:rPr>
-          <w:sz w:val="20"/>
-          <w:szCs w:val="20"/>
-        </w:rPr>
-        <w:t>“A doctor!”</w:t>
-      </w:r>
-    </w:p>
-    <w:p>
-      <w:pPr>
-        <w:rPr>
-          <w:sz w:val="20"/>
-          <w:szCs w:val="20"/>
-        </w:rPr>
-      </w:pPr>
-      <w:r>
-        <w:rPr>
-          <w:sz w:val="20"/>
-          <w:szCs w:val="20"/>
-        </w:rPr>
-        <w:t xml:space="preserve">Doctors </w:t>
-      </w:r>
-      <w:r>
-        <w:rPr>
-          <w:sz w:val="20"/>
-          <w:szCs w:val="20"/>
-        </w:rPr>
-        <w:t>he</w:t>
-      </w:r>
-      <w:r>
-        <w:rPr>
-          <w:sz w:val="20"/>
-          <w:szCs w:val="20"/>
-        </w:rPr>
-        <w:t>al</w:t>
-      </w:r>
-      <w:r>
-        <w:rPr>
-          <w:sz w:val="20"/>
-          <w:szCs w:val="20"/>
-        </w:rPr>
-        <w:t xml:space="preserve"> people</w:t>
-      </w:r>
-      <w:r>
-        <w:rPr>
-          <w:sz w:val="20"/>
-          <w:szCs w:val="20"/>
-        </w:rPr>
-        <w:t>, take care of their ailments</w:t>
-      </w:r>
-      <w:r>
-        <w:rPr>
-          <w:sz w:val="20"/>
-          <w:szCs w:val="20"/>
-        </w:rPr>
-        <w:t>, and make</w:t>
-      </w:r>
-      <w:r>
-        <w:rPr>
-          <w:sz w:val="20"/>
-          <w:szCs w:val="20"/>
-        </w:rPr>
-        <w:t xml:space="preserve"> a difference </w:t>
-      </w:r>
-      <w:r>
-        <w:rPr>
-          <w:sz w:val="20"/>
-          <w:szCs w:val="20"/>
-        </w:rPr>
-        <w:t>by saving lives</w:t>
-      </w:r>
-      <w:r>
-        <w:rPr>
-          <w:sz w:val="20"/>
-          <w:szCs w:val="20"/>
-        </w:rPr>
-        <w:t xml:space="preserve">. </w:t>
-      </w:r>
-      <w:r>
-        <w:rPr>
-          <w:sz w:val="20"/>
-          <w:szCs w:val="20"/>
-        </w:rPr>
-        <w:t>T</w:t>
-      </w:r>
-      <w:r>
-        <w:rPr>
-          <w:sz w:val="20"/>
-          <w:szCs w:val="20"/>
-        </w:rPr>
-        <w:t>hey</w:t>
-      </w:r>
-      <w:r>
-        <w:rPr>
-          <w:sz w:val="20"/>
-          <w:szCs w:val="20"/>
-        </w:rPr>
-        <w:t xml:space="preserve"> </w:t>
-      </w:r>
-      <w:r>
-        <w:rPr>
-          <w:sz w:val="20"/>
-          <w:szCs w:val="20"/>
-        </w:rPr>
-        <w:t xml:space="preserve">study for years to get to that point, </w:t>
-      </w:r>
-      <w:r>
-        <w:rPr>
-          <w:sz w:val="20"/>
-          <w:szCs w:val="20"/>
-        </w:rPr>
-        <w:t>learn</w:t>
-      </w:r>
-      <w:r>
-        <w:rPr>
-          <w:sz w:val="20"/>
-          <w:szCs w:val="20"/>
-        </w:rPr>
-        <w:t>ing</w:t>
-      </w:r>
-      <w:r>
-        <w:rPr>
-          <w:sz w:val="20"/>
-          <w:szCs w:val="20"/>
-        </w:rPr>
-        <w:t xml:space="preserve"> </w:t>
-      </w:r>
-      <w:r>
-        <w:rPr>
-          <w:sz w:val="20"/>
-          <w:szCs w:val="20"/>
-        </w:rPr>
-        <w:t xml:space="preserve">so much about the human body to be able </w:t>
-      </w:r>
-      <w:r>
-        <w:rPr>
-          <w:sz w:val="20"/>
-          <w:szCs w:val="20"/>
-        </w:rPr>
-        <w:t xml:space="preserve">to make a difference. </w:t>
-      </w:r>
-      <w:r>
-        <w:rPr>
-          <w:sz w:val="20"/>
-          <w:szCs w:val="20"/>
-        </w:rPr>
-        <w:t xml:space="preserve">And </w:t>
-      </w:r>
-      <w:r>
-        <w:rPr>
-          <w:sz w:val="20"/>
-          <w:szCs w:val="20"/>
-        </w:rPr>
-        <w:t>now that I’m here</w:t>
-      </w:r>
-      <w:r>
-        <w:rPr>
-          <w:sz w:val="20"/>
-          <w:szCs w:val="20"/>
-        </w:rPr>
-        <w:t xml:space="preserve"> with the ability to study for a PhD</w:t>
-      </w:r>
-      <w:r>
-        <w:rPr>
-          <w:sz w:val="20"/>
-          <w:szCs w:val="20"/>
-        </w:rPr>
-        <w:t xml:space="preserve">, I’m beginning to realize that maybe </w:t>
-      </w:r>
-      <w:proofErr w:type="gramStart"/>
-      <w:r>
-        <w:rPr>
-          <w:sz w:val="20"/>
-          <w:szCs w:val="20"/>
-        </w:rPr>
-        <w:t>the learning</w:t>
-      </w:r>
-      <w:proofErr w:type="gramEnd"/>
-      <w:r>
-        <w:rPr>
-          <w:sz w:val="20"/>
-          <w:szCs w:val="20"/>
-        </w:rPr>
-        <w:t xml:space="preserve"> is</w:t>
-      </w:r>
-      <w:r>
-        <w:rPr>
-          <w:sz w:val="20"/>
-          <w:szCs w:val="20"/>
-        </w:rPr>
-        <w:t xml:space="preserve"> the part that attracted me to it the most.</w:t>
-      </w:r>
-      <w:r>
-        <w:rPr>
-          <w:sz w:val="20"/>
-          <w:szCs w:val="20"/>
-        </w:rPr>
-        <w:t xml:space="preserve"> </w:t>
-      </w:r>
-      <w:r>
-        <w:rPr>
-          <w:sz w:val="20"/>
-          <w:szCs w:val="20"/>
-        </w:rPr>
-        <w:t xml:space="preserve">I know that this PhD doctor isn’t </w:t>
-      </w:r>
-      <w:proofErr w:type="gramStart"/>
-      <w:r>
-        <w:rPr>
-          <w:sz w:val="20"/>
-          <w:szCs w:val="20"/>
-        </w:rPr>
-        <w:t xml:space="preserve">exactly </w:t>
-      </w:r>
-      <w:r>
-        <w:rPr>
-          <w:sz w:val="20"/>
-          <w:szCs w:val="20"/>
-        </w:rPr>
-        <w:t>the same</w:t>
-      </w:r>
-      <w:proofErr w:type="gramEnd"/>
-      <w:r>
-        <w:rPr>
-          <w:sz w:val="20"/>
-          <w:szCs w:val="20"/>
-        </w:rPr>
-        <w:t xml:space="preserve">, but </w:t>
-      </w:r>
-      <w:r>
-        <w:rPr>
-          <w:sz w:val="20"/>
-          <w:szCs w:val="20"/>
-        </w:rPr>
-        <w:t xml:space="preserve">to be able to </w:t>
-      </w:r>
-      <w:r>
-        <w:rPr>
-          <w:sz w:val="20"/>
-          <w:szCs w:val="20"/>
-        </w:rPr>
-        <w:t>see</w:t>
-      </w:r>
-      <w:r>
-        <w:rPr>
-          <w:sz w:val="20"/>
-          <w:szCs w:val="20"/>
-        </w:rPr>
-        <w:t xml:space="preserve"> kind of a similar</w:t>
-      </w:r>
-      <w:r>
-        <w:rPr>
-          <w:sz w:val="20"/>
-          <w:szCs w:val="20"/>
-        </w:rPr>
-        <w:t xml:space="preserve"> path</w:t>
-      </w:r>
-      <w:r>
-        <w:rPr>
-          <w:sz w:val="20"/>
-          <w:szCs w:val="20"/>
-        </w:rPr>
-        <w:t xml:space="preserve"> adjacent to</w:t>
-      </w:r>
-      <w:r>
-        <w:rPr>
-          <w:sz w:val="20"/>
-          <w:szCs w:val="20"/>
-        </w:rPr>
-        <w:t xml:space="preserve"> something that I imagined years ago coming into view</w:t>
-      </w:r>
-      <w:r>
-        <w:rPr>
-          <w:sz w:val="20"/>
-          <w:szCs w:val="20"/>
-        </w:rPr>
-        <w:t xml:space="preserve"> is </w:t>
-      </w:r>
-      <w:r>
-        <w:rPr>
-          <w:sz w:val="20"/>
-          <w:szCs w:val="20"/>
-        </w:rPr>
-        <w:t xml:space="preserve">surprisingly </w:t>
-      </w:r>
-      <w:r>
-        <w:rPr>
-          <w:sz w:val="20"/>
-          <w:szCs w:val="20"/>
-        </w:rPr>
-        <w:t>validating</w:t>
-      </w:r>
-      <w:r>
-        <w:rPr>
-          <w:sz w:val="20"/>
-          <w:szCs w:val="20"/>
-        </w:rPr>
-        <w:t xml:space="preserve">. </w:t>
-      </w:r>
-      <w:r>
-        <w:rPr>
-          <w:sz w:val="20"/>
-          <w:szCs w:val="20"/>
-        </w:rPr>
-        <w:t>It’s like going to the grocery store to get your favorite chips (Salt and Vinegar), but when you get to the chip aisle you see the rarest, only there once every 6 months brand (Hawaiian) and get those instead.  Slightly different, but just as satisfying.</w:t>
-      </w:r>
-    </w:p>
-    <w:p>
-      <w:pPr>
-        <w:rPr>
-          <w:sz w:val="20"/>
-          <w:szCs w:val="20"/>
-        </w:rPr>
-      </w:pPr>
-      <w:r>
-        <w:rPr>
-          <w:sz w:val="20"/>
-          <w:szCs w:val="20"/>
-        </w:rPr>
-        <w:t>I still know so little about a PhD: What’s the end goal here?</w:t>
-      </w:r>
-      <w:r>
-        <w:rPr>
-          <w:sz w:val="20"/>
-          <w:szCs w:val="20"/>
-        </w:rPr>
-        <w:t xml:space="preserve"> How much will I have to learn? What will I </w:t>
-      </w:r>
-      <w:proofErr w:type="gramStart"/>
-      <w:r>
-        <w:rPr>
-          <w:sz w:val="20"/>
-          <w:szCs w:val="20"/>
-        </w:rPr>
-        <w:t>actually learn</w:t>
-      </w:r>
-      <w:proofErr w:type="gramEnd"/>
-      <w:r>
-        <w:rPr>
-          <w:sz w:val="20"/>
-          <w:szCs w:val="20"/>
-        </w:rPr>
-        <w:t>?</w:t>
-      </w:r>
-      <w:r>
-        <w:rPr>
-          <w:sz w:val="20"/>
-          <w:szCs w:val="20"/>
-        </w:rPr>
-        <w:t xml:space="preserve"> A lot of the interviews talked about doing independent research on a project</w:t>
-      </w:r>
-      <w:r>
-        <w:rPr>
-          <w:sz w:val="20"/>
-          <w:szCs w:val="20"/>
-        </w:rPr>
-        <w:t>.</w:t>
-      </w:r>
-      <w:r>
-        <w:rPr>
-          <w:sz w:val="20"/>
-          <w:szCs w:val="20"/>
-        </w:rPr>
-        <w:t xml:space="preserve"> I’ve dabbled with my own project in undergrad, but how is this process different? </w:t>
-      </w:r>
-      <w:r>
-        <w:rPr>
-          <w:sz w:val="20"/>
-          <w:szCs w:val="20"/>
-        </w:rPr>
-        <w:t>I probably w</w:t>
-      </w:r>
-      <w:r>
-        <w:rPr>
-          <w:sz w:val="20"/>
-          <w:szCs w:val="20"/>
-        </w:rPr>
-        <w:t xml:space="preserve">on’t know what it means to be a PhD </w:t>
-      </w:r>
-      <w:r>
-        <w:rPr>
-          <w:sz w:val="20"/>
-          <w:szCs w:val="20"/>
-        </w:rPr>
-        <w:t>until I start</w:t>
-      </w:r>
-      <w:r>
-        <w:rPr>
-          <w:sz w:val="20"/>
-          <w:szCs w:val="20"/>
-        </w:rPr>
-        <w:t>, but I</w:t>
-      </w:r>
-      <w:r>
-        <w:rPr>
-          <w:sz w:val="20"/>
-          <w:szCs w:val="20"/>
-        </w:rPr>
-        <w:t>’</w:t>
-      </w:r>
-      <w:r>
-        <w:rPr>
-          <w:sz w:val="20"/>
-          <w:szCs w:val="20"/>
-        </w:rPr>
-        <w:t xml:space="preserve">m excited to </w:t>
-      </w:r>
-      <w:r>
-        <w:rPr>
-          <w:sz w:val="20"/>
-          <w:szCs w:val="20"/>
-        </w:rPr>
-        <w:t>meet people who are</w:t>
-      </w:r>
-      <w:r>
-        <w:rPr>
-          <w:sz w:val="20"/>
-          <w:szCs w:val="20"/>
-        </w:rPr>
-        <w:t xml:space="preserve"> just as passionate </w:t>
-      </w:r>
-      <w:r>
-        <w:rPr>
-          <w:sz w:val="20"/>
-          <w:szCs w:val="20"/>
-        </w:rPr>
-        <w:t xml:space="preserve">about learning. </w:t>
-      </w:r>
-    </w:p>
-    <w:p>
-      <w:pPr>
-        <w:jc w:val="both"/>
-        <w:rPr>
-          <w:sz w:val="20"/>
-          <w:szCs w:val="20"/>
-        </w:rPr>
-      </w:pPr>
-      <w:r>
-        <w:rPr>
-          <w:sz w:val="20"/>
-          <w:szCs w:val="20"/>
-        </w:rPr>
-        <w:t xml:space="preserve">Another thing about me: I love music. </w:t>
-      </w:r>
-      <w:r>
-        <w:rPr>
-          <w:sz w:val="20"/>
-          <w:szCs w:val="20"/>
-        </w:rPr>
-        <w:t>I’m constantly impressed by t</w:t>
-      </w:r>
-      <w:r>
-        <w:rPr>
-          <w:sz w:val="20"/>
-          <w:szCs w:val="20"/>
-        </w:rPr>
-        <w:t>he sounds people</w:t>
-      </w:r>
-      <w:r>
-        <w:rPr>
-          <w:sz w:val="20"/>
-          <w:szCs w:val="20"/>
-        </w:rPr>
-        <w:t xml:space="preserve"> </w:t>
-      </w:r>
-      <w:proofErr w:type="gramStart"/>
-      <w:r>
-        <w:rPr>
-          <w:sz w:val="20"/>
-          <w:szCs w:val="20"/>
-        </w:rPr>
-        <w:t>are able to</w:t>
-      </w:r>
-      <w:proofErr w:type="gramEnd"/>
-      <w:r>
-        <w:rPr>
-          <w:sz w:val="20"/>
-          <w:szCs w:val="20"/>
-        </w:rPr>
-        <w:t xml:space="preserve"> create</w:t>
+        <w:t>create</w:t>
       </w:r>
       <w:r>
         <w:rPr>
@@ -1595,7 +1669,35 @@
           <w:sz w:val="20"/>
           <w:szCs w:val="20"/>
         </w:rPr>
-        <w:t xml:space="preserve"> subtle emotions that are difficult to explain with words. And I’m sure some of these letters will be more convoluted than others, so I hope that the music helps you understand how I’m feeling.</w:t>
+        <w:t xml:space="preserve"> subtle emotions that are difficult to explain with words. I’m sure some of these letters will be more convoluted than others, so I hope that the music helps you </w:t>
+      </w:r>
+      <w:r>
+        <w:rPr>
+          <w:sz w:val="20"/>
+          <w:szCs w:val="20"/>
+        </w:rPr>
+        <w:t>understand</w:t>
+      </w:r>
+      <w:r>
+        <w:rPr>
+          <w:sz w:val="20"/>
+          <w:szCs w:val="20"/>
+        </w:rPr>
+        <w:t xml:space="preserve"> how I’m</w:t>
+      </w:r>
+      <w:r>
+        <w:rPr>
+          <w:sz w:val="20"/>
+          <w:szCs w:val="20"/>
+        </w:rPr>
+        <w:t xml:space="preserve"> currently</w:t>
+      </w:r>
+      <w:r>
+        <w:rPr>
+          <w:sz w:val="20"/>
+          <w:szCs w:val="20"/>
+        </w:rPr>
+        <w:t xml:space="preserve"> feeling.</w:t>
       </w:r>
     </w:p>
     <w:p>
@@ -1715,23 +1817,23 @@
           <w:sz w:val="20"/>
           <w:szCs w:val="20"/>
         </w:rPr>
-        <w:t xml:space="preserve"> exchange: </w:t>
-      </w:r>
-    </w:p>
-    <w:p>
-      <w:pPr>
-        <w:jc w:val="both"/>
-        <w:rPr>
-          <w:sz w:val="20"/>
-          <w:szCs w:val="20"/>
-        </w:rPr>
-      </w:pPr>
-      <w:r>
-        <w:rPr>
-          <w:sz w:val="20"/>
-          <w:szCs w:val="20"/>
-        </w:rPr>
-        <w:t xml:space="preserve">“Who cares about what’s on the flip side of a record?” </w:t>
+        <w:t xml:space="preserve"> exchange:</w:t>
+      </w:r>
+    </w:p>
+    <w:p>
+      <w:pPr>
+        <w:jc w:val="both"/>
+        <w:rPr>
+          <w:sz w:val="20"/>
+          <w:szCs w:val="20"/>
+        </w:rPr>
+      </w:pPr>
+      <w:r>
+        <w:rPr>
+          <w:sz w:val="20"/>
+          <w:szCs w:val="20"/>
+        </w:rPr>
+        <w:t>“Who cares about what’s on the flip side of a record?”</w:t>
       </w:r>
     </w:p>
     <w:p>
@@ -1777,92 +1879,214 @@
           <w:sz w:val="20"/>
           <w:szCs w:val="20"/>
         </w:rPr>
+        <w:t>This song is about having ideas, passions, and experiences that you want to share, but not</w:t>
+      </w:r>
+      <w:r>
+        <w:rPr>
+          <w:sz w:val="20"/>
+          <w:szCs w:val="20"/>
+        </w:rPr>
+        <w:t xml:space="preserve"> feeling like you’re </w:t>
+      </w:r>
+      <w:r>
+        <w:rPr>
+          <w:sz w:val="20"/>
+          <w:szCs w:val="20"/>
+        </w:rPr>
+        <w:t>given</w:t>
+      </w:r>
+      <w:r>
+        <w:rPr>
+          <w:sz w:val="20"/>
+          <w:szCs w:val="20"/>
+        </w:rPr>
+        <w:t xml:space="preserve"> the opportunities </w:t>
+      </w:r>
+      <w:r>
+        <w:rPr>
+          <w:sz w:val="20"/>
+          <w:szCs w:val="20"/>
+        </w:rPr>
+        <w:t>to do so</w:t>
+      </w:r>
+      <w:r>
+        <w:rPr>
+          <w:sz w:val="20"/>
+          <w:szCs w:val="20"/>
+        </w:rPr>
+        <w:t>:</w:t>
+      </w:r>
+      <w:r>
+        <w:rPr>
+          <w:sz w:val="20"/>
+          <w:szCs w:val="20"/>
+        </w:rPr>
+        <w:t xml:space="preserve"> It’s about wanting to be heard. </w:t>
+      </w:r>
+      <w:r>
+        <w:rPr>
+          <w:sz w:val="20"/>
+          <w:szCs w:val="20"/>
+        </w:rPr>
+        <w:t>I’m hoping that a PhD will allow me to cultivate ideas, determine my strengths in learning, and allow me to eventually share something that I’m passionate about with the world.</w:t>
+      </w:r>
+      <w:r>
+        <w:rPr>
+          <w:sz w:val="20"/>
+          <w:szCs w:val="20"/>
+        </w:rPr>
+        <w:t xml:space="preserve"> As of now, my goal is to become a professor to teach people who look like me or who aren’t as smart or confident in themselves, and to be a mentor for those who need it. Maybe start a lab and mentor students, build up their confidence, and develop some interesting research. </w:t>
+      </w:r>
+      <w:r>
+        <w:rPr>
+          <w:sz w:val="20"/>
+          <w:szCs w:val="20"/>
+        </w:rPr>
+        <w:t xml:space="preserve">I’ve always had an interest in </w:t>
+      </w:r>
+      <w:r>
+        <w:rPr>
+          <w:sz w:val="20"/>
+          <w:szCs w:val="20"/>
+        </w:rPr>
         <w:lastRenderedPageBreak/>
-        <w:t>To me, this song is about having ideas, passions, and experiences that you want to share, but not</w:t>
-      </w:r>
-      <w:r>
-        <w:rPr>
-          <w:sz w:val="20"/>
-          <w:szCs w:val="20"/>
-        </w:rPr>
-        <w:t xml:space="preserve"> feeling like you’re having the opportunities </w:t>
-      </w:r>
-      <w:r>
-        <w:rPr>
-          <w:sz w:val="20"/>
-          <w:szCs w:val="20"/>
-        </w:rPr>
-        <w:t xml:space="preserve">to do so. It’s about wanting to be heard. </w:t>
-      </w:r>
-      <w:r>
-        <w:rPr>
-          <w:sz w:val="20"/>
-          <w:szCs w:val="20"/>
-        </w:rPr>
-        <w:t>I’m hoping that a PhD will allow me to cultivate ideas, determine my strengths in learning, and allow me to eventually share something that I’m passionate about with the world. But most importantly, I</w:t>
-      </w:r>
-      <w:r>
-        <w:rPr>
-          <w:sz w:val="20"/>
-          <w:szCs w:val="20"/>
-        </w:rPr>
-        <w:t xml:space="preserve"> hope that </w:t>
-      </w:r>
-      <w:r>
-        <w:rPr>
-          <w:sz w:val="20"/>
-          <w:szCs w:val="20"/>
-        </w:rPr>
-        <w:t xml:space="preserve">they help you understand our relationship a bit better, and that </w:t>
-      </w:r>
-      <w:r>
-        <w:rPr>
-          <w:sz w:val="20"/>
-          <w:szCs w:val="20"/>
-        </w:rPr>
-        <w:t>these</w:t>
-      </w:r>
-      <w:r>
-        <w:rPr>
-          <w:sz w:val="20"/>
-          <w:szCs w:val="20"/>
-        </w:rPr>
-        <w:t xml:space="preserve"> letters will help me reflect on the </w:t>
-      </w:r>
-      <w:r>
-        <w:rPr>
-          <w:sz w:val="20"/>
-          <w:szCs w:val="20"/>
-        </w:rPr>
-        <w:t>experiences that you</w:t>
-      </w:r>
-      <w:r>
-        <w:rPr>
-          <w:sz w:val="20"/>
-          <w:szCs w:val="20"/>
-        </w:rPr>
-        <w:t xml:space="preserve">, </w:t>
-      </w:r>
-      <w:r>
-        <w:rPr>
-          <w:sz w:val="20"/>
-          <w:szCs w:val="20"/>
-        </w:rPr>
-        <w:t xml:space="preserve">my </w:t>
-      </w:r>
-      <w:r>
-        <w:rPr>
-          <w:sz w:val="20"/>
-          <w:szCs w:val="20"/>
-        </w:rPr>
-        <w:t>PhD, are</w:t>
-      </w:r>
-      <w:r>
-        <w:rPr>
-          <w:sz w:val="20"/>
-          <w:szCs w:val="20"/>
-        </w:rPr>
-        <w:t xml:space="preserve"> putting me through. </w:t>
+        <w:t>neuronal biology, so I wonder if</w:t>
+      </w:r>
+      <w:r>
+        <w:rPr>
+          <w:sz w:val="20"/>
+          <w:szCs w:val="20"/>
+        </w:rPr>
+        <w:t xml:space="preserve"> I’ll have the skills to lead a lab in neuron research</w:t>
+      </w:r>
+      <w:r>
+        <w:rPr>
+          <w:sz w:val="20"/>
+          <w:szCs w:val="20"/>
+        </w:rPr>
+        <w:t xml:space="preserve">. </w:t>
+      </w:r>
+      <w:r>
+        <w:rPr>
+          <w:i/>
+          <w:iCs/>
+          <w:sz w:val="20"/>
+          <w:szCs w:val="20"/>
+        </w:rPr>
+        <w:t>Why are</w:t>
+      </w:r>
+      <w:r>
+        <w:rPr>
+          <w:i/>
+          <w:iCs/>
+          <w:sz w:val="20"/>
+          <w:szCs w:val="20"/>
+        </w:rPr>
+        <w:t xml:space="preserve"> we made of neurons that form an </w:t>
+      </w:r>
+      <w:r>
+        <w:rPr>
+          <w:i/>
+          <w:iCs/>
+          <w:sz w:val="20"/>
+          <w:szCs w:val="20"/>
+        </w:rPr>
+        <w:t>important</w:t>
+      </w:r>
+      <w:r>
+        <w:rPr>
+          <w:i/>
+          <w:iCs/>
+          <w:sz w:val="20"/>
+          <w:szCs w:val="20"/>
+        </w:rPr>
+        <w:t xml:space="preserve"> part of</w:t>
+      </w:r>
+      <w:r>
+        <w:rPr>
+          <w:i/>
+          <w:iCs/>
+          <w:sz w:val="20"/>
+          <w:szCs w:val="20"/>
+        </w:rPr>
+        <w:t xml:space="preserve"> our cognition, our sight, our movements, </w:t>
+      </w:r>
+      <w:r>
+        <w:rPr>
+          <w:i/>
+          <w:iCs/>
+          <w:sz w:val="20"/>
+          <w:szCs w:val="20"/>
+        </w:rPr>
+        <w:t>everything we do in our daily lives</w:t>
+      </w:r>
+      <w:r>
+        <w:rPr>
+          <w:i/>
+          <w:iCs/>
+          <w:sz w:val="20"/>
+          <w:szCs w:val="20"/>
+        </w:rPr>
+        <w:t>?</w:t>
+      </w:r>
+      <w:r>
+        <w:rPr>
+          <w:sz w:val="20"/>
+          <w:szCs w:val="20"/>
+        </w:rPr>
+        <w:t xml:space="preserve"> </w:t>
+      </w:r>
+      <w:r>
+        <w:rPr>
+          <w:i/>
+          <w:iCs/>
+          <w:sz w:val="20"/>
+          <w:szCs w:val="20"/>
+        </w:rPr>
+        <w:t>What</w:t>
+      </w:r>
+      <w:r>
+        <w:rPr>
+          <w:i/>
+          <w:iCs/>
+          <w:sz w:val="20"/>
+          <w:szCs w:val="20"/>
+        </w:rPr>
+        <w:t xml:space="preserve"> happens</w:t>
+      </w:r>
+      <w:r>
+        <w:rPr>
+          <w:i/>
+          <w:iCs/>
+          <w:sz w:val="20"/>
+          <w:szCs w:val="20"/>
+        </w:rPr>
+        <w:t xml:space="preserve"> at the protein level when </w:t>
+      </w:r>
+      <w:r>
+        <w:rPr>
+          <w:i/>
+          <w:iCs/>
+          <w:sz w:val="20"/>
+          <w:szCs w:val="20"/>
+        </w:rPr>
+        <w:t>signals are passed to the next neuron?</w:t>
+      </w:r>
+      <w:r>
+        <w:rPr>
+          <w:i/>
+          <w:iCs/>
+          <w:sz w:val="20"/>
+          <w:szCs w:val="20"/>
+        </w:rPr>
+        <w:t xml:space="preserve"> </w:t>
+      </w:r>
+      <w:r>
+        <w:rPr>
+          <w:sz w:val="20"/>
+          <w:szCs w:val="20"/>
+        </w:rPr>
+        <w:t>But let’s not be too hasty. First things first: let’s go get that PhD.</w:t>
       </w:r>
     </w:p>
     <w:p>
@@ -1893,7 +2117,21 @@
           <w:sz w:val="20"/>
           <w:szCs w:val="20"/>
         </w:rPr>
-        <w:t>Dear PhD,</w:t>
+        <w:t xml:space="preserve">Dear </w:t>
+      </w:r>
+      <w:r>
+        <w:rPr>
+          <w:sz w:val="20"/>
+          <w:szCs w:val="20"/>
+        </w:rPr>
+        <w:t>future Gilbert</w:t>
+      </w:r>
+      <w:r>
+        <w:rPr>
+          <w:sz w:val="20"/>
+          <w:szCs w:val="20"/>
+        </w:rPr>
+        <w:t>,</w:t>
       </w:r>
     </w:p>
     <w:p>
@@ -1929,7 +2167,21 @@
           <w:sz w:val="20"/>
           <w:szCs w:val="20"/>
         </w:rPr>
-        <w:t xml:space="preserve">I noticed something different about </w:t>
+        <w:t>I</w:t>
+      </w:r>
+      <w:r>
+        <w:rPr>
+          <w:sz w:val="20"/>
+          <w:szCs w:val="20"/>
+        </w:rPr>
+        <w:t>’ve</w:t>
+      </w:r>
+      <w:r>
+        <w:rPr>
+          <w:sz w:val="20"/>
+          <w:szCs w:val="20"/>
+        </w:rPr>
+        <w:t xml:space="preserve"> noticed something different about </w:t>
       </w:r>
       <w:r>
         <w:rPr>
@@ -1943,7 +2195,21 @@
           <w:sz w:val="20"/>
           <w:szCs w:val="20"/>
         </w:rPr>
-        <w:t xml:space="preserve"> classes. Instead of lectures, professors h</w:t>
+        <w:t xml:space="preserve"> classes. Instead of lectures, </w:t>
+      </w:r>
+      <w:r>
+        <w:rPr>
+          <w:sz w:val="20"/>
+          <w:szCs w:val="20"/>
+        </w:rPr>
+        <w:t xml:space="preserve">the </w:t>
+      </w:r>
+      <w:r>
+        <w:rPr>
+          <w:sz w:val="20"/>
+          <w:szCs w:val="20"/>
+        </w:rPr>
+        <w:t>professors h</w:t>
       </w:r>
       <w:r>
         <w:rPr>
@@ -1964,7 +2230,14 @@
           <w:sz w:val="20"/>
           <w:szCs w:val="20"/>
         </w:rPr>
-        <w:t>as an open</w:t>
+        <w:t>like</w:t>
+      </w:r>
+      <w:r>
+        <w:rPr>
+          <w:sz w:val="20"/>
+          <w:szCs w:val="20"/>
+        </w:rPr>
+        <w:t xml:space="preserve"> an open</w:t>
       </w:r>
       <w:r>
         <w:rPr>
@@ -1978,14 +2251,14 @@
           <w:sz w:val="20"/>
           <w:szCs w:val="20"/>
         </w:rPr>
-        <w:t>;</w:t>
-      </w:r>
-      <w:r>
-        <w:rPr>
-          <w:sz w:val="20"/>
-          <w:szCs w:val="20"/>
-        </w:rPr>
-        <w:t xml:space="preserve"> the lesson plan </w:t>
+        <w:t xml:space="preserve">: </w:t>
+      </w:r>
+      <w:r>
+        <w:rPr>
+          <w:sz w:val="20"/>
+          <w:szCs w:val="20"/>
+        </w:rPr>
+        <w:t xml:space="preserve">the lesson plan </w:t>
       </w:r>
       <w:r>
         <w:rPr>
@@ -2006,14 +2279,58 @@
           <w:sz w:val="20"/>
           <w:szCs w:val="20"/>
         </w:rPr>
-        <w:t>, a</w:t>
-      </w:r>
-      <w:r>
-        <w:rPr>
-          <w:sz w:val="20"/>
-          <w:szCs w:val="20"/>
-        </w:rPr>
-        <w:t xml:space="preserve">iming to maximize the time we had to discuss what we </w:t>
+        <w:t xml:space="preserve"> and</w:t>
+      </w:r>
+      <w:r>
+        <w:rPr>
+          <w:sz w:val="20"/>
+          <w:szCs w:val="20"/>
+        </w:rPr>
+        <w:t xml:space="preserve"> maximize</w:t>
+      </w:r>
+      <w:r>
+        <w:rPr>
+          <w:sz w:val="20"/>
+          <w:szCs w:val="20"/>
+        </w:rPr>
+        <w:t>s</w:t>
+      </w:r>
+      <w:r>
+        <w:rPr>
+          <w:sz w:val="20"/>
+          <w:szCs w:val="20"/>
+        </w:rPr>
+        <w:t xml:space="preserve"> the time we </w:t>
+      </w:r>
+      <w:proofErr w:type="gramStart"/>
+      <w:r>
+        <w:rPr>
+          <w:sz w:val="20"/>
+          <w:szCs w:val="20"/>
+        </w:rPr>
+        <w:t>ha</w:t>
+      </w:r>
+      <w:r>
+        <w:rPr>
+          <w:sz w:val="20"/>
+          <w:szCs w:val="20"/>
+        </w:rPr>
+        <w:t>ve</w:t>
+      </w:r>
+      <w:r>
+        <w:rPr>
+          <w:sz w:val="20"/>
+          <w:szCs w:val="20"/>
+        </w:rPr>
+        <w:t xml:space="preserve"> to</w:t>
+      </w:r>
+      <w:proofErr w:type="gramEnd"/>
+      <w:r>
+        <w:rPr>
+          <w:sz w:val="20"/>
+          <w:szCs w:val="20"/>
+        </w:rPr>
+        <w:t xml:space="preserve"> discuss what we </w:t>
       </w:r>
       <w:r>
         <w:rPr>
@@ -2027,30 +2344,32 @@
           <w:sz w:val="20"/>
           <w:szCs w:val="20"/>
         </w:rPr>
-        <w:t xml:space="preserve"> In one </w:t>
-      </w:r>
-      <w:proofErr w:type="gramStart"/>
-      <w:r>
-        <w:rPr>
-          <w:sz w:val="20"/>
-          <w:szCs w:val="20"/>
-        </w:rPr>
-        <w:t>particular class</w:t>
-      </w:r>
-      <w:proofErr w:type="gramEnd"/>
-      <w:r>
-        <w:rPr>
-          <w:sz w:val="20"/>
-          <w:szCs w:val="20"/>
-        </w:rPr>
-        <w:t xml:space="preserve">, </w:t>
-      </w:r>
-      <w:r>
-        <w:rPr>
-          <w:sz w:val="20"/>
-          <w:szCs w:val="20"/>
-        </w:rPr>
-        <w:t>one of our professors gave us an opportunity to share some personal goals in an open space.</w:t>
+        <w:t xml:space="preserve"> </w:t>
+      </w:r>
+      <w:r>
+        <w:rPr>
+          <w:i/>
+          <w:iCs/>
+          <w:sz w:val="20"/>
+          <w:szCs w:val="20"/>
+        </w:rPr>
+        <w:t>Why do proteins fold differently inside and outside of the membrane? What force</w:t>
+      </w:r>
+      <w:r>
+        <w:rPr>
+          <w:i/>
+          <w:iCs/>
+          <w:sz w:val="20"/>
+          <w:szCs w:val="20"/>
+        </w:rPr>
+        <w:t xml:space="preserve">s are involved? Does the amino acid composition of the protein matter? </w:t>
+      </w:r>
+      <w:r>
+        <w:rPr>
+          <w:sz w:val="20"/>
+          <w:szCs w:val="20"/>
+        </w:rPr>
+        <w:t xml:space="preserve">Typically questions like these come up, and we’re asked to think deeper, or pointed to a research paper or online article where the research has been done to determine the answers. But recently, one of our professors posed a question that made us think a bit more personally. </w:t>
       </w:r>
     </w:p>
     <w:p>
@@ -2418,7 +2737,21 @@
           <w:sz w:val="20"/>
           <w:szCs w:val="20"/>
         </w:rPr>
-        <w:t xml:space="preserve">How would you have wanted me to answer? </w:t>
+        <w:t xml:space="preserve">How would you </w:t>
+      </w:r>
+      <w:r>
+        <w:rPr>
+          <w:sz w:val="20"/>
+          <w:szCs w:val="20"/>
+        </w:rPr>
+        <w:t>answer now</w:t>
+      </w:r>
+      <w:r>
+        <w:rPr>
+          <w:sz w:val="20"/>
+          <w:szCs w:val="20"/>
+        </w:rPr>
+        <w:t xml:space="preserve">? </w:t>
       </w:r>
       <w:r>
         <w:rPr>
@@ -2474,7 +2807,14 @@
           <w:sz w:val="20"/>
           <w:szCs w:val="20"/>
         </w:rPr>
-        <w:t>come up with a PowerPoint replacement</w:t>
+        <w:t>come up with a replacement</w:t>
+      </w:r>
+      <w:r>
+        <w:rPr>
+          <w:sz w:val="20"/>
+          <w:szCs w:val="20"/>
+        </w:rPr>
+        <w:t xml:space="preserve"> for the archaic but effective communication found in PowerPoint</w:t>
       </w:r>
       <w:r>
         <w:rPr>
@@ -2488,21 +2828,21 @@
           <w:sz w:val="20"/>
           <w:szCs w:val="20"/>
         </w:rPr>
-        <w:t xml:space="preserve"> what really struck me was</w:t>
-      </w:r>
-      <w:r>
-        <w:rPr>
-          <w:sz w:val="20"/>
-          <w:szCs w:val="20"/>
-        </w:rPr>
-        <w:t xml:space="preserve"> being</w:t>
-      </w:r>
-      <w:r>
-        <w:rPr>
-          <w:sz w:val="20"/>
-          <w:szCs w:val="20"/>
-        </w:rPr>
-        <w:t xml:space="preserve"> given the opportunity</w:t>
+        <w:t xml:space="preserve"> what really struck me</w:t>
+      </w:r>
+      <w:r>
+        <w:rPr>
+          <w:sz w:val="20"/>
+          <w:szCs w:val="20"/>
+        </w:rPr>
+        <w:t xml:space="preserve"> during this conversation</w:t>
+      </w:r>
+      <w:r>
+        <w:rPr>
+          <w:sz w:val="20"/>
+          <w:szCs w:val="20"/>
+        </w:rPr>
+        <w:t xml:space="preserve"> was</w:t>
       </w:r>
       <w:r>
         <w:rPr>
@@ -2516,6 +2856,27 @@
           <w:sz w:val="20"/>
           <w:szCs w:val="20"/>
         </w:rPr>
+        <w:t xml:space="preserve">that I was </w:t>
+      </w:r>
+      <w:r>
+        <w:rPr>
+          <w:sz w:val="20"/>
+          <w:szCs w:val="20"/>
+        </w:rPr>
+        <w:t>given the opportunity</w:t>
+      </w:r>
+      <w:r>
+        <w:rPr>
+          <w:sz w:val="20"/>
+          <w:szCs w:val="20"/>
+        </w:rPr>
+        <w:t xml:space="preserve"> </w:t>
+      </w:r>
+      <w:r>
+        <w:rPr>
+          <w:sz w:val="20"/>
+          <w:szCs w:val="20"/>
+        </w:rPr>
         <w:t xml:space="preserve">to </w:t>
       </w:r>
       <w:r>
@@ -2530,7 +2891,7 @@
           <w:sz w:val="20"/>
           <w:szCs w:val="20"/>
         </w:rPr>
-        <w:t>:</w:t>
+        <w:t>;</w:t>
       </w:r>
       <w:r>
         <w:rPr>
@@ -2579,21 +2940,7 @@
           <w:sz w:val="20"/>
           <w:szCs w:val="20"/>
         </w:rPr>
-        <w:t xml:space="preserve">y </w:t>
-      </w:r>
-      <w:r>
-        <w:rPr>
-          <w:sz w:val="20"/>
-          <w:szCs w:val="20"/>
-        </w:rPr>
-        <w:t xml:space="preserve">my professor </w:t>
-      </w:r>
-      <w:r>
-        <w:rPr>
-          <w:sz w:val="20"/>
-          <w:szCs w:val="20"/>
-        </w:rPr>
-        <w:t>asking “why” instead of “what?”, my mind was allowed to drift</w:t>
+        <w:t>y asking “why” instead of “what?”, my mind was allowed to drift</w:t>
       </w:r>
       <w:r>
         <w:rPr>
@@ -2702,13 +3049,57 @@
         </w:rPr>
         <w:t xml:space="preserve"> the way the sun reflects </w:t>
       </w:r>
+      <w:r>
+        <w:rPr>
+          <w:sz w:val="20"/>
+          <w:szCs w:val="20"/>
+        </w:rPr>
+        <w:t>off</w:t>
+      </w:r>
+      <w:r>
+        <w:rPr>
+          <w:sz w:val="20"/>
+          <w:szCs w:val="20"/>
+        </w:rPr>
+        <w:t xml:space="preserve"> the ocean</w:t>
+      </w:r>
+      <w:r>
+        <w:rPr>
+          <w:sz w:val="20"/>
+          <w:szCs w:val="20"/>
+        </w:rPr>
+        <w:t xml:space="preserve"> (the real answer is fascinating, albeit a bit more complex)</w:t>
+      </w:r>
+      <w:r>
+        <w:rPr>
+          <w:sz w:val="20"/>
+          <w:szCs w:val="20"/>
+        </w:rPr>
+        <w:t xml:space="preserve">. </w:t>
+      </w:r>
+    </w:p>
+    <w:p>
+      <w:pPr>
+        <w:jc w:val="both"/>
+        <w:rPr>
+          <w:sz w:val="20"/>
+          <w:szCs w:val="20"/>
+        </w:rPr>
+      </w:pPr>
+      <w:r>
+        <w:rPr>
+          <w:sz w:val="20"/>
+          <w:szCs w:val="20"/>
+        </w:rPr>
+        <w:t xml:space="preserve">In case you’ve forgotten in your </w:t>
+      </w:r>
       <w:proofErr w:type="gramStart"/>
       <w:r>
         <w:rPr>
           <w:sz w:val="20"/>
           <w:szCs w:val="20"/>
         </w:rPr>
-        <w:t>off of</w:t>
+        <w:t>new found</w:t>
       </w:r>
       <w:proofErr w:type="gramEnd"/>
       <w:r>
@@ -2716,23 +3107,14 @@
           <w:sz w:val="20"/>
           <w:szCs w:val="20"/>
         </w:rPr>
-        <w:t xml:space="preserve"> the ocean. Answers that aren’t exactly right, but that allow your brain to problem solve, using the knowledge that you currently know to come up with something that sounds reasonable.</w:t>
-      </w:r>
-    </w:p>
-    <w:p>
-      <w:pPr>
-        <w:jc w:val="both"/>
-        <w:rPr>
-          <w:sz w:val="20"/>
-          <w:szCs w:val="20"/>
-        </w:rPr>
-      </w:pPr>
-      <w:r>
-        <w:rPr>
-          <w:sz w:val="20"/>
-          <w:szCs w:val="20"/>
-        </w:rPr>
-        <w:t>In biochemistry, t</w:t>
+        <w:t xml:space="preserve"> interesting life, i</w:t>
+      </w:r>
+      <w:r>
+        <w:rPr>
+          <w:sz w:val="20"/>
+          <w:szCs w:val="20"/>
+        </w:rPr>
+        <w:t>n biochemistry, t</w:t>
       </w:r>
       <w:r>
         <w:rPr>
@@ -2816,7 +3198,7 @@
           <w:sz w:val="20"/>
           <w:szCs w:val="20"/>
         </w:rPr>
-        <w:t xml:space="preserve">  If you’re curious, feel free to read more! (link)</w:t>
+        <w:t xml:space="preserve"> If you’re curious, feel free to read more! (link)</w:t>
       </w:r>
       <w:r>
         <w:rPr>
@@ -2986,37 +3368,7 @@
           <w:sz w:val="20"/>
           <w:szCs w:val="20"/>
         </w:rPr>
-        <w:t xml:space="preserve"> straightforward. We need to be creative thinkers, trying to see things that haven’t yet been imagined. That’s where some of the best science comes from.</w:t>
-      </w:r>
-    </w:p>
-    <w:p>
-      <w:pPr>
-        <w:jc w:val="both"/>
-        <w:rPr>
-          <w:sz w:val="20"/>
-          <w:szCs w:val="20"/>
-        </w:rPr>
-      </w:pPr>
-      <w:r>
-        <w:rPr>
-          <w:sz w:val="20"/>
-          <w:szCs w:val="20"/>
-        </w:rPr>
-        <w:t xml:space="preserve">A lot of questions in graduate school haven’t been looking for a particular answer, </w:t>
-      </w:r>
-      <w:r>
-        <w:rPr>
-          <w:sz w:val="20"/>
-          <w:szCs w:val="20"/>
-        </w:rPr>
-        <w:t xml:space="preserve">but </w:t>
-      </w:r>
-      <w:r>
-        <w:rPr>
-          <w:sz w:val="20"/>
-          <w:szCs w:val="20"/>
-        </w:rPr>
-        <w:t>rather having me question why things are as they are.</w:t>
+        <w:t xml:space="preserve"> straightforward.</w:t>
       </w:r>
       <w:r>
         <w:rPr>
@@ -3030,21 +3382,227 @@
           <w:sz w:val="20"/>
           <w:szCs w:val="20"/>
         </w:rPr>
-        <w:t xml:space="preserve">And that brings me to my research. “How is membrane protein association influenced be van der Waals packing?” is quite a complex one. I’m beginning to wonder what the why’s of my research might be, and </w:t>
-      </w:r>
-      <w:r>
-        <w:rPr>
-          <w:sz w:val="20"/>
-          <w:szCs w:val="20"/>
-        </w:rPr>
-        <w:t xml:space="preserve">it’s emboldening to know that </w:t>
-      </w:r>
-      <w:r>
-        <w:rPr>
-          <w:sz w:val="20"/>
-          <w:szCs w:val="20"/>
-        </w:rPr>
-        <w:t>I’ll have an answer to that in the future.</w:t>
+        <w:t xml:space="preserve">By combining knowledge that we currently have with problem solving and experiments, </w:t>
+      </w:r>
+      <w:r>
+        <w:rPr>
+          <w:sz w:val="20"/>
+          <w:szCs w:val="20"/>
+        </w:rPr>
+        <w:t>we can be arbiters of knowledge.</w:t>
+      </w:r>
+      <w:r>
+        <w:rPr>
+          <w:sz w:val="20"/>
+          <w:szCs w:val="20"/>
+        </w:rPr>
+        <w:t xml:space="preserve"> We need to be creative thinkers, trying to see things that haven’t yet been imagined</w:t>
+      </w:r>
+      <w:r>
+        <w:rPr>
+          <w:sz w:val="20"/>
+          <w:szCs w:val="20"/>
+        </w:rPr>
+        <w:t>, finding questions that haven’t yet been answered</w:t>
+      </w:r>
+      <w:r>
+        <w:rPr>
+          <w:sz w:val="20"/>
+          <w:szCs w:val="20"/>
+        </w:rPr>
+        <w:t>. That’s where some of the best science comes from.</w:t>
+      </w:r>
+    </w:p>
+    <w:p>
+      <w:pPr>
+        <w:jc w:val="both"/>
+        <w:rPr>
+          <w:sz w:val="20"/>
+          <w:szCs w:val="20"/>
+        </w:rPr>
+      </w:pPr>
+      <w:r>
+        <w:rPr>
+          <w:sz w:val="20"/>
+          <w:szCs w:val="20"/>
+        </w:rPr>
+        <w:t>Q</w:t>
+      </w:r>
+      <w:r>
+        <w:rPr>
+          <w:sz w:val="20"/>
+          <w:szCs w:val="20"/>
+        </w:rPr>
+        <w:t xml:space="preserve">uestions in graduate school </w:t>
+      </w:r>
+      <w:r>
+        <w:rPr>
+          <w:sz w:val="20"/>
+          <w:szCs w:val="20"/>
+        </w:rPr>
+        <w:t xml:space="preserve">don’t look for </w:t>
+      </w:r>
+      <w:r>
+        <w:rPr>
+          <w:sz w:val="20"/>
+          <w:szCs w:val="20"/>
+        </w:rPr>
+        <w:t>a particular answer,</w:t>
+      </w:r>
+      <w:r>
+        <w:rPr>
+          <w:sz w:val="20"/>
+          <w:szCs w:val="20"/>
+        </w:rPr>
+        <w:t xml:space="preserve"> </w:t>
+      </w:r>
+      <w:r>
+        <w:rPr>
+          <w:sz w:val="20"/>
+          <w:szCs w:val="20"/>
+        </w:rPr>
+        <w:t xml:space="preserve">rather </w:t>
+      </w:r>
+      <w:r>
+        <w:rPr>
+          <w:sz w:val="20"/>
+          <w:szCs w:val="20"/>
+        </w:rPr>
+        <w:t>having us</w:t>
+      </w:r>
+      <w:r>
+        <w:rPr>
+          <w:sz w:val="20"/>
+          <w:szCs w:val="20"/>
+        </w:rPr>
+        <w:t xml:space="preserve"> question why things are as they are.</w:t>
+      </w:r>
+      <w:r>
+        <w:rPr>
+          <w:sz w:val="20"/>
+          <w:szCs w:val="20"/>
+        </w:rPr>
+        <w:t xml:space="preserve"> </w:t>
+      </w:r>
+      <w:r>
+        <w:rPr>
+          <w:sz w:val="20"/>
+          <w:szCs w:val="20"/>
+        </w:rPr>
+        <w:t xml:space="preserve">And that brings me to </w:t>
+      </w:r>
+      <w:r>
+        <w:rPr>
+          <w:sz w:val="20"/>
+          <w:szCs w:val="20"/>
+        </w:rPr>
+        <w:t>the</w:t>
+      </w:r>
+      <w:r>
+        <w:rPr>
+          <w:sz w:val="20"/>
+          <w:szCs w:val="20"/>
+        </w:rPr>
+        <w:t xml:space="preserve"> research</w:t>
+      </w:r>
+      <w:r>
+        <w:rPr>
+          <w:sz w:val="20"/>
+          <w:szCs w:val="20"/>
+        </w:rPr>
+        <w:t xml:space="preserve">: </w:t>
+      </w:r>
+      <w:r>
+        <w:rPr>
+          <w:i/>
+          <w:iCs/>
+          <w:sz w:val="20"/>
+          <w:szCs w:val="20"/>
+        </w:rPr>
+        <w:t xml:space="preserve">How is membrane protein association influenced </w:t>
+      </w:r>
+      <w:proofErr w:type="gramStart"/>
+      <w:r>
+        <w:rPr>
+          <w:i/>
+          <w:iCs/>
+          <w:sz w:val="20"/>
+          <w:szCs w:val="20"/>
+        </w:rPr>
+        <w:t>be</w:t>
+      </w:r>
+      <w:proofErr w:type="gramEnd"/>
+      <w:r>
+        <w:rPr>
+          <w:i/>
+          <w:iCs/>
+          <w:sz w:val="20"/>
+          <w:szCs w:val="20"/>
+        </w:rPr>
+        <w:t xml:space="preserve"> van der Waals packing?</w:t>
+      </w:r>
+      <w:r>
+        <w:rPr>
+          <w:sz w:val="20"/>
+          <w:szCs w:val="20"/>
+        </w:rPr>
+        <w:t xml:space="preserve"> </w:t>
+      </w:r>
+      <w:r>
+        <w:rPr>
+          <w:sz w:val="20"/>
+          <w:szCs w:val="20"/>
+        </w:rPr>
+        <w:t xml:space="preserve">It’s a complex question, but </w:t>
+      </w:r>
+      <w:r>
+        <w:rPr>
+          <w:sz w:val="20"/>
+          <w:szCs w:val="20"/>
+        </w:rPr>
+        <w:t>I’m beginning to wonder what the why’s of my research might be</w:t>
+      </w:r>
+      <w:r>
+        <w:rPr>
+          <w:sz w:val="20"/>
+          <w:szCs w:val="20"/>
+        </w:rPr>
+        <w:t xml:space="preserve">. And although </w:t>
+      </w:r>
+      <w:r>
+        <w:rPr>
+          <w:sz w:val="20"/>
+          <w:szCs w:val="20"/>
+        </w:rPr>
+        <w:t>it</w:t>
+      </w:r>
+      <w:r>
+        <w:rPr>
+          <w:sz w:val="20"/>
+          <w:szCs w:val="20"/>
+        </w:rPr>
+        <w:t xml:space="preserve"> currently feels impossible to think</w:t>
+      </w:r>
+      <w:r>
+        <w:rPr>
+          <w:sz w:val="20"/>
+          <w:szCs w:val="20"/>
+        </w:rPr>
+        <w:t xml:space="preserve"> that </w:t>
+      </w:r>
+      <w:r>
+        <w:rPr>
+          <w:sz w:val="20"/>
+          <w:szCs w:val="20"/>
+        </w:rPr>
+        <w:t>I’ll have an answer to that in the future</w:t>
+      </w:r>
+      <w:r>
+        <w:rPr>
+          <w:sz w:val="20"/>
+          <w:szCs w:val="20"/>
+        </w:rPr>
+        <w:t>, the fact that I can feel myself thinking and striving to learn more about this subject is exciting in a nerve-wracking way.</w:t>
       </w:r>
     </w:p>
     <w:p>
@@ -3111,7 +3669,6 @@
           <w:szCs w:val="20"/>
         </w:rPr>
         <w:br/>
-        <w:t>Oh, there must be</w:t>
       </w:r>
       <w:r>
         <w:rPr>
@@ -3123,10 +3680,9 @@
           <w:sz w:val="20"/>
           <w:szCs w:val="20"/>
         </w:rPr>
-        <w:br/>
-        <w:t xml:space="preserve">Something wrong with </w:t>
-      </w:r>
-      <w:proofErr w:type="gramStart"/>
+        <w:lastRenderedPageBreak/>
+        <w:t>Oh, there must be</w:t>
+      </w:r>
       <w:r>
         <w:rPr>
           <w:rFonts w:ascii="Tw Cen MT" w:hAnsi="Tw Cen MT"/>
@@ -3137,6 +3693,20 @@
           <w:sz w:val="20"/>
           <w:szCs w:val="20"/>
         </w:rPr>
+        <w:br/>
+        <w:t xml:space="preserve">Something wrong with </w:t>
+      </w:r>
+      <w:proofErr w:type="gramStart"/>
+      <w:r>
+        <w:rPr>
+          <w:rFonts w:ascii="Tw Cen MT" w:hAnsi="Tw Cen MT"/>
+          <w:b/>
+          <w:bCs/>
+          <w:i/>
+          <w:iCs/>
+          <w:sz w:val="20"/>
+          <w:szCs w:val="20"/>
+        </w:rPr>
         <w:t>me</w:t>
       </w:r>
       <w:proofErr w:type="gramEnd"/>
@@ -3187,8 +3757,58 @@
           <w:sz w:val="20"/>
           <w:szCs w:val="20"/>
         </w:rPr>
-        <w:lastRenderedPageBreak/>
-        <w:t xml:space="preserve">To me, personal growth is best when outside of our comfort zone. Whether it’s getting called out in a class and answering with something that sounds outlandish, or moving to a state where it’s insanely cold, there are a variety of ways to get outside of your comfort zone to grow. </w:t>
+        <w:t xml:space="preserve">I think what graduate school has taught me so far is that </w:t>
+      </w:r>
+      <w:r>
+        <w:rPr>
+          <w:sz w:val="20"/>
+          <w:szCs w:val="20"/>
+        </w:rPr>
+        <w:t xml:space="preserve">personal growth is best when outside of our comfort zone. Whether it’s getting called out in a class and answering with something that sounds outlandish, </w:t>
+      </w:r>
+      <w:r>
+        <w:rPr>
+          <w:sz w:val="20"/>
+          <w:szCs w:val="20"/>
+        </w:rPr>
+        <w:t xml:space="preserve">or </w:t>
+      </w:r>
+      <w:r>
+        <w:rPr>
+          <w:sz w:val="20"/>
+          <w:szCs w:val="20"/>
+        </w:rPr>
+        <w:t xml:space="preserve">moving to a state where </w:t>
+      </w:r>
+      <w:r>
+        <w:rPr>
+          <w:sz w:val="20"/>
+          <w:szCs w:val="20"/>
+        </w:rPr>
+        <w:t>sometimes the temperatures reach an unimaginable -40 F (</w:t>
+      </w:r>
+      <w:proofErr w:type="spellStart"/>
+      <w:r>
+        <w:rPr>
+          <w:sz w:val="20"/>
+          <w:szCs w:val="20"/>
+        </w:rPr>
+        <w:t>xC</w:t>
+      </w:r>
+      <w:proofErr w:type="spellEnd"/>
+      <w:r>
+        <w:rPr>
+          <w:sz w:val="20"/>
+          <w:szCs w:val="20"/>
+        </w:rPr>
+        <w:t>) and the lakes literally freeze over</w:t>
+      </w:r>
+      <w:r>
+        <w:rPr>
+          <w:sz w:val="20"/>
+          <w:szCs w:val="20"/>
+        </w:rPr>
+        <w:t xml:space="preserve">, there are a variety of ways to get outside of your comfort zone to grow. </w:t>
       </w:r>
       <w:r>
         <w:rPr>
@@ -3237,44 +3857,14 @@
           <w:sz w:val="20"/>
           <w:szCs w:val="20"/>
         </w:rPr>
-        <w:t>feeling of doubt. I’m excited to learn, and happy to ask why. But</w:t>
-      </w:r>
-      <w:r>
-        <w:rPr>
-          <w:sz w:val="20"/>
-          <w:szCs w:val="20"/>
-        </w:rPr>
-        <w:t xml:space="preserve"> at the same </w:t>
-      </w:r>
-      <w:proofErr w:type="gramStart"/>
-      <w:r>
-        <w:rPr>
-          <w:sz w:val="20"/>
-          <w:szCs w:val="20"/>
-        </w:rPr>
-        <w:t>time</w:t>
-      </w:r>
-      <w:proofErr w:type="gramEnd"/>
-      <w:r>
-        <w:rPr>
-          <w:sz w:val="20"/>
-          <w:szCs w:val="20"/>
-        </w:rPr>
-        <w:t xml:space="preserve"> </w:t>
-      </w:r>
-      <w:r>
-        <w:rPr>
-          <w:sz w:val="20"/>
-          <w:szCs w:val="20"/>
-        </w:rPr>
-        <w:t>I think there are likely going to be some difficult times ahead.</w:t>
-      </w:r>
-      <w:r>
-        <w:rPr>
-          <w:sz w:val="20"/>
-          <w:szCs w:val="20"/>
-        </w:rPr>
-        <w:t xml:space="preserve"> What are the biggest lessons that I’ll learn in graduate school? How will I navigate them? Whatever those are, I hope that I’ll be ready for them.</w:t>
+        <w:t xml:space="preserve">feeling of doubt. I’m excited to learn, and happy to ask why. </w:t>
+      </w:r>
+      <w:r>
+        <w:rPr>
+          <w:sz w:val="20"/>
+          <w:szCs w:val="20"/>
+        </w:rPr>
+        <w:t>What are the biggest lessons that I’ll learn in graduate school? How will I navigate them? Whatever those are, I hope that I’ll be ready for them.</w:t>
       </w:r>
     </w:p>
     <w:p>
@@ -3306,7 +3896,14 @@
           <w:sz w:val="20"/>
           <w:szCs w:val="20"/>
         </w:rPr>
-        <w:t>Hey PhD,</w:t>
+        <w:t>Hey</w:t>
+      </w:r>
+      <w:r>
+        <w:rPr>
+          <w:sz w:val="20"/>
+          <w:szCs w:val="20"/>
+        </w:rPr>
+        <w:t>…</w:t>
       </w:r>
     </w:p>
     <w:p>
@@ -3870,7 +4467,7 @@
           <w:sz w:val="20"/>
           <w:szCs w:val="20"/>
         </w:rPr>
-        <w:t>“Congratulations, the worst part is over</w:t>
+        <w:t>“Congrats, the worst part is over</w:t>
       </w:r>
       <w:r>
         <w:rPr>
@@ -4537,7 +5134,15 @@
           <w:sz w:val="20"/>
           <w:szCs w:val="20"/>
         </w:rPr>
-        <w:t>These lyrics play in the second verse, and I fe</w:t>
+        <w:t xml:space="preserve">These lyrics play in the </w:t>
+      </w:r>
+      <w:r>
+        <w:rPr>
+          <w:sz w:val="20"/>
+          <w:szCs w:val="20"/>
+        </w:rPr>
+        <w:lastRenderedPageBreak/>
+        <w:t>second verse, and I fe</w:t>
       </w:r>
       <w:r>
         <w:rPr>
@@ -4679,7 +5284,7 @@
           <w:sz w:val="20"/>
           <w:szCs w:val="20"/>
         </w:rPr>
-        <w:t>PhD</w:t>
+        <w:t>bud</w:t>
       </w:r>
       <w:r>
         <w:rPr>
@@ -5450,6 +6055,7 @@
           <w:sz w:val="20"/>
           <w:szCs w:val="20"/>
         </w:rPr>
+        <w:lastRenderedPageBreak/>
         <w:t>Terrified, paranoid, I'll put you over everything to fill the void</w:t>
       </w:r>
       <w:r>
@@ -5667,7 +6273,6 @@
           <w:sz w:val="20"/>
           <w:szCs w:val="20"/>
         </w:rPr>
-        <w:lastRenderedPageBreak/>
         <w:t xml:space="preserve">I must relinquish my pride. I know that I’m not special, and sure I’m in a PhD program, but I haven’t gotten here because of natural intelligence. I have to focus, to </w:t>
       </w:r>
       <w:proofErr w:type="gramStart"/>
@@ -7218,7 +7823,15 @@
           <w:sz w:val="20"/>
           <w:szCs w:val="20"/>
         </w:rPr>
-        <w:t xml:space="preserve"> strain in Matty Healy’s voice. It </w:t>
+        <w:t xml:space="preserve"> strain in Matty </w:t>
+      </w:r>
+      <w:r>
+        <w:rPr>
+          <w:sz w:val="20"/>
+          <w:szCs w:val="20"/>
+        </w:rPr>
+        <w:lastRenderedPageBreak/>
+        <w:t xml:space="preserve">Healy’s voice. It </w:t>
       </w:r>
       <w:r>
         <w:rPr>
@@ -7301,7 +7914,6 @@
           <w:sz w:val="20"/>
           <w:szCs w:val="20"/>
         </w:rPr>
-        <w:lastRenderedPageBreak/>
         <w:t>Dear PhD,</w:t>
       </w:r>
     </w:p>
@@ -7985,6 +8597,7 @@
           <w:sz w:val="20"/>
           <w:szCs w:val="20"/>
         </w:rPr>
+        <w:lastRenderedPageBreak/>
         <w:drawing>
           <wp:anchor distT="0" distB="0" distL="114300" distR="114300" simplePos="0" relativeHeight="251661312" behindDoc="0" locked="0" layoutInCell="1" allowOverlap="1" wp14:anchorId="6FB87E70" wp14:editId="4DA4C6B9">
             <wp:simplePos x="0" y="0"/>
@@ -8339,7 +8952,6 @@
           <w:sz w:val="20"/>
           <w:szCs w:val="20"/>
         </w:rPr>
-        <w:lastRenderedPageBreak/>
         <w:t>Dear reader,</w:t>
       </w:r>
     </w:p>
@@ -8877,7 +9489,7 @@
           <w:sz w:val="20"/>
           <w:szCs w:val="20"/>
         </w:rPr>
-        <w:t xml:space="preserve"> For once on this grand journey, the end is </w:t>
+        <w:t xml:space="preserve"> Have you ever had a mental spiral? Where </w:t>
       </w:r>
       <w:proofErr w:type="gramStart"/>
       <w:r>
@@ -8885,7 +9497,7 @@
           <w:sz w:val="20"/>
           <w:szCs w:val="20"/>
         </w:rPr>
-        <w:t>actually near</w:t>
+        <w:t>your</w:t>
       </w:r>
       <w:proofErr w:type="gramEnd"/>
       <w:r>
@@ -8893,7 +9505,67 @@
           <w:sz w:val="20"/>
           <w:szCs w:val="20"/>
         </w:rPr>
-        <w:t>.</w:t>
+        <w:t xml:space="preserve"> thoughts begin in one place, start looping into another, and then another, and another, until it feels like an infinitely long abyss of issues that you need to work out in your head? Experiment after experiment failing </w:t>
+      </w:r>
+      <w:proofErr w:type="gramStart"/>
+      <w:r>
+        <w:rPr>
+          <w:sz w:val="20"/>
+          <w:szCs w:val="20"/>
+        </w:rPr>
+        <w:t>over and over again</w:t>
+      </w:r>
+      <w:proofErr w:type="gramEnd"/>
+      <w:r>
+        <w:rPr>
+          <w:sz w:val="20"/>
+          <w:szCs w:val="20"/>
+        </w:rPr>
+        <w:t>, I can’t help but attribute this to myself. But finally, f</w:t>
+      </w:r>
+      <w:r>
+        <w:rPr>
+          <w:sz w:val="20"/>
+          <w:szCs w:val="20"/>
+        </w:rPr>
+        <w:t>or once on this</w:t>
+      </w:r>
+      <w:r>
+        <w:rPr>
+          <w:sz w:val="20"/>
+          <w:szCs w:val="20"/>
+        </w:rPr>
+        <w:t xml:space="preserve"> vast, </w:t>
+      </w:r>
+      <w:proofErr w:type="gramStart"/>
+      <w:r>
+        <w:rPr>
+          <w:sz w:val="20"/>
+          <w:szCs w:val="20"/>
+        </w:rPr>
+        <w:t>never ending</w:t>
+      </w:r>
+      <w:proofErr w:type="gramEnd"/>
+      <w:r>
+        <w:rPr>
+          <w:sz w:val="20"/>
+          <w:szCs w:val="20"/>
+        </w:rPr>
+        <w:t xml:space="preserve"> journey</w:t>
+      </w:r>
+      <w:r>
+        <w:rPr>
+          <w:sz w:val="20"/>
+          <w:szCs w:val="20"/>
+        </w:rPr>
+        <w:t xml:space="preserve"> of defining some sort of new knowledge</w:t>
+      </w:r>
+      <w:r>
+        <w:rPr>
+          <w:sz w:val="20"/>
+          <w:szCs w:val="20"/>
+        </w:rPr>
+        <w:t>, the end is actually near.</w:t>
       </w:r>
     </w:p>
     <w:p>
@@ -9545,6 +10217,7 @@
         <w:rPr>
           <w:noProof/>
         </w:rPr>
+        <w:lastRenderedPageBreak/>
         <w:drawing>
           <wp:anchor distT="0" distB="0" distL="114300" distR="114300" simplePos="0" relativeHeight="251658752" behindDoc="0" locked="0" layoutInCell="1" allowOverlap="1" wp14:anchorId="52B367D0" wp14:editId="6248F682">
             <wp:simplePos x="0" y="0"/>
@@ -10161,382 +10834,375 @@
           <w:sz w:val="20"/>
           <w:szCs w:val="20"/>
         </w:rPr>
-        <w:t xml:space="preserve"> the chase that I’ve had for years, </w:t>
-      </w:r>
+        <w:t xml:space="preserve"> the chase that I’ve had for years, and I’m losing myself because you’re threatening to leave me. Funny right? I want to leave because I know that I’ll be better for it, but I’m unable to do so because there are still parts of you that make me feel like I should stay. </w:t>
+      </w:r>
+      <w:r>
+        <w:rPr>
+          <w:sz w:val="20"/>
+          <w:szCs w:val="20"/>
+        </w:rPr>
+        <w:t>But I’m ready to say goodbye.</w:t>
+      </w:r>
+    </w:p>
+    <w:p>
+      <w:pPr>
+        <w:jc w:val="both"/>
+        <w:rPr>
+          <w:sz w:val="20"/>
+          <w:szCs w:val="20"/>
+        </w:rPr>
+      </w:pPr>
+      <w:r>
+        <w:rPr>
+          <w:sz w:val="20"/>
+          <w:szCs w:val="20"/>
+        </w:rPr>
+        <w:t>Gilbert</w:t>
+      </w:r>
+    </w:p>
+    <w:p>
+      <w:pPr>
+        <w:jc w:val="both"/>
+        <w:rPr>
+          <w:sz w:val="20"/>
+          <w:szCs w:val="20"/>
+        </w:rPr>
+      </w:pPr>
+    </w:p>
+    <w:p>
+      <w:pPr>
+        <w:rPr>
+          <w:sz w:val="20"/>
+          <w:szCs w:val="20"/>
+        </w:rPr>
+      </w:pPr>
+      <w:r>
+        <w:rPr>
+          <w:sz w:val="20"/>
+          <w:szCs w:val="20"/>
+        </w:rPr>
+        <w:t>Dear PhD,</w:t>
+      </w:r>
+    </w:p>
+    <w:p>
+      <w:pPr>
+        <w:rPr>
+          <w:sz w:val="20"/>
+          <w:szCs w:val="20"/>
+        </w:rPr>
+      </w:pPr>
+      <w:r>
+        <w:rPr>
+          <w:sz w:val="20"/>
+          <w:szCs w:val="20"/>
+        </w:rPr>
+        <w:t>Sometimes I feel robotic.</w:t>
+      </w:r>
+    </w:p>
+    <w:p>
+      <w:pPr>
+        <w:rPr>
+          <w:sz w:val="20"/>
+          <w:szCs w:val="20"/>
+        </w:rPr>
+      </w:pPr>
+      <w:r>
+        <w:rPr>
+          <w:sz w:val="20"/>
+          <w:szCs w:val="20"/>
+        </w:rPr>
+        <w:t xml:space="preserve">In my first 3 years of graduate school, nothing worked. </w:t>
+      </w:r>
+      <w:proofErr w:type="gramStart"/>
+      <w:r>
+        <w:rPr>
+          <w:sz w:val="20"/>
+          <w:szCs w:val="20"/>
+        </w:rPr>
+        <w:t>All of</w:t>
+      </w:r>
+      <w:proofErr w:type="gramEnd"/>
+      <w:r>
+        <w:rPr>
+          <w:sz w:val="20"/>
+          <w:szCs w:val="20"/>
+        </w:rPr>
+        <w:t xml:space="preserve"> my experiments went poorly, and I had to get accustomed to the idea of things always failing.</w:t>
+      </w:r>
+    </w:p>
+    <w:p>
+      <w:pPr>
+        <w:rPr>
+          <w:i/>
+          <w:iCs/>
+          <w:sz w:val="20"/>
+          <w:szCs w:val="20"/>
+        </w:rPr>
+      </w:pPr>
+      <w:r>
+        <w:rPr>
+          <w:i/>
+          <w:iCs/>
+          <w:sz w:val="20"/>
+          <w:szCs w:val="20"/>
+        </w:rPr>
+        <w:t>Phew. It’s going to work this time.</w:t>
+      </w:r>
+      <w:r>
+        <w:rPr>
+          <w:i/>
+          <w:iCs/>
+          <w:sz w:val="20"/>
+          <w:szCs w:val="20"/>
+        </w:rPr>
+        <w:t xml:space="preserve"> </w:t>
+      </w:r>
+      <w:proofErr w:type="gramStart"/>
+      <w:r>
+        <w:rPr>
+          <w:i/>
+          <w:iCs/>
+          <w:sz w:val="20"/>
+          <w:szCs w:val="20"/>
+        </w:rPr>
+        <w:t>Otherwise</w:t>
+      </w:r>
+      <w:proofErr w:type="gramEnd"/>
+      <w:r>
+        <w:rPr>
+          <w:i/>
+          <w:iCs/>
+          <w:sz w:val="20"/>
+          <w:szCs w:val="20"/>
+        </w:rPr>
+        <w:t xml:space="preserve"> I’ll just do it again, no problem. And it’ll </w:t>
+      </w:r>
+      <w:proofErr w:type="gramStart"/>
+      <w:r>
+        <w:rPr>
+          <w:i/>
+          <w:iCs/>
+          <w:sz w:val="20"/>
+          <w:szCs w:val="20"/>
+        </w:rPr>
+        <w:t>definitely work</w:t>
+      </w:r>
+      <w:proofErr w:type="gramEnd"/>
+      <w:r>
+        <w:rPr>
+          <w:i/>
+          <w:iCs/>
+          <w:sz w:val="20"/>
+          <w:szCs w:val="20"/>
+        </w:rPr>
+        <w:t xml:space="preserve"> next time.</w:t>
+      </w:r>
+    </w:p>
+    <w:p>
+      <w:pPr>
+        <w:rPr>
+          <w:sz w:val="20"/>
+          <w:szCs w:val="20"/>
+        </w:rPr>
+      </w:pPr>
+      <w:r>
+        <w:rPr>
+          <w:sz w:val="20"/>
+          <w:szCs w:val="20"/>
+        </w:rPr>
+        <w:t>I would always think that the first experiment would fail, and I’d be successful the second time. But that’s not how it worked.</w:t>
+      </w:r>
+    </w:p>
+    <w:p>
+      <w:pPr>
+        <w:rPr>
+          <w:i/>
+          <w:iCs/>
+          <w:sz w:val="20"/>
+          <w:szCs w:val="20"/>
+        </w:rPr>
+      </w:pPr>
+      <w:r>
+        <w:rPr>
+          <w:i/>
+          <w:iCs/>
+          <w:sz w:val="20"/>
+          <w:szCs w:val="20"/>
+        </w:rPr>
+        <w:t>Okay third times the charm. I’ll just change this one thing that I did. Otherwise, fourth or fifth is pretty good too.</w:t>
+      </w:r>
+    </w:p>
+    <w:p>
+      <w:pPr>
+        <w:rPr>
+          <w:sz w:val="20"/>
+          <w:szCs w:val="20"/>
+        </w:rPr>
+      </w:pPr>
+      <w:r>
+        <w:rPr>
+          <w:sz w:val="20"/>
+          <w:szCs w:val="20"/>
+        </w:rPr>
+        <w:t xml:space="preserve">But I’ve finally reached the point in my graduate career where I’m confident. Either my experiment will work well because I know exactly what I’m doing, or I’ll be able to figure out the reason it didn’t work </w:t>
+      </w:r>
+      <w:r>
+        <w:rPr>
+          <w:sz w:val="20"/>
+          <w:szCs w:val="20"/>
+        </w:rPr>
+        <w:t>within a couple of tries.</w:t>
+      </w:r>
+      <w:r>
+        <w:rPr>
+          <w:sz w:val="20"/>
+          <w:szCs w:val="20"/>
+        </w:rPr>
+        <w:t xml:space="preserve"> I’m no longer anxious about having to do them and the potential of messing them up. I can plan 2 or 3 experiments around one another, able to do things well and efficiently. </w:t>
+      </w:r>
+    </w:p>
+    <w:p>
+      <w:pPr>
+        <w:rPr>
+          <w:sz w:val="20"/>
+          <w:szCs w:val="20"/>
+        </w:rPr>
+      </w:pPr>
+      <w:r>
+        <w:rPr>
+          <w:sz w:val="20"/>
+          <w:szCs w:val="20"/>
+        </w:rPr>
+        <w:t>And today I think I’m starting to understand why: I’ve done this same experiment 100s of times, getting better with my hands and my thought process while doing it. Although this isn’t all that my PhD is built on, this experiment is one of the most fundamental parts of my research.</w:t>
+      </w:r>
+      <w:r>
+        <w:rPr>
+          <w:sz w:val="20"/>
+          <w:szCs w:val="20"/>
+        </w:rPr>
+        <w:t xml:space="preserve"> So here is kind of how it works:</w:t>
+      </w:r>
+    </w:p>
+    <w:p>
+      <w:pPr>
+        <w:rPr>
+          <w:sz w:val="20"/>
+          <w:szCs w:val="20"/>
+        </w:rPr>
+      </w:pPr>
+      <w:r>
+        <w:rPr>
+          <w:sz w:val="20"/>
+          <w:szCs w:val="20"/>
+        </w:rPr>
+        <w:t>Transformation</w:t>
+      </w:r>
+    </w:p>
+    <w:p>
+      <w:pPr>
+        <w:rPr>
+          <w:sz w:val="20"/>
+          <w:szCs w:val="20"/>
+        </w:rPr>
+      </w:pPr>
+      <w:r>
+        <w:rPr>
+          <w:sz w:val="20"/>
+          <w:szCs w:val="20"/>
+        </w:rPr>
+        <w:t xml:space="preserve">This process imports DNA of interest into a cell. </w:t>
+      </w:r>
+      <w:proofErr w:type="gramStart"/>
+      <w:r>
+        <w:rPr>
+          <w:sz w:val="20"/>
+          <w:szCs w:val="20"/>
+        </w:rPr>
+        <w:t>In order to</w:t>
+      </w:r>
+      <w:proofErr w:type="gramEnd"/>
+      <w:r>
+        <w:rPr>
+          <w:sz w:val="20"/>
+          <w:szCs w:val="20"/>
+        </w:rPr>
+        <w:t xml:space="preserve"> test the proteins that I design on a computer, we can translate their protein language into DNA. This DNA is then inserted into cells through transformation.</w:t>
+      </w:r>
+    </w:p>
+    <w:p>
+      <w:pPr>
+        <w:rPr>
+          <w:sz w:val="20"/>
+          <w:szCs w:val="20"/>
+        </w:rPr>
+      </w:pPr>
+      <w:r>
+        <w:rPr>
+          <w:sz w:val="20"/>
+          <w:szCs w:val="20"/>
+        </w:rPr>
+        <w:t>Miniprep</w:t>
+      </w:r>
+    </w:p>
+    <w:p>
+      <w:pPr>
+        <w:rPr>
+          <w:sz w:val="20"/>
+          <w:szCs w:val="20"/>
+        </w:rPr>
+      </w:pPr>
+      <w:r>
+        <w:rPr>
+          <w:sz w:val="20"/>
+          <w:szCs w:val="20"/>
+        </w:rPr>
+        <w:t xml:space="preserve">This extracts DNA of interest from a cell. To make sure that the protein we have is </w:t>
+      </w:r>
+      <w:proofErr w:type="gramStart"/>
+      <w:r>
+        <w:rPr>
+          <w:sz w:val="20"/>
+          <w:szCs w:val="20"/>
+        </w:rPr>
+        <w:t>actually coded</w:t>
+      </w:r>
+      <w:proofErr w:type="gramEnd"/>
+      <w:r>
+        <w:rPr>
+          <w:sz w:val="20"/>
+          <w:szCs w:val="20"/>
+        </w:rPr>
+        <w:t xml:space="preserve"> for in our cells, we extract the DNA and send it for DNA sequencing. </w:t>
+      </w:r>
+    </w:p>
+    <w:p>
+      <w:pPr>
+        <w:rPr>
+          <w:sz w:val="20"/>
+          <w:szCs w:val="20"/>
+        </w:rPr>
+      </w:pPr>
+      <w:r>
+        <w:rPr>
+          <w:sz w:val="20"/>
+          <w:szCs w:val="20"/>
+        </w:rPr>
+        <w:t>TOXGREEN</w:t>
+      </w:r>
+    </w:p>
+    <w:p>
+      <w:pPr>
+        <w:rPr>
+          <w:sz w:val="20"/>
+          <w:szCs w:val="20"/>
+        </w:rPr>
+      </w:pPr>
       <w:r>
         <w:rPr>
           <w:sz w:val="20"/>
           <w:szCs w:val="20"/>
         </w:rPr>
         <w:lastRenderedPageBreak/>
-        <w:t xml:space="preserve">and I’m losing myself because you’re threatening to leave me. Funny right? I want to leave because I know that I’ll be better for it, but I’m unable to do so because there are still parts of you that make me feel like I should stay. </w:t>
-      </w:r>
-      <w:r>
-        <w:rPr>
-          <w:sz w:val="20"/>
-          <w:szCs w:val="20"/>
-        </w:rPr>
-        <w:t>But I’m ready to say goodbye.</w:t>
-      </w:r>
-    </w:p>
-    <w:p>
-      <w:pPr>
-        <w:jc w:val="both"/>
-        <w:rPr>
-          <w:sz w:val="20"/>
-          <w:szCs w:val="20"/>
-        </w:rPr>
-      </w:pPr>
-      <w:r>
-        <w:rPr>
-          <w:sz w:val="20"/>
-          <w:szCs w:val="20"/>
-        </w:rPr>
-        <w:t>Gilbert</w:t>
-      </w:r>
-    </w:p>
-    <w:p>
-      <w:pPr>
-        <w:jc w:val="both"/>
-        <w:rPr>
-          <w:sz w:val="20"/>
-          <w:szCs w:val="20"/>
-        </w:rPr>
-      </w:pPr>
-    </w:p>
-    <w:p>
-      <w:pPr>
-        <w:rPr>
-          <w:sz w:val="20"/>
-          <w:szCs w:val="20"/>
-        </w:rPr>
-      </w:pPr>
-      <w:r>
-        <w:rPr>
-          <w:sz w:val="20"/>
-          <w:szCs w:val="20"/>
-        </w:rPr>
-        <w:t>Dear PhD,</w:t>
-      </w:r>
-    </w:p>
-    <w:p>
-      <w:pPr>
-        <w:rPr>
-          <w:sz w:val="20"/>
-          <w:szCs w:val="20"/>
-        </w:rPr>
-      </w:pPr>
-      <w:r>
-        <w:rPr>
-          <w:sz w:val="20"/>
-          <w:szCs w:val="20"/>
-        </w:rPr>
-        <w:t>Sometimes I feel robotic.</w:t>
-      </w:r>
-    </w:p>
-    <w:p>
-      <w:pPr>
-        <w:rPr>
-          <w:sz w:val="20"/>
-          <w:szCs w:val="20"/>
-        </w:rPr>
-      </w:pPr>
-      <w:r>
-        <w:rPr>
-          <w:sz w:val="20"/>
-          <w:szCs w:val="20"/>
-        </w:rPr>
-        <w:t xml:space="preserve">In my first 3 years of graduate school, nothing worked. </w:t>
-      </w:r>
-      <w:proofErr w:type="gramStart"/>
-      <w:r>
-        <w:rPr>
-          <w:sz w:val="20"/>
-          <w:szCs w:val="20"/>
-        </w:rPr>
-        <w:t>All of</w:t>
-      </w:r>
-      <w:proofErr w:type="gramEnd"/>
-      <w:r>
-        <w:rPr>
-          <w:sz w:val="20"/>
-          <w:szCs w:val="20"/>
-        </w:rPr>
-        <w:t xml:space="preserve"> my experiments went poorly, and I had to get accustomed to the idea of things always failing.</w:t>
-      </w:r>
-    </w:p>
-    <w:p>
-      <w:pPr>
-        <w:rPr>
-          <w:i/>
-          <w:iCs/>
-          <w:sz w:val="20"/>
-          <w:szCs w:val="20"/>
-        </w:rPr>
-      </w:pPr>
-      <w:r>
-        <w:rPr>
-          <w:i/>
-          <w:iCs/>
-          <w:sz w:val="20"/>
-          <w:szCs w:val="20"/>
-        </w:rPr>
-        <w:t>Phew. It’s going to work this time.</w:t>
-      </w:r>
-      <w:r>
-        <w:rPr>
-          <w:i/>
-          <w:iCs/>
-          <w:sz w:val="20"/>
-          <w:szCs w:val="20"/>
-        </w:rPr>
-        <w:t xml:space="preserve"> </w:t>
-      </w:r>
-      <w:proofErr w:type="gramStart"/>
-      <w:r>
-        <w:rPr>
-          <w:i/>
-          <w:iCs/>
-          <w:sz w:val="20"/>
-          <w:szCs w:val="20"/>
-        </w:rPr>
-        <w:t>Otherwise</w:t>
-      </w:r>
-      <w:proofErr w:type="gramEnd"/>
-      <w:r>
-        <w:rPr>
-          <w:i/>
-          <w:iCs/>
-          <w:sz w:val="20"/>
-          <w:szCs w:val="20"/>
-        </w:rPr>
-        <w:t xml:space="preserve"> I’ll just do it again, no problem. And it’ll </w:t>
-      </w:r>
-      <w:proofErr w:type="gramStart"/>
-      <w:r>
-        <w:rPr>
-          <w:i/>
-          <w:iCs/>
-          <w:sz w:val="20"/>
-          <w:szCs w:val="20"/>
-        </w:rPr>
-        <w:t>definitely work</w:t>
-      </w:r>
-      <w:proofErr w:type="gramEnd"/>
-      <w:r>
-        <w:rPr>
-          <w:i/>
-          <w:iCs/>
-          <w:sz w:val="20"/>
-          <w:szCs w:val="20"/>
-        </w:rPr>
-        <w:t xml:space="preserve"> next time.</w:t>
-      </w:r>
-    </w:p>
-    <w:p>
-      <w:pPr>
-        <w:rPr>
-          <w:sz w:val="20"/>
-          <w:szCs w:val="20"/>
-        </w:rPr>
-      </w:pPr>
-      <w:r>
-        <w:rPr>
-          <w:sz w:val="20"/>
-          <w:szCs w:val="20"/>
-        </w:rPr>
-        <w:t>I would always think that the first experiment would fail, and I’d be successful the second time. But that’s not how it worked.</w:t>
-      </w:r>
-    </w:p>
-    <w:p>
-      <w:pPr>
-        <w:rPr>
-          <w:i/>
-          <w:iCs/>
-          <w:sz w:val="20"/>
-          <w:szCs w:val="20"/>
-        </w:rPr>
-      </w:pPr>
-      <w:r>
-        <w:rPr>
-          <w:i/>
-          <w:iCs/>
-          <w:sz w:val="20"/>
-          <w:szCs w:val="20"/>
-        </w:rPr>
-        <w:t>Okay third times the charm. I’ll just change this one thing that I did. Otherwise, fourth or fifth is pretty good too.</w:t>
-      </w:r>
-    </w:p>
-    <w:p>
-      <w:pPr>
-        <w:rPr>
-          <w:sz w:val="20"/>
-          <w:szCs w:val="20"/>
-        </w:rPr>
-      </w:pPr>
-      <w:r>
-        <w:rPr>
-          <w:sz w:val="20"/>
-          <w:szCs w:val="20"/>
-        </w:rPr>
-        <w:t xml:space="preserve">But I’ve finally reached the point in my graduate career where I’m confident. Either my experiment will work well because I know exactly what I’m doing, or I’ll be able to figure out the reason it didn’t work </w:t>
-      </w:r>
-      <w:r>
-        <w:rPr>
-          <w:sz w:val="20"/>
-          <w:szCs w:val="20"/>
-        </w:rPr>
-        <w:t>within a couple of tries.</w:t>
-      </w:r>
-      <w:r>
-        <w:rPr>
-          <w:sz w:val="20"/>
-          <w:szCs w:val="20"/>
-        </w:rPr>
-        <w:t xml:space="preserve"> I’m no longer anxious about having to do them and the potential of messing them up. I can plan 2 or 3 experiments around one another, able to do things well and efficiently. </w:t>
-      </w:r>
-    </w:p>
-    <w:p>
-      <w:pPr>
-        <w:rPr>
-          <w:sz w:val="20"/>
-          <w:szCs w:val="20"/>
-        </w:rPr>
-      </w:pPr>
-      <w:r>
-        <w:rPr>
-          <w:sz w:val="20"/>
-          <w:szCs w:val="20"/>
-        </w:rPr>
-        <w:t>And today I think I’m starting to understand why: I’ve done this same experiment 100s of times, getting better with my hands and my thought process while doing it. Although this isn’t all that my PhD is built on, this experiment is one of the most fundamental parts of my research.</w:t>
-      </w:r>
-      <w:r>
-        <w:rPr>
-          <w:sz w:val="20"/>
-          <w:szCs w:val="20"/>
-        </w:rPr>
-        <w:t xml:space="preserve"> So here is kind of how it works:</w:t>
-      </w:r>
-    </w:p>
-    <w:p>
-      <w:pPr>
-        <w:rPr>
-          <w:sz w:val="20"/>
-          <w:szCs w:val="20"/>
-        </w:rPr>
-      </w:pPr>
-      <w:r>
-        <w:rPr>
-          <w:sz w:val="20"/>
-          <w:szCs w:val="20"/>
-        </w:rPr>
-        <w:t>Transformation</w:t>
-      </w:r>
-    </w:p>
-    <w:p>
-      <w:pPr>
-        <w:rPr>
-          <w:sz w:val="20"/>
-          <w:szCs w:val="20"/>
-        </w:rPr>
-      </w:pPr>
-      <w:r>
-        <w:rPr>
-          <w:sz w:val="20"/>
-          <w:szCs w:val="20"/>
-        </w:rPr>
-        <w:t xml:space="preserve">This process imports DNA of interest into a cell. </w:t>
-      </w:r>
-      <w:proofErr w:type="gramStart"/>
-      <w:r>
-        <w:rPr>
-          <w:sz w:val="20"/>
-          <w:szCs w:val="20"/>
-        </w:rPr>
-        <w:t>In order to</w:t>
-      </w:r>
-      <w:proofErr w:type="gramEnd"/>
-      <w:r>
-        <w:rPr>
-          <w:sz w:val="20"/>
-          <w:szCs w:val="20"/>
-        </w:rPr>
-        <w:t xml:space="preserve"> test the proteins that I design on a computer, we can translate their protein language into DNA. This DNA is then inserted into cells through transformation.</w:t>
-      </w:r>
-    </w:p>
-    <w:p>
-      <w:pPr>
-        <w:rPr>
-          <w:sz w:val="20"/>
-          <w:szCs w:val="20"/>
-        </w:rPr>
-      </w:pPr>
-      <w:r>
-        <w:rPr>
-          <w:sz w:val="20"/>
-          <w:szCs w:val="20"/>
-        </w:rPr>
-        <w:t>Miniprep</w:t>
-      </w:r>
-    </w:p>
-    <w:p>
-      <w:pPr>
-        <w:rPr>
-          <w:sz w:val="20"/>
-          <w:szCs w:val="20"/>
-        </w:rPr>
-      </w:pPr>
-      <w:r>
-        <w:rPr>
-          <w:sz w:val="20"/>
-          <w:szCs w:val="20"/>
-        </w:rPr>
-        <w:t xml:space="preserve">This extracts DNA of interest from a cell. To make sure that the protein we have is </w:t>
-      </w:r>
-      <w:proofErr w:type="gramStart"/>
-      <w:r>
-        <w:rPr>
-          <w:sz w:val="20"/>
-          <w:szCs w:val="20"/>
-        </w:rPr>
-        <w:t>actually coded</w:t>
-      </w:r>
-      <w:proofErr w:type="gramEnd"/>
-      <w:r>
-        <w:rPr>
-          <w:sz w:val="20"/>
-          <w:szCs w:val="20"/>
-        </w:rPr>
-        <w:t xml:space="preserve"> for in our cells, we extract the DNA and send it for DNA sequencing. </w:t>
-      </w:r>
-    </w:p>
-    <w:p>
-      <w:pPr>
-        <w:rPr>
-          <w:sz w:val="20"/>
-          <w:szCs w:val="20"/>
-        </w:rPr>
-      </w:pPr>
-      <w:r>
-        <w:rPr>
-          <w:sz w:val="20"/>
-          <w:szCs w:val="20"/>
-        </w:rPr>
-        <w:t>TOXGREEN</w:t>
-      </w:r>
-    </w:p>
-    <w:p>
-      <w:pPr>
-        <w:rPr>
-          <w:sz w:val="20"/>
-          <w:szCs w:val="20"/>
-        </w:rPr>
-      </w:pPr>
-      <w:r>
-        <w:rPr>
-          <w:sz w:val="20"/>
-          <w:szCs w:val="20"/>
-        </w:rPr>
         <w:t>This measures the amount of protein association for the protein that the DNA codes for.</w:t>
       </w:r>
     </w:p>
@@ -11557,7 +12223,15 @@
           <w:sz w:val="20"/>
           <w:szCs w:val="20"/>
         </w:rPr>
-        <w:t xml:space="preserve"> brain to acclimate to the idea of working at the boundary of human knowledge, allowing me to excise biases in pursuit of truth. It reminds me of the days when I was a </w:t>
+        <w:t xml:space="preserve"> brain to acclimate to the idea of working at the boundary of human knowledge, allowing me to </w:t>
+      </w:r>
+      <w:r>
+        <w:rPr>
+          <w:sz w:val="20"/>
+          <w:szCs w:val="20"/>
+        </w:rPr>
+        <w:lastRenderedPageBreak/>
+        <w:t xml:space="preserve">excise biases in pursuit of truth. It reminds me of the days when I was a </w:t>
       </w:r>
       <w:r>
         <w:rPr>
@@ -12559,6 +13233,7 @@
           <w:sz w:val="20"/>
           <w:szCs w:val="20"/>
         </w:rPr>
+        <w:lastRenderedPageBreak/>
         <w:t>But</w:t>
       </w:r>
       <w:r>
@@ -12778,15 +13453,7 @@
           <w:sz w:val="20"/>
           <w:szCs w:val="20"/>
         </w:rPr>
-        <w:t xml:space="preserve">My relationship with my PhD has me thinking about how to regain that kind of love: when will I be inspired again, not by some external force like graduation, but by an intense drive and passion to learn? I’m not yet sure what I’ll be doing next, or if I’ll even want to be in </w:t>
-      </w:r>
-      <w:r>
-        <w:rPr>
-          <w:sz w:val="20"/>
-          <w:szCs w:val="20"/>
-        </w:rPr>
-        <w:lastRenderedPageBreak/>
-        <w:t xml:space="preserve">science. But I recall something my dad told me when I was a little boy: “If you put your mind to it, you can learn anything.” Thank </w:t>
+        <w:t xml:space="preserve">My relationship with my PhD has me thinking about how to regain that kind of love: when will I be inspired again, not by some external force like graduation, but by an intense drive and passion to learn? I’m not yet sure what I’ll be doing next, or if I’ll even want to be in science. But I recall something my dad told me when I was a little boy: “If you put your mind to it, you can learn anything.” Thank </w:t>
       </w:r>
       <w:proofErr w:type="gramStart"/>
       <w:r>
@@ -12845,15 +13512,77 @@
           <w:szCs w:val="20"/>
         </w:rPr>
       </w:pPr>
-    </w:p>
-    <w:p>
-      <w:pPr>
-        <w:jc w:val="both"/>
-        <w:rPr>
-          <w:sz w:val="20"/>
-          <w:szCs w:val="20"/>
-        </w:rPr>
-      </w:pPr>
+      <w:r>
+        <w:rPr>
+          <w:sz w:val="20"/>
+          <w:szCs w:val="20"/>
+        </w:rPr>
+        <w:t>How often do you feel useless?</w:t>
+      </w:r>
+    </w:p>
+    <w:p>
+      <w:pPr>
+        <w:jc w:val="both"/>
+        <w:rPr>
+          <w:sz w:val="20"/>
+          <w:szCs w:val="20"/>
+        </w:rPr>
+      </w:pPr>
+      <w:r>
+        <w:rPr>
+          <w:sz w:val="20"/>
+          <w:szCs w:val="20"/>
+        </w:rPr>
+        <w:t xml:space="preserve">Over the final few months of my PhD, I found myself feeling lethargic, unmotivated, and lacking any desire. I want to work, I want to do experiments, I want to explore other interests. But </w:t>
+      </w:r>
+      <w:proofErr w:type="gramStart"/>
+      <w:r>
+        <w:rPr>
+          <w:sz w:val="20"/>
+          <w:szCs w:val="20"/>
+        </w:rPr>
+        <w:t>instead</w:t>
+      </w:r>
+      <w:proofErr w:type="gramEnd"/>
+      <w:r>
+        <w:rPr>
+          <w:sz w:val="20"/>
+          <w:szCs w:val="20"/>
+        </w:rPr>
+        <w:t xml:space="preserve"> I find myself in bed until late in the afternoon, doomscrolling </w:t>
+      </w:r>
+    </w:p>
+    <w:p>
+      <w:pPr>
+        <w:jc w:val="both"/>
+        <w:rPr>
+          <w:sz w:val="20"/>
+          <w:szCs w:val="20"/>
+        </w:rPr>
+      </w:pPr>
+      <w:r>
+        <w:rPr>
+          <w:sz w:val="20"/>
+          <w:szCs w:val="20"/>
+        </w:rPr>
+        <w:t xml:space="preserve">The days where I wake up and everything is hazy. My </w:t>
+      </w:r>
+      <w:proofErr w:type="gramStart"/>
+      <w:r>
+        <w:rPr>
+          <w:sz w:val="20"/>
+          <w:szCs w:val="20"/>
+        </w:rPr>
+        <w:t>end  of</w:t>
+      </w:r>
+      <w:proofErr w:type="gramEnd"/>
+      <w:r>
+        <w:rPr>
+          <w:sz w:val="20"/>
+          <w:szCs w:val="20"/>
+        </w:rPr>
+        <w:t xml:space="preserve"> PhD has been a mix of perplexing states that I’ve never experienced: a combination of motivated to work, but not motivated enough to move, …</w:t>
+      </w:r>
     </w:p>
     <w:p>
       <w:pPr>
@@ -13182,7 +13911,6 @@
           <w:sz w:val="20"/>
           <w:szCs w:val="20"/>
         </w:rPr>
-        <w:lastRenderedPageBreak/>
         <w:t>SciMed</w:t>
       </w:r>
       <w:proofErr w:type="spellEnd"/>
@@ -13652,6 +14380,7 @@
           <w:sz w:val="20"/>
           <w:szCs w:val="20"/>
         </w:rPr>
+        <w:lastRenderedPageBreak/>
         <w:t>And finally, end it with how the song fits by describing and picturing the sound (close your eyes, listen, and sing along)</w:t>
       </w:r>
     </w:p>
@@ -13854,7 +14583,6 @@
         <w:rPr>
           <w:noProof/>
         </w:rPr>
-        <w:lastRenderedPageBreak/>
         <w:drawing>
           <wp:inline distT="0" distB="0" distL="0" distR="0" wp14:anchorId="0C528E0E" wp14:editId="052CD093">
             <wp:extent cx="6667500" cy="2882900"/>
@@ -13958,6 +14686,7 @@
         <w:rPr>
           <w:noProof/>
         </w:rPr>
+        <w:lastRenderedPageBreak/>
         <w:drawing>
           <wp:inline distT="0" distB="0" distL="0" distR="0" wp14:anchorId="73F40721" wp14:editId="72BDD63A">
             <wp:extent cx="6667500" cy="2882900"/>
@@ -14055,7 +14784,6 @@
         <w:rPr>
           <w:noProof/>
         </w:rPr>
-        <w:lastRenderedPageBreak/>
         <w:drawing>
           <wp:inline distT="0" distB="0" distL="0" distR="0" wp14:anchorId="4848B3A7" wp14:editId="7C25C83D">
             <wp:extent cx="6667500" cy="2882900"/>

</xml_diff>

<commit_message>
small edits on final letter
</commit_message>
<xml_diff>
--- a/public_chapter/PublicChapter_draft_v5.docx
+++ b/public_chapter/PublicChapter_draft_v5.docx
@@ -657,16 +657,7 @@
           <w:sz w:val="20"/>
           <w:szCs w:val="20"/>
         </w:rPr>
-        <w:t xml:space="preserve">hy not write some of my </w:t>
-      </w:r>
-      <w:r>
-        <w:rPr>
-          <w:i/>
-          <w:iCs/>
-          <w:sz w:val="20"/>
-          <w:szCs w:val="20"/>
-        </w:rPr>
-        <w:t>intimate thoughts and ideas while on this journey</w:t>
+        <w:t>hy not write some of my intimate thoughts and ideas while on this journey</w:t>
       </w:r>
       <w:r>
         <w:rPr>
@@ -682,21 +673,7 @@
           <w:sz w:val="20"/>
           <w:szCs w:val="20"/>
         </w:rPr>
-        <w:t xml:space="preserve">You’ll be able to </w:t>
-      </w:r>
-      <w:r>
-        <w:rPr>
-          <w:sz w:val="20"/>
-          <w:szCs w:val="20"/>
-        </w:rPr>
-        <w:t xml:space="preserve">read and </w:t>
-      </w:r>
-      <w:r>
-        <w:rPr>
-          <w:sz w:val="20"/>
-          <w:szCs w:val="20"/>
-        </w:rPr>
-        <w:t>reflect on this part of your life and observe your journey through your own previous lens of the world.</w:t>
+        <w:t>You’ll be able to read and reflect on this part of your life and observe your journey through your own previous lens of the world.</w:t>
       </w:r>
     </w:p>
     <w:p>
@@ -1829,28 +1806,7 @@
           <w:sz w:val="20"/>
           <w:szCs w:val="20"/>
         </w:rPr>
-        <w:t xml:space="preserve"> </w:t>
-      </w:r>
-      <w:r>
-        <w:rPr>
-          <w:sz w:val="20"/>
-          <w:szCs w:val="20"/>
-        </w:rPr>
-        <w:t>The layering of sound, harmony, instruments, all to express feeling</w:t>
-      </w:r>
-      <w:r>
-        <w:rPr>
-          <w:sz w:val="20"/>
-          <w:szCs w:val="20"/>
-        </w:rPr>
-        <w:t>s</w:t>
-      </w:r>
-      <w:r>
-        <w:rPr>
-          <w:sz w:val="20"/>
-          <w:szCs w:val="20"/>
-        </w:rPr>
-        <w:t xml:space="preserve"> that other people can relate to and vibe with. </w:t>
+        <w:t xml:space="preserve"> The layering of sound, harmony, instruments, all to express feelings that other people can relate to and vibe with. </w:t>
       </w:r>
       <w:r>
         <w:rPr>
@@ -2166,28 +2122,7 @@
           <w:szCs w:val="20"/>
         </w:rPr>
         <w:lastRenderedPageBreak/>
-        <w:t xml:space="preserve">start a lab and mentor students, build up their confidence, and develop some interesting research. </w:t>
-      </w:r>
-      <w:r>
-        <w:rPr>
-          <w:sz w:val="20"/>
-          <w:szCs w:val="20"/>
-        </w:rPr>
-        <w:t>I’ve always had an interest in neuronal biology, so I wonder if</w:t>
-      </w:r>
-      <w:r>
-        <w:rPr>
-          <w:sz w:val="20"/>
-          <w:szCs w:val="20"/>
-        </w:rPr>
-        <w:t xml:space="preserve"> I’ll have the skills to lead a lab in neuron research</w:t>
-      </w:r>
-      <w:r>
-        <w:rPr>
-          <w:sz w:val="20"/>
-          <w:szCs w:val="20"/>
-        </w:rPr>
-        <w:t xml:space="preserve">. </w:t>
+        <w:t xml:space="preserve">start a lab and mentor students, build up their confidence, and develop some interesting research. I’ve always had an interest in neuronal biology, so I wonder if I’ll have the skills to lead a lab in neuron research. </w:t>
       </w:r>
       <w:r>
         <w:rPr>
@@ -3214,13 +3149,337 @@
         </w:rPr>
         <w:t xml:space="preserve"> school and </w:t>
       </w:r>
+      <w:r>
+        <w:rPr>
+          <w:sz w:val="20"/>
+          <w:szCs w:val="20"/>
+        </w:rPr>
+        <w:t>getting to come</w:t>
+      </w:r>
+      <w:r>
+        <w:rPr>
+          <w:sz w:val="20"/>
+          <w:szCs w:val="20"/>
+        </w:rPr>
+        <w:t xml:space="preserve"> up with radical ideas: water is </w:t>
+      </w:r>
+      <w:r>
+        <w:rPr>
+          <w:sz w:val="20"/>
+          <w:szCs w:val="20"/>
+        </w:rPr>
+        <w:t>blue</w:t>
+      </w:r>
+      <w:r>
+        <w:rPr>
+          <w:sz w:val="20"/>
+          <w:szCs w:val="20"/>
+        </w:rPr>
+        <w:t>,</w:t>
+      </w:r>
+      <w:r>
+        <w:rPr>
+          <w:sz w:val="20"/>
+          <w:szCs w:val="20"/>
+        </w:rPr>
+        <w:t xml:space="preserve"> </w:t>
+      </w:r>
+      <w:r>
+        <w:rPr>
+          <w:sz w:val="20"/>
+          <w:szCs w:val="20"/>
+        </w:rPr>
+        <w:t xml:space="preserve">and it rains down from the sky, </w:t>
+      </w:r>
+      <w:r>
+        <w:rPr>
+          <w:sz w:val="20"/>
+          <w:szCs w:val="20"/>
+        </w:rPr>
+        <w:t>therefore it must be related to</w:t>
+      </w:r>
+      <w:r>
+        <w:rPr>
+          <w:sz w:val="20"/>
+          <w:szCs w:val="20"/>
+        </w:rPr>
+        <w:t xml:space="preserve"> the way the sun reflects </w:t>
+      </w:r>
+      <w:r>
+        <w:rPr>
+          <w:sz w:val="20"/>
+          <w:szCs w:val="20"/>
+        </w:rPr>
+        <w:t>off</w:t>
+      </w:r>
+      <w:r>
+        <w:rPr>
+          <w:sz w:val="20"/>
+          <w:szCs w:val="20"/>
+        </w:rPr>
+        <w:t xml:space="preserve"> the ocean</w:t>
+      </w:r>
+      <w:r>
+        <w:rPr>
+          <w:sz w:val="20"/>
+          <w:szCs w:val="20"/>
+        </w:rPr>
+        <w:t xml:space="preserve"> (the real answer is fascinating, albeit a bit more complex)</w:t>
+      </w:r>
+      <w:r>
+        <w:rPr>
+          <w:sz w:val="20"/>
+          <w:szCs w:val="20"/>
+        </w:rPr>
+        <w:t xml:space="preserve">. </w:t>
+      </w:r>
+    </w:p>
+    <w:p>
+      <w:pPr>
+        <w:jc w:val="both"/>
+        <w:rPr>
+          <w:sz w:val="20"/>
+          <w:szCs w:val="20"/>
+        </w:rPr>
+      </w:pPr>
+      <w:r>
+        <w:rPr>
+          <w:sz w:val="20"/>
+          <w:szCs w:val="20"/>
+        </w:rPr>
+        <w:t xml:space="preserve">In case you’ve forgotten in your </w:t>
+      </w:r>
+      <w:r>
+        <w:rPr>
+          <w:sz w:val="20"/>
+          <w:szCs w:val="20"/>
+        </w:rPr>
+        <w:t>newfound</w:t>
+      </w:r>
+      <w:r>
+        <w:rPr>
+          <w:sz w:val="20"/>
+          <w:szCs w:val="20"/>
+        </w:rPr>
+        <w:t xml:space="preserve"> interesting life</w:t>
+      </w:r>
+      <w:r>
+        <w:rPr>
+          <w:sz w:val="20"/>
+          <w:szCs w:val="20"/>
+        </w:rPr>
+        <w:t>:</w:t>
+      </w:r>
+      <w:r>
+        <w:rPr>
+          <w:sz w:val="20"/>
+          <w:szCs w:val="20"/>
+        </w:rPr>
+        <w:t xml:space="preserve"> </w:t>
+      </w:r>
+      <w:r>
+        <w:rPr>
+          <w:sz w:val="20"/>
+          <w:szCs w:val="20"/>
+        </w:rPr>
+        <w:t>I</w:t>
+      </w:r>
+      <w:r>
+        <w:rPr>
+          <w:sz w:val="20"/>
+          <w:szCs w:val="20"/>
+        </w:rPr>
+        <w:t>n biochemistry, t</w:t>
+      </w:r>
+      <w:r>
+        <w:rPr>
+          <w:sz w:val="20"/>
+          <w:szCs w:val="20"/>
+        </w:rPr>
+        <w:t xml:space="preserve">here’s </w:t>
+      </w:r>
+      <w:r>
+        <w:rPr>
+          <w:sz w:val="20"/>
+          <w:szCs w:val="20"/>
+        </w:rPr>
+        <w:t>a</w:t>
+      </w:r>
+      <w:r>
+        <w:rPr>
+          <w:sz w:val="20"/>
+          <w:szCs w:val="20"/>
+        </w:rPr>
+        <w:t xml:space="preserve"> </w:t>
+      </w:r>
+      <w:r>
+        <w:rPr>
+          <w:sz w:val="20"/>
+          <w:szCs w:val="20"/>
+        </w:rPr>
+        <w:t>technique that we use</w:t>
+      </w:r>
+      <w:r>
+        <w:rPr>
+          <w:sz w:val="20"/>
+          <w:szCs w:val="20"/>
+        </w:rPr>
+        <w:t xml:space="preserve"> called polymerase chain reaction</w:t>
+      </w:r>
+      <w:r>
+        <w:rPr>
+          <w:sz w:val="20"/>
+          <w:szCs w:val="20"/>
+        </w:rPr>
+        <w:t>, or PCR</w:t>
+      </w:r>
+      <w:r>
+        <w:rPr>
+          <w:sz w:val="20"/>
+          <w:szCs w:val="20"/>
+        </w:rPr>
+        <w:t>, where w</w:t>
+      </w:r>
+      <w:r>
+        <w:rPr>
+          <w:sz w:val="20"/>
+          <w:szCs w:val="20"/>
+        </w:rPr>
+        <w:t xml:space="preserve">e’ve applied our knowledge of the biological conditions </w:t>
+      </w:r>
+      <w:r>
+        <w:rPr>
+          <w:sz w:val="20"/>
+          <w:szCs w:val="20"/>
+        </w:rPr>
+        <w:t xml:space="preserve">of DNA replication to </w:t>
+      </w:r>
+      <w:r>
+        <w:rPr>
+          <w:sz w:val="20"/>
+          <w:szCs w:val="20"/>
+        </w:rPr>
+        <w:t>effectively duplicate DNA</w:t>
+      </w:r>
+      <w:r>
+        <w:rPr>
+          <w:sz w:val="20"/>
+          <w:szCs w:val="20"/>
+        </w:rPr>
+        <w:t>.</w:t>
+      </w:r>
+      <w:r>
+        <w:rPr>
+          <w:sz w:val="20"/>
+          <w:szCs w:val="20"/>
+        </w:rPr>
+        <w:t xml:space="preserve"> If you’re curious, feel free to read more! (link)</w:t>
+      </w:r>
+      <w:r>
+        <w:rPr>
+          <w:sz w:val="20"/>
+          <w:szCs w:val="20"/>
+        </w:rPr>
+        <w:t xml:space="preserve"> And</w:t>
+      </w:r>
+      <w:r>
+        <w:rPr>
+          <w:sz w:val="20"/>
+          <w:szCs w:val="20"/>
+        </w:rPr>
+        <w:t xml:space="preserve"> </w:t>
+      </w:r>
+      <w:r>
+        <w:rPr>
+          <w:sz w:val="20"/>
+          <w:szCs w:val="20"/>
+        </w:rPr>
+        <w:t>i</w:t>
+      </w:r>
+      <w:r>
+        <w:rPr>
+          <w:sz w:val="20"/>
+          <w:szCs w:val="20"/>
+        </w:rPr>
+        <w:t xml:space="preserve">t’s </w:t>
+      </w:r>
+      <w:r>
+        <w:rPr>
+          <w:sz w:val="20"/>
+          <w:szCs w:val="20"/>
+        </w:rPr>
+        <w:t xml:space="preserve">not just </w:t>
+      </w:r>
+      <w:r>
+        <w:rPr>
+          <w:sz w:val="20"/>
+          <w:szCs w:val="20"/>
+        </w:rPr>
+        <w:t xml:space="preserve">used </w:t>
+      </w:r>
+      <w:r>
+        <w:rPr>
+          <w:sz w:val="20"/>
+          <w:szCs w:val="20"/>
+        </w:rPr>
+        <w:t>in basic research, but in</w:t>
+      </w:r>
+      <w:r>
+        <w:rPr>
+          <w:sz w:val="20"/>
+          <w:szCs w:val="20"/>
+        </w:rPr>
+        <w:t xml:space="preserve"> </w:t>
+      </w:r>
+      <w:r>
+        <w:rPr>
+          <w:sz w:val="20"/>
+          <w:szCs w:val="20"/>
+        </w:rPr>
+        <w:t>forensics to identify criminals and victims of …, …, and …</w:t>
+      </w:r>
+      <w:r>
+        <w:rPr>
+          <w:sz w:val="20"/>
+          <w:szCs w:val="20"/>
+        </w:rPr>
+        <w:t>.</w:t>
+      </w:r>
+      <w:r>
+        <w:rPr>
+          <w:sz w:val="20"/>
+          <w:szCs w:val="20"/>
+        </w:rPr>
+        <w:t xml:space="preserve"> But how did we come up with something that is now so fundamental in scientific research?</w:t>
+      </w:r>
+      <w:r>
+        <w:rPr>
+          <w:sz w:val="20"/>
+          <w:szCs w:val="20"/>
+        </w:rPr>
+        <w:t xml:space="preserve"> </w:t>
+      </w:r>
+      <w:r>
+        <w:rPr>
+          <w:sz w:val="20"/>
+          <w:szCs w:val="20"/>
+        </w:rPr>
+        <w:t xml:space="preserve">Kary Mullis, the inventor of PCR said it best: </w:t>
+      </w:r>
+      <w:r>
+        <w:rPr>
+          <w:sz w:val="20"/>
+          <w:szCs w:val="20"/>
+        </w:rPr>
+        <w:t xml:space="preserve">“I was looking for something else…PCR was the possible outcome of a solution to a hypothetical problem that didn’t really exist.” </w:t>
+      </w:r>
       <w:proofErr w:type="gramStart"/>
       <w:r>
         <w:rPr>
           <w:sz w:val="20"/>
           <w:szCs w:val="20"/>
         </w:rPr>
-        <w:t>getting to come</w:t>
+        <w:t>In order to</w:t>
       </w:r>
       <w:proofErr w:type="gramEnd"/>
       <w:r>
@@ -3228,27 +3487,6 @@
           <w:sz w:val="20"/>
           <w:szCs w:val="20"/>
         </w:rPr>
-        <w:t xml:space="preserve"> up with radical ideas: water is </w:t>
-      </w:r>
-      <w:r>
-        <w:rPr>
-          <w:sz w:val="20"/>
-          <w:szCs w:val="20"/>
-        </w:rPr>
-        <w:t>blue</w:t>
-      </w:r>
-      <w:r>
-        <w:rPr>
-          <w:sz w:val="20"/>
-          <w:szCs w:val="20"/>
-        </w:rPr>
-        <w:t>,</w:t>
-      </w:r>
-      <w:r>
-        <w:rPr>
-          <w:sz w:val="20"/>
-          <w:szCs w:val="20"/>
-        </w:rPr>
         <w:t xml:space="preserve"> </w:t>
       </w:r>
       <w:r>
@@ -3256,311 +3494,6 @@
           <w:sz w:val="20"/>
           <w:szCs w:val="20"/>
         </w:rPr>
-        <w:t xml:space="preserve">and it rains down from the sky, </w:t>
-      </w:r>
-      <w:r>
-        <w:rPr>
-          <w:sz w:val="20"/>
-          <w:szCs w:val="20"/>
-        </w:rPr>
-        <w:t>therefore it must be related to</w:t>
-      </w:r>
-      <w:r>
-        <w:rPr>
-          <w:sz w:val="20"/>
-          <w:szCs w:val="20"/>
-        </w:rPr>
-        <w:t xml:space="preserve"> the way the sun reflects </w:t>
-      </w:r>
-      <w:r>
-        <w:rPr>
-          <w:sz w:val="20"/>
-          <w:szCs w:val="20"/>
-        </w:rPr>
-        <w:t>off</w:t>
-      </w:r>
-      <w:r>
-        <w:rPr>
-          <w:sz w:val="20"/>
-          <w:szCs w:val="20"/>
-        </w:rPr>
-        <w:t xml:space="preserve"> the ocean</w:t>
-      </w:r>
-      <w:r>
-        <w:rPr>
-          <w:sz w:val="20"/>
-          <w:szCs w:val="20"/>
-        </w:rPr>
-        <w:t xml:space="preserve"> (the real answer is fascinating, albeit a bit more complex)</w:t>
-      </w:r>
-      <w:r>
-        <w:rPr>
-          <w:sz w:val="20"/>
-          <w:szCs w:val="20"/>
-        </w:rPr>
-        <w:t xml:space="preserve">. </w:t>
-      </w:r>
-    </w:p>
-    <w:p>
-      <w:pPr>
-        <w:jc w:val="both"/>
-        <w:rPr>
-          <w:sz w:val="20"/>
-          <w:szCs w:val="20"/>
-        </w:rPr>
-      </w:pPr>
-      <w:r>
-        <w:rPr>
-          <w:sz w:val="20"/>
-          <w:szCs w:val="20"/>
-        </w:rPr>
-        <w:t xml:space="preserve">In case you’ve forgotten in your </w:t>
-      </w:r>
-      <w:r>
-        <w:rPr>
-          <w:sz w:val="20"/>
-          <w:szCs w:val="20"/>
-        </w:rPr>
-        <w:t>newfound</w:t>
-      </w:r>
-      <w:r>
-        <w:rPr>
-          <w:sz w:val="20"/>
-          <w:szCs w:val="20"/>
-        </w:rPr>
-        <w:t xml:space="preserve"> interesting life</w:t>
-      </w:r>
-      <w:r>
-        <w:rPr>
-          <w:sz w:val="20"/>
-          <w:szCs w:val="20"/>
-        </w:rPr>
-        <w:t>:</w:t>
-      </w:r>
-      <w:r>
-        <w:rPr>
-          <w:sz w:val="20"/>
-          <w:szCs w:val="20"/>
-        </w:rPr>
-        <w:t xml:space="preserve"> </w:t>
-      </w:r>
-      <w:r>
-        <w:rPr>
-          <w:sz w:val="20"/>
-          <w:szCs w:val="20"/>
-        </w:rPr>
-        <w:t>I</w:t>
-      </w:r>
-      <w:r>
-        <w:rPr>
-          <w:sz w:val="20"/>
-          <w:szCs w:val="20"/>
-        </w:rPr>
-        <w:t>n biochemistry, t</w:t>
-      </w:r>
-      <w:r>
-        <w:rPr>
-          <w:sz w:val="20"/>
-          <w:szCs w:val="20"/>
-        </w:rPr>
-        <w:t xml:space="preserve">here’s </w:t>
-      </w:r>
-      <w:r>
-        <w:rPr>
-          <w:sz w:val="20"/>
-          <w:szCs w:val="20"/>
-        </w:rPr>
-        <w:t>a</w:t>
-      </w:r>
-      <w:r>
-        <w:rPr>
-          <w:sz w:val="20"/>
-          <w:szCs w:val="20"/>
-        </w:rPr>
-        <w:t xml:space="preserve"> </w:t>
-      </w:r>
-      <w:r>
-        <w:rPr>
-          <w:sz w:val="20"/>
-          <w:szCs w:val="20"/>
-        </w:rPr>
-        <w:t>technique that we use</w:t>
-      </w:r>
-      <w:r>
-        <w:rPr>
-          <w:sz w:val="20"/>
-          <w:szCs w:val="20"/>
-        </w:rPr>
-        <w:t xml:space="preserve"> called polymerase chain reaction</w:t>
-      </w:r>
-      <w:r>
-        <w:rPr>
-          <w:sz w:val="20"/>
-          <w:szCs w:val="20"/>
-        </w:rPr>
-        <w:t>, or PCR</w:t>
-      </w:r>
-      <w:r>
-        <w:rPr>
-          <w:sz w:val="20"/>
-          <w:szCs w:val="20"/>
-        </w:rPr>
-        <w:t>, where w</w:t>
-      </w:r>
-      <w:r>
-        <w:rPr>
-          <w:sz w:val="20"/>
-          <w:szCs w:val="20"/>
-        </w:rPr>
-        <w:t xml:space="preserve">e’ve applied our knowledge of the biological conditions </w:t>
-      </w:r>
-      <w:r>
-        <w:rPr>
-          <w:sz w:val="20"/>
-          <w:szCs w:val="20"/>
-        </w:rPr>
-        <w:t xml:space="preserve">of DNA replication to </w:t>
-      </w:r>
-      <w:r>
-        <w:rPr>
-          <w:sz w:val="20"/>
-          <w:szCs w:val="20"/>
-        </w:rPr>
-        <w:t>effectively duplicate DNA</w:t>
-      </w:r>
-      <w:r>
-        <w:rPr>
-          <w:sz w:val="20"/>
-          <w:szCs w:val="20"/>
-        </w:rPr>
-        <w:t>.</w:t>
-      </w:r>
-      <w:r>
-        <w:rPr>
-          <w:sz w:val="20"/>
-          <w:szCs w:val="20"/>
-        </w:rPr>
-        <w:t xml:space="preserve"> If you’re curious, feel free to read more! (link)</w:t>
-      </w:r>
-      <w:r>
-        <w:rPr>
-          <w:sz w:val="20"/>
-          <w:szCs w:val="20"/>
-        </w:rPr>
-        <w:t xml:space="preserve"> And</w:t>
-      </w:r>
-      <w:r>
-        <w:rPr>
-          <w:sz w:val="20"/>
-          <w:szCs w:val="20"/>
-        </w:rPr>
-        <w:t xml:space="preserve"> </w:t>
-      </w:r>
-      <w:r>
-        <w:rPr>
-          <w:sz w:val="20"/>
-          <w:szCs w:val="20"/>
-        </w:rPr>
-        <w:t>i</w:t>
-      </w:r>
-      <w:r>
-        <w:rPr>
-          <w:sz w:val="20"/>
-          <w:szCs w:val="20"/>
-        </w:rPr>
-        <w:t xml:space="preserve">t’s </w:t>
-      </w:r>
-      <w:r>
-        <w:rPr>
-          <w:sz w:val="20"/>
-          <w:szCs w:val="20"/>
-        </w:rPr>
-        <w:t xml:space="preserve">not just </w:t>
-      </w:r>
-      <w:r>
-        <w:rPr>
-          <w:sz w:val="20"/>
-          <w:szCs w:val="20"/>
-        </w:rPr>
-        <w:t xml:space="preserve">used </w:t>
-      </w:r>
-      <w:r>
-        <w:rPr>
-          <w:sz w:val="20"/>
-          <w:szCs w:val="20"/>
-        </w:rPr>
-        <w:t>in basic research, but in</w:t>
-      </w:r>
-      <w:r>
-        <w:rPr>
-          <w:sz w:val="20"/>
-          <w:szCs w:val="20"/>
-        </w:rPr>
-        <w:t xml:space="preserve"> </w:t>
-      </w:r>
-      <w:r>
-        <w:rPr>
-          <w:sz w:val="20"/>
-          <w:szCs w:val="20"/>
-        </w:rPr>
-        <w:t>forensics to identify criminals and victims of …, …, and …</w:t>
-      </w:r>
-      <w:r>
-        <w:rPr>
-          <w:sz w:val="20"/>
-          <w:szCs w:val="20"/>
-        </w:rPr>
-        <w:t>.</w:t>
-      </w:r>
-      <w:r>
-        <w:rPr>
-          <w:sz w:val="20"/>
-          <w:szCs w:val="20"/>
-        </w:rPr>
-        <w:t xml:space="preserve"> But how did we come up with something that is now so fundamental in scientific research?</w:t>
-      </w:r>
-      <w:r>
-        <w:rPr>
-          <w:sz w:val="20"/>
-          <w:szCs w:val="20"/>
-        </w:rPr>
-        <w:t xml:space="preserve"> </w:t>
-      </w:r>
-      <w:r>
-        <w:rPr>
-          <w:sz w:val="20"/>
-          <w:szCs w:val="20"/>
-        </w:rPr>
-        <w:t xml:space="preserve">Kary Mullis, the inventor of PCR said it best: </w:t>
-      </w:r>
-      <w:r>
-        <w:rPr>
-          <w:sz w:val="20"/>
-          <w:szCs w:val="20"/>
-        </w:rPr>
-        <w:t xml:space="preserve">“I was looking for something else…PCR was the possible outcome of a solution to a hypothetical problem that didn’t really exist.” </w:t>
-      </w:r>
-      <w:proofErr w:type="gramStart"/>
-      <w:r>
-        <w:rPr>
-          <w:sz w:val="20"/>
-          <w:szCs w:val="20"/>
-        </w:rPr>
-        <w:t>In order to</w:t>
-      </w:r>
-      <w:proofErr w:type="gramEnd"/>
-      <w:r>
-        <w:rPr>
-          <w:sz w:val="20"/>
-          <w:szCs w:val="20"/>
-        </w:rPr>
-        <w:t xml:space="preserve"> </w:t>
-      </w:r>
-      <w:r>
-        <w:rPr>
-          <w:sz w:val="20"/>
-          <w:szCs w:val="20"/>
-        </w:rPr>
         <w:t xml:space="preserve">develop </w:t>
       </w:r>
       <w:r>
@@ -3617,21 +3550,7 @@
           <w:sz w:val="20"/>
           <w:szCs w:val="20"/>
         </w:rPr>
-        <w:t xml:space="preserve"> </w:t>
-      </w:r>
-      <w:r>
-        <w:rPr>
-          <w:sz w:val="20"/>
-          <w:szCs w:val="20"/>
-        </w:rPr>
-        <w:t xml:space="preserve">By combining knowledge that we currently have with problem solving and experiments, </w:t>
-      </w:r>
-      <w:r>
-        <w:rPr>
-          <w:sz w:val="20"/>
-          <w:szCs w:val="20"/>
-        </w:rPr>
-        <w:t>we can be arbiters of knowledge.</w:t>
+        <w:t xml:space="preserve"> By combining knowledge that we currently have with problem solving and experiments, we can be arbiters of knowledge.</w:t>
       </w:r>
       <w:r>
         <w:rPr>
@@ -4963,23 +4882,7 @@
           <w:sz w:val="20"/>
           <w:szCs w:val="20"/>
         </w:rPr>
-        <w:t xml:space="preserve"> </w:t>
-      </w:r>
-      <w:proofErr w:type="spellStart"/>
-      <w:r>
-        <w:rPr>
-          <w:sz w:val="20"/>
-          <w:szCs w:val="20"/>
-        </w:rPr>
-        <w:t>a</w:t>
-      </w:r>
-      <w:proofErr w:type="spellEnd"/>
-      <w:r>
-        <w:rPr>
-          <w:sz w:val="20"/>
-          <w:szCs w:val="20"/>
-        </w:rPr>
-        <w:t xml:space="preserve"> couple of days ago </w:t>
+        <w:t xml:space="preserve"> a couple of days ago </w:t>
       </w:r>
       <w:r>
         <w:rPr>
@@ -7769,6 +7672,26 @@
       <w:pPr>
         <w:jc w:val="both"/>
         <w:rPr>
+          <w:i/>
+          <w:iCs/>
+          <w:sz w:val="20"/>
+          <w:szCs w:val="20"/>
+        </w:rPr>
+      </w:pPr>
+      <w:r>
+        <w:rPr>
+          <w:i/>
+          <w:iCs/>
+          <w:sz w:val="20"/>
+          <w:szCs w:val="20"/>
+        </w:rPr>
+        <w:t>Did you ever think of how you could impact humanity as a child?</w:t>
+      </w:r>
+    </w:p>
+    <w:p>
+      <w:pPr>
+        <w:jc w:val="both"/>
+        <w:rPr>
           <w:sz w:val="20"/>
           <w:szCs w:val="20"/>
         </w:rPr>
@@ -7785,77 +7708,21 @@
           <w:sz w:val="20"/>
           <w:szCs w:val="20"/>
         </w:rPr>
-        <w:t>I went for a walk</w:t>
-      </w:r>
-      <w:r>
-        <w:rPr>
-          <w:sz w:val="20"/>
-          <w:szCs w:val="20"/>
-        </w:rPr>
-        <w:t xml:space="preserve"> before my prelim,</w:t>
-      </w:r>
-      <w:r>
-        <w:rPr>
-          <w:sz w:val="20"/>
-          <w:szCs w:val="20"/>
-        </w:rPr>
-        <w:t xml:space="preserve"> and </w:t>
-      </w:r>
-      <w:r>
-        <w:rPr>
-          <w:sz w:val="20"/>
-          <w:szCs w:val="20"/>
-        </w:rPr>
-        <w:t>the following question</w:t>
-      </w:r>
-      <w:r>
-        <w:rPr>
-          <w:sz w:val="20"/>
-          <w:szCs w:val="20"/>
-        </w:rPr>
-        <w:t xml:space="preserve"> came to mind</w:t>
-      </w:r>
-      <w:r>
-        <w:rPr>
-          <w:sz w:val="20"/>
-          <w:szCs w:val="20"/>
-        </w:rPr>
-        <w:t xml:space="preserve">: Did you ever think of how you could impact humanity as a child? I remember wondering how I could make some </w:t>
-      </w:r>
-      <w:r>
-        <w:rPr>
-          <w:sz w:val="20"/>
-          <w:szCs w:val="20"/>
-        </w:rPr>
-        <w:t xml:space="preserve">contribution </w:t>
-      </w:r>
-      <w:r>
-        <w:rPr>
-          <w:sz w:val="20"/>
-          <w:szCs w:val="20"/>
-        </w:rPr>
-        <w:t xml:space="preserve">and </w:t>
-      </w:r>
-      <w:r>
-        <w:rPr>
-          <w:sz w:val="20"/>
-          <w:szCs w:val="20"/>
-        </w:rPr>
-        <w:t>if</w:t>
-      </w:r>
-      <w:r>
-        <w:rPr>
-          <w:sz w:val="20"/>
-          <w:szCs w:val="20"/>
-        </w:rPr>
-        <w:t xml:space="preserve"> that’s even possible for me to do. </w:t>
-      </w:r>
-      <w:r>
-        <w:rPr>
-          <w:sz w:val="20"/>
-          <w:szCs w:val="20"/>
-        </w:rPr>
-        <w:t xml:space="preserve">With the world currently involved in a global pandemic, </w:t>
+        <w:t>With the world currently involved in a global pandemic,</w:t>
+      </w:r>
+      <w:r>
+        <w:rPr>
+          <w:sz w:val="20"/>
+          <w:szCs w:val="20"/>
+        </w:rPr>
+        <w:t xml:space="preserve"> with minorities being abused and killed in a time of global strife,</w:t>
+      </w:r>
+      <w:r>
+        <w:rPr>
+          <w:sz w:val="20"/>
+          <w:szCs w:val="20"/>
+        </w:rPr>
+        <w:t xml:space="preserve"> </w:t>
       </w:r>
       <w:r>
         <w:rPr>
@@ -7925,7 +7792,7 @@
           <w:sz w:val="20"/>
           <w:szCs w:val="20"/>
         </w:rPr>
-        <w:t xml:space="preserve">As a student of the sciences, it’s truly a bizarre thing to know that I’m living through this piece of history, and it’s given me a lot of perspective while preparing for my prelim. For anyone studying virology in this </w:t>
+        <w:t xml:space="preserve">As a student of the sciences, it’s truly bizarre to know that I’m living through this piece of history, and it’s given me a lot of perspective while preparing for my prelim. For anyone studying virology in this </w:t>
       </w:r>
       <w:r>
         <w:rPr>
@@ -7960,7 +7827,14 @@
           <w:sz w:val="20"/>
           <w:szCs w:val="20"/>
         </w:rPr>
-        <w:t xml:space="preserve">Could understanding how membrane proteins pack and fold ever save lives? </w:t>
+        <w:t xml:space="preserve">But for someone generally trying to understand the forces that impact membrane protein folding, could my research ever save lives? </w:t>
+      </w:r>
+      <w:r>
+        <w:rPr>
+          <w:sz w:val="20"/>
+          <w:szCs w:val="20"/>
+        </w:rPr>
+        <w:t xml:space="preserve"> </w:t>
       </w:r>
     </w:p>
     <w:p>
@@ -11482,23 +11356,7 @@
           <w:sz w:val="20"/>
           <w:szCs w:val="20"/>
         </w:rPr>
-        <w:t xml:space="preserve"> is for </w:t>
-      </w:r>
-      <w:proofErr w:type="gramStart"/>
-      <w:r>
-        <w:rPr>
-          <w:sz w:val="20"/>
-          <w:szCs w:val="20"/>
-        </w:rPr>
-        <w:t>me is</w:t>
-      </w:r>
-      <w:proofErr w:type="gramEnd"/>
-      <w:r>
-        <w:rPr>
-          <w:sz w:val="20"/>
-          <w:szCs w:val="20"/>
-        </w:rPr>
-        <w:t xml:space="preserve"> like the optical illusion of circles that appear to move.</w:t>
+        <w:t xml:space="preserve"> is for me is like the optical illusion of circles that appear to move.</w:t>
       </w:r>
       <w:r>
         <w:rPr>
@@ -13381,7 +13239,49 @@
           <w:sz w:val="20"/>
           <w:szCs w:val="20"/>
         </w:rPr>
-        <w:t xml:space="preserve">Over the final few months of my PhD, I found myself feeling lethargic, unmotivated, and lacking any desire. I want to work, I want to do experiments, I want to explore other interests. But </w:t>
+        <w:t>Over the final few months of my PhD, I found myself feeling lethargic, unmotivated, and lacking any desire.</w:t>
+      </w:r>
+      <w:r>
+        <w:rPr>
+          <w:sz w:val="20"/>
+          <w:szCs w:val="20"/>
+        </w:rPr>
+        <w:t xml:space="preserve"> </w:t>
+      </w:r>
+      <w:r>
+        <w:rPr>
+          <w:sz w:val="20"/>
+          <w:szCs w:val="20"/>
+        </w:rPr>
+        <w:t xml:space="preserve">I want to wake up. I want to work. </w:t>
+      </w:r>
+      <w:r>
+        <w:rPr>
+          <w:sz w:val="20"/>
+          <w:szCs w:val="20"/>
+        </w:rPr>
+        <w:t>T</w:t>
+      </w:r>
+      <w:r>
+        <w:rPr>
+          <w:sz w:val="20"/>
+          <w:szCs w:val="20"/>
+        </w:rPr>
+        <w:t>o write.</w:t>
+      </w:r>
+      <w:r>
+        <w:rPr>
+          <w:sz w:val="20"/>
+          <w:szCs w:val="20"/>
+        </w:rPr>
+        <w:t xml:space="preserve"> To do experiments, catch up with friends, to graduate</w:t>
+      </w:r>
+      <w:r>
+        <w:rPr>
+          <w:sz w:val="20"/>
+          <w:szCs w:val="20"/>
+        </w:rPr>
+        <w:t xml:space="preserve">. But </w:t>
       </w:r>
       <w:proofErr w:type="gramStart"/>
       <w:r>
@@ -13397,23 +13297,67 @@
           <w:sz w:val="20"/>
           <w:szCs w:val="20"/>
         </w:rPr>
-        <w:t xml:space="preserve"> I find myself in bed until late in the afternoon, doomscrolling </w:t>
-      </w:r>
-    </w:p>
-    <w:p>
-      <w:pPr>
-        <w:jc w:val="both"/>
-        <w:rPr>
-          <w:sz w:val="20"/>
-          <w:szCs w:val="20"/>
-        </w:rPr>
-      </w:pPr>
-      <w:r>
-        <w:rPr>
-          <w:sz w:val="20"/>
-          <w:szCs w:val="20"/>
-        </w:rPr>
-        <w:t xml:space="preserve">The days where I wake up and everything is hazy. My </w:t>
+        <w:t xml:space="preserve"> I find myself in bed until late in the afternoon, doomscrolling</w:t>
+      </w:r>
+      <w:r>
+        <w:rPr>
+          <w:sz w:val="20"/>
+          <w:szCs w:val="20"/>
+        </w:rPr>
+        <w:t xml:space="preserve">, </w:t>
+      </w:r>
+      <w:r>
+        <w:rPr>
+          <w:sz w:val="20"/>
+          <w:szCs w:val="20"/>
+        </w:rPr>
+        <w:t>hoping to see something that will allow me to get up to no avail. My mind is foggy, I try to speak but no words come out, just sounds of aching, reptilian like.</w:t>
+      </w:r>
+      <w:r>
+        <w:rPr>
+          <w:sz w:val="20"/>
+          <w:szCs w:val="20"/>
+        </w:rPr>
+        <w:t xml:space="preserve"> </w:t>
+      </w:r>
+      <w:r>
+        <w:rPr>
+          <w:sz w:val="20"/>
+          <w:szCs w:val="20"/>
+        </w:rPr>
+        <w:t>I want to graduate. So why can’t I get up?</w:t>
+      </w:r>
+    </w:p>
+    <w:p>
+      <w:pPr>
+        <w:jc w:val="both"/>
+        <w:rPr>
+          <w:sz w:val="20"/>
+          <w:szCs w:val="20"/>
+        </w:rPr>
+      </w:pPr>
+      <w:r>
+        <w:rPr>
+          <w:sz w:val="20"/>
+          <w:szCs w:val="20"/>
+        </w:rPr>
+        <w:t>For months now I’ve worked on the good habits that I’ve learned from: giving myself breaks, reminding myself that I’m doing well, taking things one day at a time, remembering to eat, focusing on one task at a time. But when getting up is the one task, and I’m frustrated that I can’t do it, the spiral begins again.</w:t>
+      </w:r>
+    </w:p>
+    <w:p>
+      <w:pPr>
+        <w:jc w:val="both"/>
+        <w:rPr>
+          <w:sz w:val="20"/>
+          <w:szCs w:val="20"/>
+        </w:rPr>
+      </w:pPr>
+      <w:r>
+        <w:rPr>
+          <w:sz w:val="20"/>
+          <w:szCs w:val="20"/>
+        </w:rPr>
+        <w:t xml:space="preserve">But today I’ve found a trick: temperature. My bed is made of metal, and the contrast between the warmth of the sheets and the cold metal bed frame is enough to jump start my day. I’m up, I’m awake, and I can’t be disappointed in myself for these days. They suck and make me feel like complete garbage, but I’m trying </w:t>
       </w:r>
       <w:proofErr w:type="gramStart"/>
       <w:r>
@@ -13421,7 +13365,7 @@
           <w:sz w:val="20"/>
           <w:szCs w:val="20"/>
         </w:rPr>
-        <w:t>end  of</w:t>
+        <w:t>everyday</w:t>
       </w:r>
       <w:proofErr w:type="gramEnd"/>
       <w:r>
@@ -13429,26 +13373,8 @@
           <w:sz w:val="20"/>
           <w:szCs w:val="20"/>
         </w:rPr>
-        <w:t xml:space="preserve"> PhD has been a mix of perplexing states that I’ve never experienced: a combination of motivated to work, but not motivated enough to move, …</w:t>
-      </w:r>
-    </w:p>
-    <w:p>
-      <w:pPr>
-        <w:jc w:val="both"/>
-        <w:rPr>
-          <w:sz w:val="20"/>
-          <w:szCs w:val="20"/>
-        </w:rPr>
-      </w:pPr>
-    </w:p>
-    <w:p>
-      <w:pPr>
-        <w:jc w:val="both"/>
-        <w:rPr>
-          <w:sz w:val="20"/>
-          <w:szCs w:val="20"/>
-        </w:rPr>
-      </w:pPr>
+        <w:t xml:space="preserve"> and the end is near.</w:t>
+      </w:r>
     </w:p>
     <w:p>
       <w:pPr>
@@ -14172,6 +14098,7 @@
           <w:sz w:val="20"/>
           <w:szCs w:val="20"/>
         </w:rPr>
+        <w:lastRenderedPageBreak/>
         <w:t xml:space="preserve">One thing that I’ve found myself not doing well is SHOWING the story. I think my memory right now is hinging on an experience rather than </w:t>
       </w:r>
       <w:proofErr w:type="gramStart"/>
@@ -14228,7 +14155,6 @@
           <w:sz w:val="20"/>
           <w:szCs w:val="20"/>
         </w:rPr>
-        <w:lastRenderedPageBreak/>
         <w:t>And finally, end it with how the song fits by describing and picturing the sound (close your eyes, listen, and sing along)</w:t>
       </w:r>
     </w:p>

</xml_diff>

<commit_message>
found the voice for the public chapter, just need to rewrite some portions and add lessons
</commit_message>
<xml_diff>
--- a/public_chapter/PublicChapter_draft_v5.docx
+++ b/public_chapter/PublicChapter_draft_v5.docx
@@ -223,7 +223,13 @@
         <w:t>but</w:t>
       </w:r>
       <w:r>
-        <w:t xml:space="preserve"> when I saw this opportunity to write a personal chapter, I couldn’t say no. I wanted to have a way to share more of my experiences with the people who haven’t gone through it and anyone who is curious about </w:t>
+        <w:t xml:space="preserve"> </w:t>
+      </w:r>
+      <w:r>
+        <w:t xml:space="preserve">  </w:t>
+      </w:r>
+      <w:r>
+        <w:t xml:space="preserve">when I saw this opportunity to write a personal chapter, I couldn’t say no. I wanted to have a way to share more of my experiences with the people who haven’t gone through it and anyone who is curious about </w:t>
       </w:r>
       <w:r>
         <w:t>both the blessings of graduate school and the anxieties</w:t>
@@ -502,7 +508,21 @@
           <w:sz w:val="20"/>
           <w:szCs w:val="20"/>
         </w:rPr>
-        <w:t xml:space="preserve">felt an urge to write. In the past, I’ve corresponded with a variety of friends through letters, telling them about my experiences, asking questions about life, and excitedly waiting for their response. </w:t>
+        <w:t>felt a</w:t>
+      </w:r>
+      <w:r>
+        <w:rPr>
+          <w:sz w:val="20"/>
+          <w:szCs w:val="20"/>
+        </w:rPr>
+        <w:t xml:space="preserve"> sudden</w:t>
+      </w:r>
+      <w:r>
+        <w:rPr>
+          <w:sz w:val="20"/>
+          <w:szCs w:val="20"/>
+        </w:rPr>
+        <w:t xml:space="preserve"> urge to write. In the past, I’ve corresponded with a variety of friends through letters, telling them about my experiences, asking questions about life, and excitedly waiting for their response. </w:t>
       </w:r>
       <w:proofErr w:type="gramStart"/>
       <w:r>
@@ -532,7 +552,14 @@
           <w:sz w:val="20"/>
           <w:szCs w:val="20"/>
         </w:rPr>
-        <w:t>. It’s</w:t>
+        <w:t>; i</w:t>
+      </w:r>
+      <w:r>
+        <w:rPr>
+          <w:sz w:val="20"/>
+          <w:szCs w:val="20"/>
+        </w:rPr>
+        <w:t>t’s</w:t>
       </w:r>
       <w:r>
         <w:rPr>
@@ -574,7 +601,21 @@
           <w:sz w:val="20"/>
           <w:szCs w:val="20"/>
         </w:rPr>
-        <w:t xml:space="preserve"> I’m hoping that </w:t>
+        <w:t xml:space="preserve"> I</w:t>
+      </w:r>
+      <w:r>
+        <w:rPr>
+          <w:sz w:val="20"/>
+          <w:szCs w:val="20"/>
+        </w:rPr>
+        <w:t xml:space="preserve"> have a good feeling that</w:t>
+      </w:r>
+      <w:r>
+        <w:rPr>
+          <w:sz w:val="20"/>
+          <w:szCs w:val="20"/>
+        </w:rPr>
+        <w:t xml:space="preserve"> </w:t>
       </w:r>
       <w:r>
         <w:rPr>
@@ -588,7 +629,7 @@
           <w:sz w:val="20"/>
           <w:szCs w:val="20"/>
         </w:rPr>
-        <w:t>is</w:t>
+        <w:t>will be</w:t>
       </w:r>
       <w:r>
         <w:rPr>
@@ -1004,7 +1045,7 @@
           <w:sz w:val="20"/>
           <w:szCs w:val="20"/>
         </w:rPr>
-        <w:t xml:space="preserve">We get asked this question </w:t>
+        <w:t xml:space="preserve">We get asked this </w:t>
       </w:r>
       <w:r>
         <w:rPr>
@@ -1018,7 +1059,21 @@
           <w:sz w:val="20"/>
           <w:szCs w:val="20"/>
         </w:rPr>
-        <w:t>, but it get</w:t>
+        <w:t xml:space="preserve">, but </w:t>
+      </w:r>
+      <w:r>
+        <w:rPr>
+          <w:sz w:val="20"/>
+          <w:szCs w:val="20"/>
+        </w:rPr>
+        <w:t xml:space="preserve">this question </w:t>
+      </w:r>
+      <w:r>
+        <w:rPr>
+          <w:sz w:val="20"/>
+          <w:szCs w:val="20"/>
+        </w:rPr>
+        <w:t>get</w:t>
       </w:r>
       <w:r>
         <w:rPr>
@@ -1032,7 +1087,14 @@
           <w:sz w:val="20"/>
           <w:szCs w:val="20"/>
         </w:rPr>
-        <w:t xml:space="preserve"> asked in different ways </w:t>
+        <w:t xml:space="preserve"> rebranded</w:t>
+      </w:r>
+      <w:r>
+        <w:rPr>
+          <w:sz w:val="20"/>
+          <w:szCs w:val="20"/>
+        </w:rPr>
+        <w:t xml:space="preserve"> in different ways </w:t>
       </w:r>
       <w:r>
         <w:rPr>
@@ -1055,7 +1117,7 @@
           <w:sz w:val="20"/>
           <w:szCs w:val="20"/>
         </w:rPr>
-        <w:t>What major are you going into? What’s next after college? Where do you want to work?</w:t>
+        <w:t>Where do you want to work?</w:t>
       </w:r>
       <w:r>
         <w:rPr>
@@ -1066,6 +1128,15 @@
       </w:r>
       <w:r>
         <w:rPr>
+          <w:i/>
+          <w:iCs/>
+          <w:sz w:val="20"/>
+          <w:szCs w:val="20"/>
+        </w:rPr>
+        <w:t xml:space="preserve">What major are you going into? What’s next after college? </w:t>
+      </w:r>
+      <w:r>
+        <w:rPr>
           <w:sz w:val="20"/>
           <w:szCs w:val="20"/>
         </w:rPr>
@@ -1076,14 +1147,42 @@
           <w:sz w:val="20"/>
           <w:szCs w:val="20"/>
         </w:rPr>
-        <w:t>undamentally it all goes back to that initial question</w:t>
-      </w:r>
-      <w:r>
-        <w:rPr>
-          <w:sz w:val="20"/>
-          <w:szCs w:val="20"/>
-        </w:rPr>
-        <w:t>, these are just steps along the way</w:t>
+        <w:t xml:space="preserve">undamentally it </w:t>
+      </w:r>
+      <w:r>
+        <w:rPr>
+          <w:sz w:val="20"/>
+          <w:szCs w:val="20"/>
+        </w:rPr>
+        <w:t>returns to that</w:t>
+      </w:r>
+      <w:r>
+        <w:rPr>
+          <w:sz w:val="20"/>
+          <w:szCs w:val="20"/>
+        </w:rPr>
+        <w:t xml:space="preserve"> initial question</w:t>
+      </w:r>
+      <w:r>
+        <w:rPr>
+          <w:sz w:val="20"/>
+          <w:szCs w:val="20"/>
+        </w:rPr>
+        <w:t xml:space="preserve">, </w:t>
+      </w:r>
+      <w:r>
+        <w:rPr>
+          <w:sz w:val="20"/>
+          <w:szCs w:val="20"/>
+        </w:rPr>
+        <w:t xml:space="preserve">and </w:t>
+      </w:r>
+      <w:r>
+        <w:rPr>
+          <w:sz w:val="20"/>
+          <w:szCs w:val="20"/>
+        </w:rPr>
+        <w:t>these are just steps along the way</w:t>
       </w:r>
       <w:r>
         <w:rPr>
@@ -3933,35 +4032,49 @@
           <w:sz w:val="20"/>
           <w:szCs w:val="20"/>
         </w:rPr>
-        <w:t>sometimes the temperatures reach an unimaginable -</w:t>
-      </w:r>
-      <w:r>
-        <w:rPr>
-          <w:sz w:val="20"/>
-          <w:szCs w:val="20"/>
-        </w:rPr>
-        <w:t>26</w:t>
-      </w:r>
-      <w:r>
-        <w:rPr>
-          <w:sz w:val="20"/>
-          <w:szCs w:val="20"/>
-        </w:rPr>
-        <w:t xml:space="preserve"> F (</w:t>
-      </w:r>
-      <w:r>
-        <w:rPr>
-          <w:sz w:val="20"/>
-          <w:szCs w:val="20"/>
-        </w:rPr>
-        <w:t>-32</w:t>
-      </w:r>
-      <w:r>
-        <w:rPr>
-          <w:sz w:val="20"/>
-          <w:szCs w:val="20"/>
-        </w:rPr>
-        <w:t>C) and the lakes literally freeze over</w:t>
+        <w:t xml:space="preserve">sometimes the temperatures reach an </w:t>
+      </w:r>
+      <w:r>
+        <w:rPr>
+          <w:sz w:val="20"/>
+          <w:szCs w:val="20"/>
+        </w:rPr>
+        <w:t>unimaginable</w:t>
+      </w:r>
+      <w:r>
+        <w:rPr>
+          <w:sz w:val="20"/>
+          <w:szCs w:val="20"/>
+        </w:rPr>
+        <w:t xml:space="preserve"> -</w:t>
+      </w:r>
+      <w:r>
+        <w:rPr>
+          <w:sz w:val="20"/>
+          <w:szCs w:val="20"/>
+        </w:rPr>
+        <w:t>40</w:t>
+      </w:r>
+      <w:r>
+        <w:rPr>
+          <w:sz w:val="20"/>
+          <w:szCs w:val="20"/>
+        </w:rPr>
+        <w:t xml:space="preserve"> </w:t>
+      </w:r>
+      <w:r>
+        <w:rPr>
+          <w:sz w:val="20"/>
+          <w:szCs w:val="20"/>
+        </w:rPr>
+        <w:t>degrees (which is the same in both Fahrenheit and Celsius!) with wind chill, and standing in the cold for 5-10 minutes with bare skin exposed … T</w:t>
+      </w:r>
+      <w:r>
+        <w:rPr>
+          <w:sz w:val="20"/>
+          <w:szCs w:val="20"/>
+        </w:rPr>
+        <w:t>he lakes literally freeze over</w:t>
       </w:r>
       <w:r>
         <w:rPr>
@@ -4081,7 +4194,7 @@
           <w:sz w:val="20"/>
           <w:szCs w:val="20"/>
         </w:rPr>
-        <w:t>bud</w:t>
+        <w:t>future me</w:t>
       </w:r>
       <w:r>
         <w:rPr>
@@ -4168,45 +4281,61 @@
           <w:sz w:val="20"/>
           <w:szCs w:val="20"/>
         </w:rPr>
-        <w:t xml:space="preserve">But that’s not what I meant. I haven’t </w:t>
-      </w:r>
-      <w:proofErr w:type="gramStart"/>
-      <w:r>
-        <w:rPr>
-          <w:sz w:val="20"/>
-          <w:szCs w:val="20"/>
-        </w:rPr>
-        <w:t>watched</w:t>
-      </w:r>
-      <w:proofErr w:type="gramEnd"/>
-      <w:r>
-        <w:rPr>
-          <w:sz w:val="20"/>
-          <w:szCs w:val="20"/>
-        </w:rPr>
-        <w:t xml:space="preserve"> because I don’t think they’re likely to portray experiences that I can relate to.</w:t>
-      </w:r>
-    </w:p>
-    <w:p>
-      <w:pPr>
-        <w:jc w:val="both"/>
-        <w:rPr>
-          <w:sz w:val="20"/>
-          <w:szCs w:val="20"/>
-        </w:rPr>
-      </w:pPr>
-      <w:r>
-        <w:rPr>
-          <w:sz w:val="20"/>
-          <w:szCs w:val="20"/>
-        </w:rPr>
-        <w:t>Have you ever felt insecure because you’ve been misunderstood? Like you said something wrong and it’s your fault? I’ve been insecure about my wording since a young age, and I find it difficult to communicate what I’m feeling with others without being misconstrued. And in my experience, this can sometimes become amplified when talking to people with a drastically different background. As a person of mixed descent, I find it difficult to find my place much of the time. Why do I need to be so careful with my wording? If some people can understand what I’m saying, how am I supposed to know what situations I need to change how I communicate?</w:t>
-      </w:r>
-    </w:p>
-    <w:p>
-      <w:pPr>
-        <w:jc w:val="both"/>
-        <w:rPr>
+        <w:t xml:space="preserve">But that’s not what I meant. I haven’t watched </w:t>
+      </w:r>
+      <w:r>
+        <w:rPr>
+          <w:sz w:val="20"/>
+          <w:szCs w:val="20"/>
+        </w:rPr>
+        <w:t xml:space="preserve">them </w:t>
+      </w:r>
+      <w:r>
+        <w:rPr>
+          <w:sz w:val="20"/>
+          <w:szCs w:val="20"/>
+        </w:rPr>
+        <w:t>because I don’t think they’re likely to portray experiences that I can relate to.</w:t>
+      </w:r>
+    </w:p>
+    <w:p>
+      <w:pPr>
+        <w:jc w:val="both"/>
+        <w:rPr>
+          <w:sz w:val="20"/>
+          <w:szCs w:val="20"/>
+        </w:rPr>
+      </w:pPr>
+      <w:r>
+        <w:rPr>
+          <w:sz w:val="20"/>
+          <w:szCs w:val="20"/>
+        </w:rPr>
+        <w:t xml:space="preserve">Have you ever felt insecure because you’ve been misunderstood? Like you said something wrong and it’s your fault? I’ve been insecure about my wording since a young age, and I find it difficult to communicate what I’m feeling with others without being misconstrued. And in my experience, this can sometimes become amplified when talking to people with a drastically different background. As a person of mixed descent, I find it difficult to find my place much of the time. </w:t>
+      </w:r>
+      <w:r>
+        <w:rPr>
+          <w:i/>
+          <w:iCs/>
+          <w:sz w:val="20"/>
+          <w:szCs w:val="20"/>
+        </w:rPr>
+        <w:t>Why do I need to be so careful with my wording?</w:t>
+      </w:r>
+      <w:r>
+        <w:rPr>
+          <w:sz w:val="20"/>
+          <w:szCs w:val="20"/>
+        </w:rPr>
+        <w:t xml:space="preserve"> If some people can understand what I’m saying, how am I supposed to know what situations I need to change how I communicate?</w:t>
+      </w:r>
+    </w:p>
+    <w:p>
+      <w:pPr>
+        <w:jc w:val="both"/>
+        <w:rPr>
+          <w:i/>
+          <w:iCs/>
           <w:sz w:val="20"/>
           <w:szCs w:val="20"/>
         </w:rPr>
@@ -4218,13 +4347,13 @@
           <w:szCs w:val="20"/>
         </w:rPr>
         <w:drawing>
-          <wp:anchor distT="0" distB="0" distL="114300" distR="114300" simplePos="0" relativeHeight="251663360" behindDoc="0" locked="0" layoutInCell="1" allowOverlap="1" wp14:anchorId="1D4D0A98" wp14:editId="2F9C3952">
+          <wp:anchor distT="0" distB="0" distL="114300" distR="114300" simplePos="0" relativeHeight="251663360" behindDoc="0" locked="0" layoutInCell="1" allowOverlap="1" wp14:anchorId="1D4D0A98" wp14:editId="60FFCEC2">
             <wp:simplePos x="0" y="0"/>
             <wp:positionH relativeFrom="margin">
-              <wp:posOffset>1438310</wp:posOffset>
+              <wp:posOffset>1491615</wp:posOffset>
             </wp:positionH>
             <wp:positionV relativeFrom="paragraph">
-              <wp:posOffset>1009920</wp:posOffset>
+              <wp:posOffset>692638</wp:posOffset>
             </wp:positionV>
             <wp:extent cx="3874135" cy="1677035"/>
             <wp:effectExtent l="0" t="0" r="0" b="0"/>
@@ -4285,7 +4414,35 @@
           <w:sz w:val="20"/>
           <w:szCs w:val="20"/>
         </w:rPr>
-        <w:t xml:space="preserve">In graduate school in Madison, Wisconsin, I’m finding that this is one of the most difficult things to navigate. When I moved here, I knew that I would be one of few people of color. But I never expected to experience this barrier of communication. It’s been happening with my peers, and it’s beginning to happen with the research as well. Coming from a biology background into a biochemistry program, the transition has been more arduous than I expected. I’m finding it difficult to communicate how I understand science with the wording and depth that people need to understand it. What am I missing in my knowledge? Do I </w:t>
+        <w:t xml:space="preserve">I’ve been struggling with this question in my personal life, as well as within my research. </w:t>
+      </w:r>
+      <w:r>
+        <w:rPr>
+          <w:sz w:val="20"/>
+          <w:szCs w:val="20"/>
+        </w:rPr>
+        <w:t xml:space="preserve">Coming from a biology background into a biochemistry program, the transition has been </w:t>
+      </w:r>
+      <w:r>
+        <w:rPr>
+          <w:sz w:val="20"/>
+          <w:szCs w:val="20"/>
+        </w:rPr>
+        <w:t xml:space="preserve">a bit </w:t>
+      </w:r>
+      <w:r>
+        <w:rPr>
+          <w:sz w:val="20"/>
+          <w:szCs w:val="20"/>
+        </w:rPr>
+        <w:t>more arduous than I expected. I’m finding it difficult to communicate how I understand</w:t>
+      </w:r>
+      <w:r>
+        <w:rPr>
+          <w:sz w:val="20"/>
+          <w:szCs w:val="20"/>
+        </w:rPr>
+        <w:t xml:space="preserve"> </w:t>
       </w:r>
       <w:proofErr w:type="gramStart"/>
       <w:r>
@@ -4293,11 +4450,47 @@
           <w:sz w:val="20"/>
           <w:szCs w:val="20"/>
         </w:rPr>
+        <w:t>the</w:t>
+      </w:r>
+      <w:r>
+        <w:rPr>
+          <w:sz w:val="20"/>
+          <w:szCs w:val="20"/>
+        </w:rPr>
+        <w:t xml:space="preserve"> science</w:t>
+      </w:r>
+      <w:proofErr w:type="gramEnd"/>
+      <w:r>
+        <w:rPr>
+          <w:sz w:val="20"/>
+          <w:szCs w:val="20"/>
+        </w:rPr>
+        <w:t xml:space="preserve"> with the wording and depth that people need to understand it. </w:t>
+      </w:r>
+      <w:r>
+        <w:rPr>
+          <w:i/>
+          <w:iCs/>
+          <w:sz w:val="20"/>
+          <w:szCs w:val="20"/>
+        </w:rPr>
+        <w:t xml:space="preserve">What am I missing in my knowledge? Do I </w:t>
+      </w:r>
+      <w:proofErr w:type="gramStart"/>
+      <w:r>
+        <w:rPr>
+          <w:i/>
+          <w:iCs/>
+          <w:sz w:val="20"/>
+          <w:szCs w:val="20"/>
+        </w:rPr>
         <w:t>have the ability to</w:t>
       </w:r>
       <w:proofErr w:type="gramEnd"/>
       <w:r>
         <w:rPr>
+          <w:i/>
+          <w:iCs/>
           <w:sz w:val="20"/>
           <w:szCs w:val="20"/>
         </w:rPr>
@@ -4373,35 +4566,7 @@
           <w:sz w:val="20"/>
           <w:szCs w:val="20"/>
         </w:rPr>
-        <w:t xml:space="preserve">These questions echo the same sentiments in my previous letter. Did I get accepted because of my differences and not my own merit? Imposter syndrome: a persistent, unjustified feeling that one’s success is fraudulent. </w:t>
-      </w:r>
-      <w:r>
-        <w:rPr>
-          <w:sz w:val="20"/>
-          <w:szCs w:val="20"/>
-        </w:rPr>
-        <w:t xml:space="preserve">I attribute both successes (this program) and failures (prelim) to my identity rather than my </w:t>
-      </w:r>
-      <w:r>
-        <w:rPr>
-          <w:sz w:val="20"/>
-          <w:szCs w:val="20"/>
-        </w:rPr>
-        <w:t>own ability</w:t>
-      </w:r>
-      <w:r>
-        <w:rPr>
-          <w:sz w:val="20"/>
-          <w:szCs w:val="20"/>
-        </w:rPr>
-        <w:t xml:space="preserve">. </w:t>
-      </w:r>
-      <w:r>
-        <w:rPr>
-          <w:sz w:val="20"/>
-          <w:szCs w:val="20"/>
-        </w:rPr>
-        <w:t>Because</w:t>
+        <w:t>Imposter syndrome: a persistent, unjustified feeling that one’s success is fraudulent. Because</w:t>
       </w:r>
       <w:r>
         <w:rPr>
@@ -4422,7 +4587,21 @@
           <w:sz w:val="20"/>
           <w:szCs w:val="20"/>
         </w:rPr>
-        <w:t xml:space="preserve"> the world perceives me, I</w:t>
+        <w:t xml:space="preserve"> the world perceives me</w:t>
+      </w:r>
+      <w:r>
+        <w:rPr>
+          <w:sz w:val="20"/>
+          <w:szCs w:val="20"/>
+        </w:rPr>
+        <w:t xml:space="preserve"> just by the color of my skin</w:t>
+      </w:r>
+      <w:r>
+        <w:rPr>
+          <w:sz w:val="20"/>
+          <w:szCs w:val="20"/>
+        </w:rPr>
+        <w:t>, I</w:t>
       </w:r>
       <w:r>
         <w:rPr>
@@ -4466,17 +4645,7 @@
           <w:sz w:val="20"/>
           <w:szCs w:val="20"/>
         </w:rPr>
-        <w:t xml:space="preserve">I’m a token black </w:t>
-      </w:r>
-      <w:r>
-        <w:rPr>
-          <w:i/>
-          <w:iCs/>
-          <w:sz w:val="20"/>
-          <w:szCs w:val="20"/>
-        </w:rPr>
-        <w:lastRenderedPageBreak/>
-        <w:t>person for my program to look good, people don’t understand me because I’m just not smart enough to be understood, I don’t deserve to be here.</w:t>
+        <w:t>I’m a token black person for my program to look good, people don’t understand me because I’m just not smart enough to be understood, I don’t deserve to be here.</w:t>
       </w:r>
     </w:p>
     <w:p>
@@ -4502,6 +4671,7 @@
           <w:sz w:val="20"/>
           <w:szCs w:val="20"/>
         </w:rPr>
+        <w:lastRenderedPageBreak/>
         <w:t>Terrified, paranoid, I'll put you over everything to fill the void</w:t>
       </w:r>
       <w:r>
@@ -4719,7 +4889,42 @@
           <w:sz w:val="20"/>
           <w:szCs w:val="20"/>
         </w:rPr>
-        <w:t xml:space="preserve">I must relinquish my pride. I know that I’m not special, and sure I’m in a PhD program, but I haven’t gotten here because of natural intelligence. I have to focus, to </w:t>
+        <w:t>I know that I’m not special</w:t>
+      </w:r>
+      <w:r>
+        <w:rPr>
+          <w:sz w:val="20"/>
+          <w:szCs w:val="20"/>
+        </w:rPr>
+        <w:t>. S</w:t>
+      </w:r>
+      <w:r>
+        <w:rPr>
+          <w:sz w:val="20"/>
+          <w:szCs w:val="20"/>
+        </w:rPr>
+        <w:t>ure</w:t>
+      </w:r>
+      <w:r>
+        <w:rPr>
+          <w:sz w:val="20"/>
+          <w:szCs w:val="20"/>
+        </w:rPr>
+        <w:t>,</w:t>
+      </w:r>
+      <w:r>
+        <w:rPr>
+          <w:sz w:val="20"/>
+          <w:szCs w:val="20"/>
+        </w:rPr>
+        <w:t xml:space="preserve"> I’m in a PhD program, but I haven’t gotten here because of natural intelligence. I have to </w:t>
+      </w:r>
+      <w:r>
+        <w:rPr>
+          <w:sz w:val="20"/>
+          <w:szCs w:val="20"/>
+        </w:rPr>
+        <w:t xml:space="preserve">read so much literature, to determine what my weaknesses are, </w:t>
       </w:r>
       <w:proofErr w:type="gramStart"/>
       <w:r>
@@ -4727,7 +4932,14 @@
           <w:sz w:val="20"/>
           <w:szCs w:val="20"/>
         </w:rPr>
-        <w:t>work hard,</w:t>
+        <w:t xml:space="preserve">and </w:t>
+      </w:r>
+      <w:r>
+        <w:rPr>
+          <w:sz w:val="20"/>
+          <w:szCs w:val="20"/>
+        </w:rPr>
+        <w:t xml:space="preserve"> to</w:t>
       </w:r>
       <w:proofErr w:type="gramEnd"/>
       <w:r>
@@ -4735,7 +4947,7 @@
           <w:sz w:val="20"/>
           <w:szCs w:val="20"/>
         </w:rPr>
-        <w:t xml:space="preserve"> to envelope myself in </w:t>
+        <w:t xml:space="preserve"> envelope myself in </w:t>
       </w:r>
       <w:proofErr w:type="gramStart"/>
       <w:r>
@@ -4751,7 +4963,14 @@
           <w:sz w:val="20"/>
           <w:szCs w:val="20"/>
         </w:rPr>
-        <w:t xml:space="preserve"> to pass. I know that. But at the end of </w:t>
+        <w:t xml:space="preserve"> to pass. I know that. But at the end of all of this </w:t>
+      </w:r>
+      <w:r>
+        <w:rPr>
+          <w:sz w:val="20"/>
+          <w:szCs w:val="20"/>
+        </w:rPr>
+        <w:t xml:space="preserve">grinding to learn, this </w:t>
       </w:r>
       <w:proofErr w:type="gramStart"/>
       <w:r>
@@ -4759,7 +4978,14 @@
           <w:sz w:val="20"/>
           <w:szCs w:val="20"/>
         </w:rPr>
-        <w:t>all of</w:t>
+        <w:t xml:space="preserve">focus </w:t>
+      </w:r>
+      <w:r>
+        <w:rPr>
+          <w:sz w:val="20"/>
+          <w:szCs w:val="20"/>
+        </w:rPr>
+        <w:t>,</w:t>
       </w:r>
       <w:proofErr w:type="gramEnd"/>
       <w:r>
@@ -4767,42 +4993,35 @@
           <w:sz w:val="20"/>
           <w:szCs w:val="20"/>
         </w:rPr>
-        <w:t xml:space="preserve"> this focus, this grinding to learn and teach myself what I need to succeed here, what will I be? I feel like part of this process is destroying myself to be built anew for success. But afterwards, if all I am is a slave to my PhD, what will I be after I finish? I recognize that y</w:t>
-      </w:r>
-      <w:r>
-        <w:rPr>
-          <w:sz w:val="20"/>
-          <w:szCs w:val="20"/>
-        </w:rPr>
-        <w:t>ou’</w:t>
-      </w:r>
-      <w:r>
-        <w:rPr>
-          <w:sz w:val="20"/>
-          <w:szCs w:val="20"/>
-        </w:rPr>
-        <w:t>r</w:t>
-      </w:r>
-      <w:r>
-        <w:rPr>
-          <w:sz w:val="20"/>
-          <w:szCs w:val="20"/>
-        </w:rPr>
-        <w:t>e push</w:t>
-      </w:r>
-      <w:r>
-        <w:rPr>
-          <w:sz w:val="20"/>
-          <w:szCs w:val="20"/>
-        </w:rPr>
-        <w:t>ing</w:t>
-      </w:r>
-      <w:r>
-        <w:rPr>
-          <w:sz w:val="20"/>
-          <w:szCs w:val="20"/>
-        </w:rPr>
-        <w:t xml:space="preserve"> me both emotionally and intellectually more than I’ve ever been pushed before</w:t>
+        <w:t xml:space="preserve"> this grinding to learn and teach myself what I need to succeed here, what will I be? I feel like part of this process is destroying myself to be built anew for success. But afterwards, if all I am is a slave to my PhD, what will I be after I finish? I recognize that </w:t>
+      </w:r>
+      <w:r>
+        <w:rPr>
+          <w:sz w:val="20"/>
+          <w:szCs w:val="20"/>
+        </w:rPr>
+        <w:t xml:space="preserve">I’m being </w:t>
+      </w:r>
+      <w:r>
+        <w:rPr>
+          <w:sz w:val="20"/>
+          <w:szCs w:val="20"/>
+        </w:rPr>
+        <w:t>push</w:t>
+      </w:r>
+      <w:r>
+        <w:rPr>
+          <w:sz w:val="20"/>
+          <w:szCs w:val="20"/>
+        </w:rPr>
+        <w:t>ed</w:t>
+      </w:r>
+      <w:r>
+        <w:rPr>
+          <w:sz w:val="20"/>
+          <w:szCs w:val="20"/>
+        </w:rPr>
+        <w:t xml:space="preserve"> both emotionally and intellectually more than ever been pushed before</w:t>
       </w:r>
       <w:r>
         <w:rPr>
@@ -4850,14 +5069,7 @@
           <w:sz w:val="20"/>
           <w:szCs w:val="20"/>
         </w:rPr>
-        <w:t>Hey</w:t>
-      </w:r>
-      <w:r>
-        <w:rPr>
-          <w:sz w:val="20"/>
-          <w:szCs w:val="20"/>
-        </w:rPr>
-        <w:t>…</w:t>
+        <w:t>A slightly disconcerting update,</w:t>
       </w:r>
     </w:p>
     <w:p>
@@ -5712,7 +5924,6 @@
           <w:sz w:val="20"/>
           <w:szCs w:val="20"/>
         </w:rPr>
-        <w:lastRenderedPageBreak/>
         <w:t xml:space="preserve">I have a year to move on from this grueling, heartbreaking moment just to do it all over again, hoping for a different </w:t>
       </w:r>
       <w:proofErr w:type="gramStart"/>
@@ -5743,6 +5954,7 @@
           <w:sz w:val="20"/>
           <w:szCs w:val="20"/>
         </w:rPr>
+        <w:lastRenderedPageBreak/>
         <w:t xml:space="preserve">I’m one of the few black people in my research program, one of the few who fail prelim, and one of the few who gets a second </w:t>
       </w:r>
       <w:proofErr w:type="gramStart"/>
@@ -6162,7 +6374,7 @@
           <w:sz w:val="20"/>
           <w:szCs w:val="20"/>
         </w:rPr>
-        <w:t>Hey PhD</w:t>
+        <w:t>Dearest me in the future</w:t>
       </w:r>
       <w:r>
         <w:rPr>
@@ -6185,6 +6397,22 @@
           <w:sz w:val="20"/>
           <w:szCs w:val="20"/>
         </w:rPr>
+        <w:t>Please take care of yourself.</w:t>
+      </w:r>
+    </w:p>
+    <w:p>
+      <w:pPr>
+        <w:jc w:val="both"/>
+        <w:rPr>
+          <w:sz w:val="20"/>
+          <w:szCs w:val="20"/>
+        </w:rPr>
+      </w:pPr>
+      <w:r>
+        <w:rPr>
+          <w:sz w:val="20"/>
+          <w:szCs w:val="20"/>
+        </w:rPr>
         <w:t xml:space="preserve">A few months </w:t>
       </w:r>
       <w:proofErr w:type="gramStart"/>
@@ -7183,7 +7411,15 @@
           <w:sz w:val="20"/>
           <w:szCs w:val="20"/>
         </w:rPr>
-        <w:t>that even though I don’t know what type of support I need to be better, my lab</w:t>
+        <w:t xml:space="preserve">that even though I don’t know what type of support I </w:t>
+      </w:r>
+      <w:r>
+        <w:rPr>
+          <w:sz w:val="20"/>
+          <w:szCs w:val="20"/>
+        </w:rPr>
+        <w:lastRenderedPageBreak/>
+        <w:t>need to be better, my lab</w:t>
       </w:r>
       <w:r>
         <w:rPr>
@@ -7269,7 +7505,6 @@
           <w:sz w:val="20"/>
           <w:szCs w:val="20"/>
         </w:rPr>
-        <w:lastRenderedPageBreak/>
         <w:t xml:space="preserve">And now I pose this question that I asked myself to you: </w:t>
       </w:r>
       <w:r>
@@ -7628,6 +7863,13 @@
         </w:rPr>
         <w:t>.</w:t>
       </w:r>
+      <w:r>
+        <w:rPr>
+          <w:sz w:val="20"/>
+          <w:szCs w:val="20"/>
+        </w:rPr>
+        <w:t xml:space="preserve"> Shaken, but resilient as it tries to grow and survive in the world.</w:t>
+      </w:r>
     </w:p>
     <w:p>
       <w:pPr>
@@ -7665,7 +7907,14 @@
           <w:sz w:val="20"/>
           <w:szCs w:val="20"/>
         </w:rPr>
-        <w:t>Dear PhD,</w:t>
+        <w:t>Hey me</w:t>
+      </w:r>
+      <w:r>
+        <w:rPr>
+          <w:sz w:val="20"/>
+          <w:szCs w:val="20"/>
+        </w:rPr>
+        <w:t>,</w:t>
       </w:r>
     </w:p>
     <w:p>
@@ -7692,6 +7941,8 @@
       <w:pPr>
         <w:jc w:val="both"/>
         <w:rPr>
+          <w:i/>
+          <w:iCs/>
           <w:sz w:val="20"/>
           <w:szCs w:val="20"/>
         </w:rPr>
@@ -7736,27 +7987,41 @@
           <w:sz w:val="20"/>
           <w:szCs w:val="20"/>
         </w:rPr>
-        <w:t>hy is my research important?</w:t>
-      </w:r>
-    </w:p>
-    <w:p>
-      <w:pPr>
-        <w:jc w:val="both"/>
-        <w:rPr>
-          <w:i/>
-          <w:iCs/>
-          <w:sz w:val="20"/>
-          <w:szCs w:val="20"/>
-        </w:rPr>
-      </w:pPr>
-      <w:r>
-        <w:rPr>
-          <w:i/>
-          <w:iCs/>
-          <w:sz w:val="20"/>
-          <w:szCs w:val="20"/>
-        </w:rPr>
-        <w:t xml:space="preserve">Why is understanding how proteins interact important? If we could understand how these viruses interact with proteins </w:t>
+        <w:t xml:space="preserve">hy </w:t>
+      </w:r>
+      <w:r>
+        <w:rPr>
+          <w:sz w:val="20"/>
+          <w:szCs w:val="20"/>
+        </w:rPr>
+        <w:t>is understanding how proteins interact important?</w:t>
+      </w:r>
+      <w:r>
+        <w:rPr>
+          <w:i/>
+          <w:iCs/>
+          <w:sz w:val="20"/>
+          <w:szCs w:val="20"/>
+        </w:rPr>
+        <w:t xml:space="preserve"> </w:t>
+      </w:r>
+    </w:p>
+    <w:p>
+      <w:pPr>
+        <w:jc w:val="both"/>
+        <w:rPr>
+          <w:sz w:val="20"/>
+          <w:szCs w:val="20"/>
+        </w:rPr>
+      </w:pPr>
+      <w:r>
+        <w:rPr>
+          <w:i/>
+          <w:iCs/>
+          <w:sz w:val="20"/>
+          <w:szCs w:val="20"/>
+        </w:rPr>
+        <w:t xml:space="preserve">If we could understand how these viruses interact with proteins </w:t>
       </w:r>
       <w:proofErr w:type="gramStart"/>
       <w:r>
@@ -7968,6 +8233,24 @@
         </w:rPr>
         <w:t xml:space="preserve"> these forces influence an interaction, we get closer to understanding how to </w:t>
       </w:r>
+      <w:r>
+        <w:rPr>
+          <w:i/>
+          <w:iCs/>
+          <w:sz w:val="20"/>
+          <w:szCs w:val="20"/>
+        </w:rPr>
+        <w:t xml:space="preserve">influence </w:t>
+      </w:r>
+      <w:r>
+        <w:rPr>
+          <w:i/>
+          <w:iCs/>
+          <w:sz w:val="20"/>
+          <w:szCs w:val="20"/>
+        </w:rPr>
+        <w:t xml:space="preserve">these </w:t>
+      </w:r>
       <w:proofErr w:type="gramStart"/>
       <w:r>
         <w:rPr>
@@ -7976,7 +8259,7 @@
           <w:sz w:val="20"/>
           <w:szCs w:val="20"/>
         </w:rPr>
-        <w:t>influences</w:t>
+        <w:t>interactions in reality</w:t>
       </w:r>
       <w:proofErr w:type="gramEnd"/>
       <w:r>
@@ -7986,16 +8269,219 @@
           <w:sz w:val="20"/>
           <w:szCs w:val="20"/>
         </w:rPr>
+        <w:t>.</w:t>
+      </w:r>
+    </w:p>
+    <w:p>
+      <w:pPr>
+        <w:jc w:val="both"/>
+        <w:rPr>
+          <w:sz w:val="20"/>
+          <w:szCs w:val="20"/>
+        </w:rPr>
+      </w:pPr>
+      <w:r>
+        <w:rPr>
+          <w:sz w:val="20"/>
+          <w:szCs w:val="20"/>
+        </w:rPr>
+        <w:t xml:space="preserve">Maybe those thoughts are what I needed to really be zoned in to take my prelim. I’ve learned a lot about membrane proteins, about biophysical forces, and about why </w:t>
+      </w:r>
+      <w:r>
+        <w:rPr>
+          <w:sz w:val="20"/>
+          <w:szCs w:val="20"/>
+        </w:rPr>
+        <w:t>interactions</w:t>
+      </w:r>
+      <w:r>
+        <w:rPr>
+          <w:sz w:val="20"/>
+          <w:szCs w:val="20"/>
+        </w:rPr>
+        <w:t xml:space="preserve"> are different in</w:t>
+      </w:r>
+      <w:r>
+        <w:rPr>
+          <w:sz w:val="20"/>
+          <w:szCs w:val="20"/>
+        </w:rPr>
+        <w:t>side versus outside of</w:t>
+      </w:r>
+      <w:r>
+        <w:rPr>
+          <w:sz w:val="20"/>
+          <w:szCs w:val="20"/>
+        </w:rPr>
         <w:t xml:space="preserve"> </w:t>
       </w:r>
       <w:r>
         <w:rPr>
-          <w:i/>
-          <w:iCs/>
-          <w:sz w:val="20"/>
-          <w:szCs w:val="20"/>
-        </w:rPr>
-        <w:t xml:space="preserve">these </w:t>
+          <w:sz w:val="20"/>
+          <w:szCs w:val="20"/>
+        </w:rPr>
+        <w:t>membranes</w:t>
+      </w:r>
+      <w:r>
+        <w:rPr>
+          <w:sz w:val="20"/>
+          <w:szCs w:val="20"/>
+        </w:rPr>
+        <w:t xml:space="preserve">. I’ve learned to question what I don’t know about a subject, reading papers critically and marking any paragraph, sentence, word that I can’t fully </w:t>
+      </w:r>
+      <w:r>
+        <w:rPr>
+          <w:sz w:val="20"/>
+          <w:szCs w:val="20"/>
+        </w:rPr>
+        <w:t>understand</w:t>
+      </w:r>
+      <w:r>
+        <w:rPr>
+          <w:sz w:val="20"/>
+          <w:szCs w:val="20"/>
+        </w:rPr>
+        <w:t xml:space="preserve"> in my brain. I find that information, usually with more things I don’t know, and continue to go back, like peeling the layers of an onion away until I find the core bit of knowledge that should stick with me to feel like I understand.</w:t>
+      </w:r>
+    </w:p>
+    <w:p>
+      <w:pPr>
+        <w:jc w:val="both"/>
+        <w:rPr>
+          <w:i/>
+          <w:iCs/>
+          <w:sz w:val="20"/>
+          <w:szCs w:val="20"/>
+        </w:rPr>
+      </w:pPr>
+      <w:r>
+        <w:rPr>
+          <w:i/>
+          <w:iCs/>
+          <w:sz w:val="20"/>
+          <w:szCs w:val="20"/>
+        </w:rPr>
+        <w:t>And if you can simulate these interactions in a computer and then test them with a</w:t>
+      </w:r>
+      <w:r>
+        <w:rPr>
+          <w:i/>
+          <w:iCs/>
+          <w:sz w:val="20"/>
+          <w:szCs w:val="20"/>
+        </w:rPr>
+        <w:t xml:space="preserve">n </w:t>
+      </w:r>
+      <w:r>
+        <w:rPr>
+          <w:i/>
+          <w:iCs/>
+          <w:sz w:val="20"/>
+          <w:szCs w:val="20"/>
+        </w:rPr>
+        <w:t>experiment, you can see how our current understanding is (the predicted simulation) to what we want to understand (the experimental results)!</w:t>
+      </w:r>
+    </w:p>
+    <w:p>
+      <w:pPr>
+        <w:jc w:val="both"/>
+        <w:rPr>
+          <w:sz w:val="20"/>
+          <w:szCs w:val="20"/>
+        </w:rPr>
+      </w:pPr>
+      <w:r>
+        <w:rPr>
+          <w:sz w:val="20"/>
+          <w:szCs w:val="20"/>
+        </w:rPr>
+        <w:t>I joined my mentors on a zoom call, pitched my research to them, and after 40 minutes</w:t>
+      </w:r>
+      <w:r>
+        <w:rPr>
+          <w:sz w:val="20"/>
+          <w:szCs w:val="20"/>
+        </w:rPr>
+        <w:t xml:space="preserve"> of defending my research</w:t>
+      </w:r>
+      <w:r>
+        <w:rPr>
+          <w:sz w:val="20"/>
+          <w:szCs w:val="20"/>
+        </w:rPr>
+        <w:t xml:space="preserve"> my prelim exam was over.</w:t>
+      </w:r>
+      <w:r>
+        <w:rPr>
+          <w:sz w:val="20"/>
+          <w:szCs w:val="20"/>
+        </w:rPr>
+        <w:t xml:space="preserve"> </w:t>
+      </w:r>
+    </w:p>
+    <w:p>
+      <w:pPr>
+        <w:jc w:val="both"/>
+        <w:rPr>
+          <w:i/>
+          <w:iCs/>
+          <w:sz w:val="20"/>
+          <w:szCs w:val="20"/>
+        </w:rPr>
+      </w:pPr>
+      <w:r>
+        <w:rPr>
+          <w:i/>
+          <w:iCs/>
+          <w:sz w:val="20"/>
+          <w:szCs w:val="20"/>
+        </w:rPr>
+        <w:t>No one has explored the extent of the effect of van der Waals packing, this force that occurs between atoms in close contact, in membrane protein structures. Is it a strong force in membrane protein interactions? My research is focused on understanding how impactful it is</w:t>
+      </w:r>
+      <w:r>
+        <w:rPr>
+          <w:i/>
+          <w:iCs/>
+          <w:sz w:val="20"/>
+          <w:szCs w:val="20"/>
+        </w:rPr>
+        <w:t xml:space="preserve">. </w:t>
+      </w:r>
+    </w:p>
+    <w:p>
+      <w:pPr>
+        <w:jc w:val="both"/>
+        <w:rPr>
+          <w:i/>
+          <w:iCs/>
+          <w:sz w:val="20"/>
+          <w:szCs w:val="20"/>
+        </w:rPr>
+      </w:pPr>
+      <w:r>
+        <w:rPr>
+          <w:sz w:val="20"/>
+          <w:szCs w:val="20"/>
+        </w:rPr>
+        <w:t>I passed…</w:t>
+      </w:r>
+      <w:r>
+        <w:rPr>
+          <w:i/>
+          <w:iCs/>
+          <w:sz w:val="20"/>
+          <w:szCs w:val="20"/>
+        </w:rPr>
+        <w:t>D</w:t>
+      </w:r>
+      <w:r>
+        <w:rPr>
+          <w:i/>
+          <w:iCs/>
+          <w:sz w:val="20"/>
+          <w:szCs w:val="20"/>
+        </w:rPr>
+        <w:t xml:space="preserve">id I really do that much better? Was I that much more prepared? </w:t>
       </w:r>
       <w:proofErr w:type="gramStart"/>
       <w:r>
@@ -8005,7 +8491,7 @@
           <w:sz w:val="20"/>
           <w:szCs w:val="20"/>
         </w:rPr>
-        <w:t>interactions in reality</w:t>
+        <w:t>Yes</w:t>
       </w:r>
       <w:proofErr w:type="gramEnd"/>
       <w:r>
@@ -8015,199 +8501,21 @@
           <w:sz w:val="20"/>
           <w:szCs w:val="20"/>
         </w:rPr>
-        <w:t>.</w:t>
-      </w:r>
-    </w:p>
-    <w:p>
-      <w:pPr>
-        <w:jc w:val="both"/>
-        <w:rPr>
-          <w:sz w:val="20"/>
-          <w:szCs w:val="20"/>
-        </w:rPr>
-      </w:pPr>
-      <w:r>
-        <w:rPr>
-          <w:sz w:val="20"/>
-          <w:szCs w:val="20"/>
-        </w:rPr>
-        <w:t>Maybe those thoughts are what I needed to really be zoned in to take my prelim. I’ve learned a lot about membrane proteins, about biophysical forces, and about why those two are different in</w:t>
-      </w:r>
-      <w:r>
-        <w:rPr>
-          <w:sz w:val="20"/>
-          <w:szCs w:val="20"/>
-        </w:rPr>
-        <w:t>side versus outside of</w:t>
-      </w:r>
-      <w:r>
-        <w:rPr>
-          <w:sz w:val="20"/>
-          <w:szCs w:val="20"/>
-        </w:rPr>
-        <w:t xml:space="preserve"> </w:t>
-      </w:r>
-      <w:r>
-        <w:rPr>
-          <w:sz w:val="20"/>
-          <w:szCs w:val="20"/>
-        </w:rPr>
-        <w:t>membranes</w:t>
-      </w:r>
-      <w:r>
-        <w:rPr>
-          <w:sz w:val="20"/>
-          <w:szCs w:val="20"/>
-        </w:rPr>
-        <w:t>. I’ve learned to question what I don’t know about a subject, reading papers critically and marking any paragraph, sentence, word that I can’t fully grasp in my brain. I find that information, usually with more things I don’t know, and continue to go back, like peeling the layers of an onion away until I find the core bit of knowledge that should stick with me for me to feel like I understand.</w:t>
-      </w:r>
-    </w:p>
-    <w:p>
-      <w:pPr>
-        <w:jc w:val="both"/>
-        <w:rPr>
-          <w:i/>
-          <w:iCs/>
-          <w:sz w:val="20"/>
-          <w:szCs w:val="20"/>
-        </w:rPr>
-      </w:pPr>
-      <w:r>
-        <w:rPr>
-          <w:i/>
-          <w:iCs/>
-          <w:sz w:val="20"/>
-          <w:szCs w:val="20"/>
-        </w:rPr>
-        <w:t>And if you can simulate these interactions in a computer and then test them with a</w:t>
-      </w:r>
-      <w:r>
-        <w:rPr>
-          <w:i/>
-          <w:iCs/>
-          <w:sz w:val="20"/>
-          <w:szCs w:val="20"/>
-        </w:rPr>
-        <w:t xml:space="preserve">n </w:t>
-      </w:r>
-      <w:r>
-        <w:rPr>
-          <w:i/>
-          <w:iCs/>
-          <w:sz w:val="20"/>
-          <w:szCs w:val="20"/>
-        </w:rPr>
-        <w:t>experiment, you can see how our current understanding is (the predicted simulation) to what we want to understand (the experimental results)!</w:t>
-      </w:r>
-    </w:p>
-    <w:p>
-      <w:pPr>
-        <w:jc w:val="both"/>
-        <w:rPr>
-          <w:sz w:val="20"/>
-          <w:szCs w:val="20"/>
-        </w:rPr>
-      </w:pPr>
-      <w:r>
-        <w:rPr>
-          <w:sz w:val="20"/>
-          <w:szCs w:val="20"/>
-        </w:rPr>
-        <w:t>I joined my mentors on a zoom call, pitched my research to them, and after 40 minutes</w:t>
-      </w:r>
-      <w:r>
-        <w:rPr>
-          <w:sz w:val="20"/>
-          <w:szCs w:val="20"/>
-        </w:rPr>
-        <w:t xml:space="preserve"> of defending my research</w:t>
-      </w:r>
-      <w:r>
-        <w:rPr>
-          <w:sz w:val="20"/>
-          <w:szCs w:val="20"/>
-        </w:rPr>
-        <w:t xml:space="preserve"> my prelim exam was over.</w:t>
-      </w:r>
-      <w:r>
-        <w:rPr>
-          <w:sz w:val="20"/>
-          <w:szCs w:val="20"/>
-        </w:rPr>
-        <w:t xml:space="preserve"> </w:t>
-      </w:r>
-    </w:p>
-    <w:p>
-      <w:pPr>
-        <w:jc w:val="both"/>
-        <w:rPr>
-          <w:i/>
-          <w:iCs/>
-          <w:sz w:val="20"/>
-          <w:szCs w:val="20"/>
-        </w:rPr>
-      </w:pPr>
-      <w:r>
-        <w:rPr>
-          <w:i/>
-          <w:iCs/>
-          <w:sz w:val="20"/>
-          <w:szCs w:val="20"/>
-        </w:rPr>
-        <w:t>No one has explored the extent of the effect of van der Waals packing, this force that occurs between atoms in close contact, in membrane protein structures. Is it a strong force in membrane protein interactions? My research is focused on understanding how impactful it is</w:t>
-      </w:r>
-      <w:r>
-        <w:rPr>
-          <w:i/>
-          <w:iCs/>
-          <w:sz w:val="20"/>
-          <w:szCs w:val="20"/>
-        </w:rPr>
-        <w:t xml:space="preserve">. </w:t>
-      </w:r>
-    </w:p>
-    <w:p>
-      <w:pPr>
-        <w:jc w:val="both"/>
-        <w:rPr>
-          <w:sz w:val="20"/>
-          <w:szCs w:val="20"/>
-        </w:rPr>
-      </w:pPr>
-      <w:r>
-        <w:rPr>
-          <w:sz w:val="20"/>
-          <w:szCs w:val="20"/>
-        </w:rPr>
-        <w:t xml:space="preserve">I passed…and for now, I stopped feeling </w:t>
-      </w:r>
-      <w:r>
-        <w:rPr>
-          <w:sz w:val="20"/>
-          <w:szCs w:val="20"/>
-        </w:rPr>
-        <w:t>empty</w:t>
-      </w:r>
-      <w:r>
-        <w:rPr>
-          <w:sz w:val="20"/>
-          <w:szCs w:val="20"/>
-        </w:rPr>
-        <w:t>.</w:t>
-      </w:r>
-      <w:r>
-        <w:rPr>
-          <w:sz w:val="20"/>
-          <w:szCs w:val="20"/>
-        </w:rPr>
-        <w:t xml:space="preserve"> </w:t>
-      </w:r>
-      <w:r>
-        <w:rPr>
-          <w:sz w:val="20"/>
-          <w:szCs w:val="20"/>
-        </w:rPr>
-        <w:t xml:space="preserve">Did I really do that much better? Was I that much more prepared? </w:t>
+        <w:t xml:space="preserve"> and yes.</w:t>
+      </w:r>
+      <w:r>
+        <w:rPr>
+          <w:sz w:val="20"/>
+          <w:szCs w:val="20"/>
+        </w:rPr>
+        <w:t xml:space="preserve"> B</w:t>
+      </w:r>
+      <w:r>
+        <w:rPr>
+          <w:sz w:val="20"/>
+          <w:szCs w:val="20"/>
+        </w:rPr>
+        <w:t xml:space="preserve">ut unfortunately, </w:t>
       </w:r>
       <w:proofErr w:type="gramStart"/>
       <w:r>
@@ -8215,7 +8523,7 @@
           <w:sz w:val="20"/>
           <w:szCs w:val="20"/>
         </w:rPr>
-        <w:t>Yes</w:t>
+        <w:t>all of</w:t>
       </w:r>
       <w:proofErr w:type="gramEnd"/>
       <w:r>
@@ -8223,24 +8531,59 @@
           <w:sz w:val="20"/>
           <w:szCs w:val="20"/>
         </w:rPr>
-        <w:t xml:space="preserve"> and yes. B</w:t>
-      </w:r>
-      <w:r>
-        <w:rPr>
-          <w:sz w:val="20"/>
-          <w:szCs w:val="20"/>
-        </w:rPr>
-        <w:t>ut unfortunately, you’ve taught me to dig even deeper. What don’t I know?</w:t>
-      </w:r>
-      <w:r>
-        <w:rPr>
-          <w:sz w:val="20"/>
-          <w:szCs w:val="20"/>
-        </w:rPr>
-        <w:t xml:space="preserve"> With the police brutality and empowerment of the Black Lives Matter movement happening right now, d</w:t>
-      </w:r>
-      <w:r>
-        <w:rPr>
+        <w:t xml:space="preserve"> this learning and digging has</w:t>
+      </w:r>
+      <w:r>
+        <w:rPr>
+          <w:sz w:val="20"/>
+          <w:szCs w:val="20"/>
+        </w:rPr>
+        <w:t xml:space="preserve"> taught me to </w:t>
+      </w:r>
+      <w:r>
+        <w:rPr>
+          <w:sz w:val="20"/>
+          <w:szCs w:val="20"/>
+        </w:rPr>
+        <w:t xml:space="preserve">search for more questions: </w:t>
+      </w:r>
+      <w:r>
+        <w:rPr>
+          <w:i/>
+          <w:iCs/>
+          <w:sz w:val="20"/>
+          <w:szCs w:val="20"/>
+        </w:rPr>
+        <w:t>What don’t I know?</w:t>
+      </w:r>
+      <w:r>
+        <w:rPr>
+          <w:sz w:val="20"/>
+          <w:szCs w:val="20"/>
+        </w:rPr>
+        <w:t xml:space="preserve"> With the police brutality and empowerment of the Black Lives </w:t>
+      </w:r>
+      <w:r>
+        <w:rPr>
+          <w:sz w:val="20"/>
+          <w:szCs w:val="20"/>
+        </w:rPr>
+        <w:lastRenderedPageBreak/>
+        <w:t xml:space="preserve">Matter movement happening right now, </w:t>
+      </w:r>
+      <w:r>
+        <w:rPr>
+          <w:i/>
+          <w:iCs/>
+          <w:sz w:val="20"/>
+          <w:szCs w:val="20"/>
+        </w:rPr>
+        <w:t>d</w:t>
+      </w:r>
+      <w:r>
+        <w:rPr>
+          <w:i/>
+          <w:iCs/>
           <w:sz w:val="20"/>
           <w:szCs w:val="20"/>
         </w:rPr>
@@ -8319,7 +8662,6 @@
           <w:sz w:val="20"/>
           <w:szCs w:val="20"/>
         </w:rPr>
-        <w:lastRenderedPageBreak/>
         <w:drawing>
           <wp:anchor distT="0" distB="0" distL="114300" distR="114300" simplePos="0" relativeHeight="251661312" behindDoc="0" locked="0" layoutInCell="1" allowOverlap="1" wp14:anchorId="6FB87E70" wp14:editId="4DA4C6B9">
             <wp:simplePos x="0" y="0"/>
@@ -8549,14 +8891,28 @@
           <w:sz w:val="20"/>
           <w:szCs w:val="20"/>
         </w:rPr>
-        <w:t xml:space="preserve"> and that’s what I </w:t>
-      </w:r>
-      <w:r>
-        <w:rPr>
-          <w:sz w:val="20"/>
-          <w:szCs w:val="20"/>
-        </w:rPr>
-        <w:t>must</w:t>
+        <w:t xml:space="preserve"> and that’s what I</w:t>
+      </w:r>
+      <w:r>
+        <w:rPr>
+          <w:sz w:val="20"/>
+          <w:szCs w:val="20"/>
+        </w:rPr>
+        <w:t>’m</w:t>
+      </w:r>
+      <w:r>
+        <w:rPr>
+          <w:sz w:val="20"/>
+          <w:szCs w:val="20"/>
+        </w:rPr>
+        <w:t xml:space="preserve"> </w:t>
+      </w:r>
+      <w:r>
+        <w:rPr>
+          <w:sz w:val="20"/>
+          <w:szCs w:val="20"/>
+        </w:rPr>
+        <w:t>going to</w:t>
       </w:r>
       <w:r>
         <w:rPr>
@@ -8570,7 +8926,23 @@
           <w:sz w:val="20"/>
           <w:szCs w:val="20"/>
         </w:rPr>
-        <w:t xml:space="preserve"> despite my inner doubts, and despite all the wrongdoing in the world</w:t>
+        <w:t xml:space="preserve"> despite my inner doubts, and </w:t>
+      </w:r>
+      <w:proofErr w:type="gramStart"/>
+      <w:r>
+        <w:rPr>
+          <w:sz w:val="20"/>
+          <w:szCs w:val="20"/>
+        </w:rPr>
+        <w:t>in spite of</w:t>
+      </w:r>
+      <w:proofErr w:type="gramEnd"/>
+      <w:r>
+        <w:rPr>
+          <w:sz w:val="20"/>
+          <w:szCs w:val="20"/>
+        </w:rPr>
+        <w:t xml:space="preserve"> all the wrongdoing in the world</w:t>
       </w:r>
       <w:r>
         <w:rPr>
@@ -8584,7 +8956,14 @@
           <w:sz w:val="20"/>
           <w:szCs w:val="20"/>
         </w:rPr>
-        <w:t xml:space="preserve">It’s not the biggest thing, and </w:t>
+        <w:t>My research isn’t the</w:t>
+      </w:r>
+      <w:r>
+        <w:rPr>
+          <w:sz w:val="20"/>
+          <w:szCs w:val="20"/>
+        </w:rPr>
+        <w:t xml:space="preserve"> biggest thing, and </w:t>
       </w:r>
       <w:r>
         <w:rPr>
@@ -8626,7 +9005,35 @@
           <w:sz w:val="20"/>
           <w:szCs w:val="20"/>
         </w:rPr>
-        <w:t>at a higher education degree is possible</w:t>
+        <w:t>at</w:t>
+      </w:r>
+      <w:r>
+        <w:rPr>
+          <w:sz w:val="20"/>
+          <w:szCs w:val="20"/>
+        </w:rPr>
+        <w:t xml:space="preserve"> these degrees in </w:t>
+      </w:r>
+      <w:r>
+        <w:rPr>
+          <w:sz w:val="20"/>
+          <w:szCs w:val="20"/>
+        </w:rPr>
+        <w:t xml:space="preserve">higher education </w:t>
+      </w:r>
+      <w:r>
+        <w:rPr>
+          <w:sz w:val="20"/>
+          <w:szCs w:val="20"/>
+        </w:rPr>
+        <w:t>are</w:t>
+      </w:r>
+      <w:r>
+        <w:rPr>
+          <w:sz w:val="20"/>
+          <w:szCs w:val="20"/>
+        </w:rPr>
+        <w:t xml:space="preserve"> possible</w:t>
       </w:r>
       <w:r>
         <w:rPr>
@@ -8902,6 +9309,7 @@
           <w:sz w:val="20"/>
           <w:szCs w:val="20"/>
         </w:rPr>
+        <w:lastRenderedPageBreak/>
         <w:t>Thanks for reading</w:t>
       </w:r>
       <w:r>
@@ -9109,23 +9517,79 @@
           <w:sz w:val="20"/>
           <w:szCs w:val="20"/>
         </w:rPr>
-        <w:t>Dear PhD,</w:t>
-      </w:r>
-    </w:p>
-    <w:p>
-      <w:pPr>
-        <w:jc w:val="both"/>
-        <w:rPr>
-          <w:sz w:val="20"/>
-          <w:szCs w:val="20"/>
-        </w:rPr>
-      </w:pPr>
-      <w:r>
-        <w:rPr>
-          <w:sz w:val="20"/>
-          <w:szCs w:val="20"/>
-        </w:rPr>
-        <w:t xml:space="preserve">It’s been six years now, and our time together is coming to an end. </w:t>
+        <w:t xml:space="preserve">Dear </w:t>
+      </w:r>
+      <w:r>
+        <w:rPr>
+          <w:sz w:val="20"/>
+          <w:szCs w:val="20"/>
+        </w:rPr>
+        <w:t>future me</w:t>
+      </w:r>
+      <w:r>
+        <w:rPr>
+          <w:sz w:val="20"/>
+          <w:szCs w:val="20"/>
+        </w:rPr>
+        <w:t>,</w:t>
+      </w:r>
+    </w:p>
+    <w:p>
+      <w:pPr>
+        <w:jc w:val="both"/>
+        <w:rPr>
+          <w:sz w:val="20"/>
+          <w:szCs w:val="20"/>
+        </w:rPr>
+      </w:pPr>
+      <w:r>
+        <w:rPr>
+          <w:sz w:val="20"/>
+          <w:szCs w:val="20"/>
+        </w:rPr>
+        <w:t xml:space="preserve">It’s been six years now, and </w:t>
+      </w:r>
+      <w:r>
+        <w:rPr>
+          <w:sz w:val="20"/>
+          <w:szCs w:val="20"/>
+        </w:rPr>
+        <w:t>my</w:t>
+      </w:r>
+      <w:r>
+        <w:rPr>
+          <w:sz w:val="20"/>
+          <w:szCs w:val="20"/>
+        </w:rPr>
+        <w:t xml:space="preserve"> time</w:t>
+      </w:r>
+      <w:r>
+        <w:rPr>
+          <w:sz w:val="20"/>
+          <w:szCs w:val="20"/>
+        </w:rPr>
+        <w:t xml:space="preserve"> here i</w:t>
+      </w:r>
+      <w:r>
+        <w:rPr>
+          <w:sz w:val="20"/>
+          <w:szCs w:val="20"/>
+        </w:rPr>
+        <w:t>s</w:t>
+      </w:r>
+      <w:r>
+        <w:rPr>
+          <w:sz w:val="20"/>
+          <w:szCs w:val="20"/>
+        </w:rPr>
+        <w:t xml:space="preserve"> finally</w:t>
+      </w:r>
+      <w:r>
+        <w:rPr>
+          <w:sz w:val="20"/>
+          <w:szCs w:val="20"/>
+        </w:rPr>
+        <w:t xml:space="preserve"> coming to an end. </w:t>
       </w:r>
     </w:p>
     <w:p>
@@ -9162,7 +9626,49 @@
           <w:sz w:val="20"/>
           <w:szCs w:val="20"/>
         </w:rPr>
-        <w:t>the acknowledgement of my mentors that I’m close to finishing up.</w:t>
+        <w:t>the acknowledgement of my mentors that I’m close to finishing up</w:t>
+      </w:r>
+      <w:r>
+        <w:rPr>
+          <w:sz w:val="20"/>
+          <w:szCs w:val="20"/>
+        </w:rPr>
+        <w:t xml:space="preserve">: </w:t>
+      </w:r>
+      <w:r>
+        <w:rPr>
+          <w:sz w:val="20"/>
+          <w:szCs w:val="20"/>
+        </w:rPr>
+        <w:t xml:space="preserve">“We can see the story forming, and we think you’ll be able to graduate </w:t>
+      </w:r>
+      <w:r>
+        <w:rPr>
+          <w:sz w:val="20"/>
+          <w:szCs w:val="20"/>
+        </w:rPr>
+        <w:t>next</w:t>
+      </w:r>
+      <w:r>
+        <w:rPr>
+          <w:sz w:val="20"/>
+          <w:szCs w:val="20"/>
+        </w:rPr>
+        <w:t xml:space="preserve"> spring</w:t>
+      </w:r>
+      <w:r>
+        <w:rPr>
+          <w:sz w:val="20"/>
+          <w:szCs w:val="20"/>
+        </w:rPr>
+        <w:t xml:space="preserve"> or </w:t>
+      </w:r>
+      <w:r>
+        <w:rPr>
+          <w:sz w:val="20"/>
+          <w:szCs w:val="20"/>
+        </w:rPr>
+        <w:t>summer.”</w:t>
       </w:r>
       <w:r>
         <w:rPr>
@@ -9171,47 +9677,70 @@
         </w:rPr>
         <w:t xml:space="preserve"> </w:t>
       </w:r>
-      <w:r>
-        <w:rPr>
-          <w:sz w:val="20"/>
-          <w:szCs w:val="20"/>
-        </w:rPr>
-        <w:t xml:space="preserve">“We can see the story forming, and we think you’ll be able to graduate </w:t>
-      </w:r>
-      <w:r>
-        <w:rPr>
-          <w:sz w:val="20"/>
-          <w:szCs w:val="20"/>
-        </w:rPr>
-        <w:t>next</w:t>
-      </w:r>
-      <w:r>
-        <w:rPr>
-          <w:sz w:val="20"/>
-          <w:szCs w:val="20"/>
-        </w:rPr>
-        <w:t xml:space="preserve"> spring</w:t>
-      </w:r>
-      <w:r>
-        <w:rPr>
-          <w:sz w:val="20"/>
-          <w:szCs w:val="20"/>
-        </w:rPr>
-        <w:t xml:space="preserve"> or </w:t>
-      </w:r>
-      <w:r>
-        <w:rPr>
-          <w:sz w:val="20"/>
-          <w:szCs w:val="20"/>
-        </w:rPr>
-        <w:t>summer.”</w:t>
-      </w:r>
-      <w:r>
-        <w:rPr>
-          <w:sz w:val="20"/>
-          <w:szCs w:val="20"/>
-        </w:rPr>
-        <w:t xml:space="preserve"> Have you ever had a mental spiral? Where </w:t>
+    </w:p>
+    <w:p>
+      <w:pPr>
+        <w:jc w:val="both"/>
+        <w:rPr>
+          <w:sz w:val="20"/>
+          <w:szCs w:val="20"/>
+        </w:rPr>
+      </w:pPr>
+      <w:r>
+        <w:rPr>
+          <w:sz w:val="20"/>
+          <w:szCs w:val="20"/>
+        </w:rPr>
+        <w:t>When was your last mental spiral? You know, one of those times</w:t>
+      </w:r>
+      <w:r>
+        <w:rPr>
+          <w:sz w:val="20"/>
+          <w:szCs w:val="20"/>
+        </w:rPr>
+        <w:t xml:space="preserve"> </w:t>
+      </w:r>
+      <w:r>
+        <w:rPr>
+          <w:sz w:val="20"/>
+          <w:szCs w:val="20"/>
+        </w:rPr>
+        <w:t>w</w:t>
+      </w:r>
+      <w:r>
+        <w:rPr>
+          <w:sz w:val="20"/>
+          <w:szCs w:val="20"/>
+        </w:rPr>
+        <w:t>here your thoughts begin in one place, start looping into another, and then another, and another, until it feels like an infinite</w:t>
+      </w:r>
+      <w:r>
+        <w:rPr>
+          <w:sz w:val="20"/>
+          <w:szCs w:val="20"/>
+        </w:rPr>
+        <w:t xml:space="preserve"> </w:t>
+      </w:r>
+      <w:r>
+        <w:rPr>
+          <w:sz w:val="20"/>
+          <w:szCs w:val="20"/>
+        </w:rPr>
+        <w:t>abyss of issues</w:t>
+      </w:r>
+      <w:r>
+        <w:rPr>
+          <w:sz w:val="20"/>
+          <w:szCs w:val="20"/>
+        </w:rPr>
+        <w:t xml:space="preserve"> and problems</w:t>
+      </w:r>
+      <w:r>
+        <w:rPr>
+          <w:sz w:val="20"/>
+          <w:szCs w:val="20"/>
+        </w:rPr>
+        <w:t xml:space="preserve"> that you need to work out in your head? Experiment after experiment failing </w:t>
       </w:r>
       <w:proofErr w:type="gramStart"/>
       <w:r>
@@ -9219,7 +9748,7 @@
           <w:sz w:val="20"/>
           <w:szCs w:val="20"/>
         </w:rPr>
-        <w:t>your</w:t>
+        <w:t>over and over again</w:t>
       </w:r>
       <w:proofErr w:type="gramEnd"/>
       <w:r>
@@ -9227,7 +9756,21 @@
           <w:sz w:val="20"/>
           <w:szCs w:val="20"/>
         </w:rPr>
-        <w:t xml:space="preserve"> thoughts begin in one place, start looping into another, and then another, and another, until it feels like an infinitely long abyss of issues that you need to work out in your head? Experiment after experiment failing </w:t>
+        <w:t>, I can’t help but attribute this to myself. But finally, f</w:t>
+      </w:r>
+      <w:r>
+        <w:rPr>
+          <w:sz w:val="20"/>
+          <w:szCs w:val="20"/>
+        </w:rPr>
+        <w:t>or once on this</w:t>
+      </w:r>
+      <w:r>
+        <w:rPr>
+          <w:sz w:val="20"/>
+          <w:szCs w:val="20"/>
+        </w:rPr>
+        <w:t xml:space="preserve"> vast, </w:t>
       </w:r>
       <w:proofErr w:type="gramStart"/>
       <w:r>
@@ -9235,7 +9778,7 @@
           <w:sz w:val="20"/>
           <w:szCs w:val="20"/>
         </w:rPr>
-        <w:t>over and over again</w:t>
+        <w:t>never ending</w:t>
       </w:r>
       <w:proofErr w:type="gramEnd"/>
       <w:r>
@@ -9243,21 +9786,37 @@
           <w:sz w:val="20"/>
           <w:szCs w:val="20"/>
         </w:rPr>
-        <w:t>, I can’t help but attribute this to myself. But finally, f</w:t>
-      </w:r>
-      <w:r>
-        <w:rPr>
-          <w:sz w:val="20"/>
-          <w:szCs w:val="20"/>
-        </w:rPr>
-        <w:t>or once on this</w:t>
-      </w:r>
-      <w:r>
-        <w:rPr>
-          <w:sz w:val="20"/>
-          <w:szCs w:val="20"/>
-        </w:rPr>
-        <w:t xml:space="preserve"> vast, </w:t>
+        <w:t xml:space="preserve"> journey</w:t>
+      </w:r>
+      <w:r>
+        <w:rPr>
+          <w:sz w:val="20"/>
+          <w:szCs w:val="20"/>
+        </w:rPr>
+        <w:t xml:space="preserve"> of defining some sort of new knowledge</w:t>
+      </w:r>
+      <w:r>
+        <w:rPr>
+          <w:sz w:val="20"/>
+          <w:szCs w:val="20"/>
+        </w:rPr>
+        <w:t>, the end is actually near.</w:t>
+      </w:r>
+    </w:p>
+    <w:p>
+      <w:pPr>
+        <w:jc w:val="both"/>
+        <w:rPr>
+          <w:sz w:val="20"/>
+          <w:szCs w:val="20"/>
+        </w:rPr>
+      </w:pPr>
+      <w:r>
+        <w:rPr>
+          <w:sz w:val="20"/>
+          <w:szCs w:val="20"/>
+        </w:rPr>
+        <w:t xml:space="preserve">While in one of these spirals, I realized that </w:t>
       </w:r>
       <w:proofErr w:type="gramStart"/>
       <w:r>
@@ -9265,7 +9824,7 @@
           <w:sz w:val="20"/>
           <w:szCs w:val="20"/>
         </w:rPr>
-        <w:t>never ending</w:t>
+        <w:t>my I’ve</w:t>
       </w:r>
       <w:proofErr w:type="gramEnd"/>
       <w:r>
@@ -9273,51 +9832,35 @@
           <w:sz w:val="20"/>
           <w:szCs w:val="20"/>
         </w:rPr>
-        <w:t xml:space="preserve"> journey</w:t>
-      </w:r>
-      <w:r>
-        <w:rPr>
-          <w:sz w:val="20"/>
-          <w:szCs w:val="20"/>
-        </w:rPr>
-        <w:t xml:space="preserve"> of defining some sort of new knowledge</w:t>
-      </w:r>
-      <w:r>
-        <w:rPr>
-          <w:sz w:val="20"/>
-          <w:szCs w:val="20"/>
-        </w:rPr>
-        <w:t>, the end is actually near.</w:t>
-      </w:r>
-    </w:p>
-    <w:p>
-      <w:pPr>
-        <w:jc w:val="both"/>
-        <w:rPr>
-          <w:sz w:val="20"/>
-          <w:szCs w:val="20"/>
-        </w:rPr>
-      </w:pPr>
-      <w:r>
-        <w:rPr>
-          <w:sz w:val="20"/>
-          <w:szCs w:val="20"/>
-        </w:rPr>
-        <w:t xml:space="preserve">We’ve </w:t>
-      </w:r>
-      <w:r>
-        <w:rPr>
-          <w:sz w:val="20"/>
-          <w:szCs w:val="20"/>
-        </w:rPr>
-        <w:t xml:space="preserve">built this kind of intense relationship: I do what I can to fulfill </w:t>
-      </w:r>
-      <w:r>
-        <w:rPr>
-          <w:sz w:val="20"/>
-          <w:szCs w:val="20"/>
-        </w:rPr>
-        <w:t>your</w:t>
+        <w:t xml:space="preserve"> </w:t>
+      </w:r>
+      <w:r>
+        <w:rPr>
+          <w:sz w:val="20"/>
+          <w:szCs w:val="20"/>
+        </w:rPr>
+        <w:t>built this kind of intense relationship</w:t>
+      </w:r>
+      <w:r>
+        <w:rPr>
+          <w:sz w:val="20"/>
+          <w:szCs w:val="20"/>
+        </w:rPr>
+        <w:t xml:space="preserve"> with my PhD</w:t>
+      </w:r>
+      <w:r>
+        <w:rPr>
+          <w:sz w:val="20"/>
+          <w:szCs w:val="20"/>
+        </w:rPr>
+        <w:t xml:space="preserve">: I do what I can to fulfill </w:t>
+      </w:r>
+      <w:r>
+        <w:rPr>
+          <w:sz w:val="20"/>
+          <w:szCs w:val="20"/>
+        </w:rPr>
+        <w:t>its</w:t>
       </w:r>
       <w:r>
         <w:rPr>
@@ -9331,7 +9874,7 @@
           <w:sz w:val="20"/>
           <w:szCs w:val="20"/>
         </w:rPr>
-        <w:t>you</w:t>
+        <w:t>it</w:t>
       </w:r>
       <w:r>
         <w:rPr>
@@ -9359,7 +9902,14 @@
           <w:sz w:val="20"/>
           <w:szCs w:val="20"/>
         </w:rPr>
-        <w:t>focusing on you</w:t>
+        <w:t xml:space="preserve">focusing on </w:t>
+      </w:r>
+      <w:r>
+        <w:rPr>
+          <w:sz w:val="20"/>
+          <w:szCs w:val="20"/>
+        </w:rPr>
+        <w:t>it</w:t>
       </w:r>
       <w:r>
         <w:rPr>
@@ -9373,14 +9923,25 @@
           <w:sz w:val="20"/>
           <w:szCs w:val="20"/>
         </w:rPr>
-        <w:t>Y</w:t>
-      </w:r>
-      <w:r>
-        <w:rPr>
-          <w:sz w:val="20"/>
-          <w:szCs w:val="20"/>
-        </w:rPr>
-        <w:t xml:space="preserve">ou’ve </w:t>
+        <w:t xml:space="preserve">Essentially </w:t>
+      </w:r>
+      <w:proofErr w:type="spellStart"/>
+      <w:proofErr w:type="gramStart"/>
+      <w:r>
+        <w:rPr>
+          <w:sz w:val="20"/>
+          <w:szCs w:val="20"/>
+        </w:rPr>
+        <w:t>its</w:t>
+      </w:r>
+      <w:proofErr w:type="spellEnd"/>
+      <w:proofErr w:type="gramEnd"/>
+      <w:r>
+        <w:rPr>
+          <w:sz w:val="20"/>
+          <w:szCs w:val="20"/>
+        </w:rPr>
+        <w:t xml:space="preserve"> </w:t>
       </w:r>
       <w:r>
         <w:rPr>
@@ -9401,7 +9962,49 @@
           <w:sz w:val="20"/>
           <w:szCs w:val="20"/>
         </w:rPr>
-        <w:t>close to the end, and you’re starting to treat me with respect, it feels like you’re pushing me away more than ever</w:t>
+        <w:t xml:space="preserve">close to the end, and </w:t>
+      </w:r>
+      <w:r>
+        <w:rPr>
+          <w:sz w:val="20"/>
+          <w:szCs w:val="20"/>
+        </w:rPr>
+        <w:t>it’s</w:t>
+      </w:r>
+      <w:r>
+        <w:rPr>
+          <w:sz w:val="20"/>
+          <w:szCs w:val="20"/>
+        </w:rPr>
+        <w:t xml:space="preserve"> starting to treat me with respect, it feels like </w:t>
+      </w:r>
+      <w:r>
+        <w:rPr>
+          <w:sz w:val="20"/>
+          <w:szCs w:val="20"/>
+        </w:rPr>
+        <w:t>I’m being</w:t>
+      </w:r>
+      <w:r>
+        <w:rPr>
+          <w:sz w:val="20"/>
+          <w:szCs w:val="20"/>
+        </w:rPr>
+        <w:t xml:space="preserve"> push</w:t>
+      </w:r>
+      <w:r>
+        <w:rPr>
+          <w:sz w:val="20"/>
+          <w:szCs w:val="20"/>
+        </w:rPr>
+        <w:t>ed</w:t>
+      </w:r>
+      <w:r>
+        <w:rPr>
+          <w:sz w:val="20"/>
+          <w:szCs w:val="20"/>
+        </w:rPr>
+        <w:t xml:space="preserve"> away more than ever</w:t>
       </w:r>
       <w:r>
         <w:rPr>
@@ -9636,14 +10239,44 @@
           <w:sz w:val="20"/>
           <w:szCs w:val="20"/>
         </w:rPr>
-        <w:t xml:space="preserve">In this song, Gatlin realizes that she loved the chase of a relationship with someone more than the person itself. This whole time, I didn’t know that the idea of </w:t>
-      </w:r>
-      <w:r>
-        <w:rPr>
-          <w:sz w:val="20"/>
-          <w:szCs w:val="20"/>
-        </w:rPr>
-        <w:t xml:space="preserve">you </w:t>
+        <w:t xml:space="preserve">In this song, Gatlin realizes that she loved the chase of a relationship with someone more than the person itself. </w:t>
+      </w:r>
+      <w:r>
+        <w:rPr>
+          <w:sz w:val="20"/>
+          <w:szCs w:val="20"/>
+        </w:rPr>
+        <w:t xml:space="preserve">For </w:t>
+      </w:r>
+      <w:proofErr w:type="spellStart"/>
+      <w:r>
+        <w:rPr>
+          <w:sz w:val="20"/>
+          <w:szCs w:val="20"/>
+        </w:rPr>
+        <w:t>awhile</w:t>
+      </w:r>
+      <w:proofErr w:type="spellEnd"/>
+      <w:r>
+        <w:rPr>
+          <w:sz w:val="20"/>
+          <w:szCs w:val="20"/>
+        </w:rPr>
+        <w:t xml:space="preserve"> now, </w:t>
+      </w:r>
+      <w:r>
+        <w:rPr>
+          <w:sz w:val="20"/>
+          <w:szCs w:val="20"/>
+        </w:rPr>
+        <w:t>I</w:t>
+      </w:r>
+      <w:r>
+        <w:rPr>
+          <w:sz w:val="20"/>
+          <w:szCs w:val="20"/>
+        </w:rPr>
+        <w:t xml:space="preserve">’ve given up on my future. I don’t think about it anymore. I don’t know if I want to teach, or support and mentor students, or even remain in science. I’ve just been chasing this PhD, this </w:t>
       </w:r>
       <w:proofErr w:type="gramStart"/>
       <w:r>
@@ -9651,7 +10284,7 @@
           <w:sz w:val="20"/>
           <w:szCs w:val="20"/>
         </w:rPr>
-        <w:t>is</w:t>
+        <w:t>upper level</w:t>
       </w:r>
       <w:proofErr w:type="gramEnd"/>
       <w:r>
@@ -9659,14 +10292,39 @@
           <w:sz w:val="20"/>
           <w:szCs w:val="20"/>
         </w:rPr>
-        <w:t xml:space="preserve"> what kept me going, more so than the feeling of being fulfilled by </w:t>
-      </w:r>
-      <w:r>
-        <w:rPr>
-          <w:sz w:val="20"/>
-          <w:szCs w:val="20"/>
-        </w:rPr>
-        <w:t xml:space="preserve">you. </w:t>
+        <w:t xml:space="preserve"> degree. Rather than allowing me to fall deeper in love with </w:t>
+      </w:r>
+      <w:proofErr w:type="gramStart"/>
+      <w:r>
+        <w:rPr>
+          <w:sz w:val="20"/>
+          <w:szCs w:val="20"/>
+        </w:rPr>
+        <w:t>the science</w:t>
+      </w:r>
+      <w:proofErr w:type="gramEnd"/>
+      <w:r>
+        <w:rPr>
+          <w:sz w:val="20"/>
+          <w:szCs w:val="20"/>
+        </w:rPr>
+        <w:t xml:space="preserve">, </w:t>
+      </w:r>
+      <w:proofErr w:type="gramStart"/>
+      <w:r>
+        <w:rPr>
+          <w:sz w:val="20"/>
+          <w:szCs w:val="20"/>
+        </w:rPr>
+        <w:t>all of</w:t>
+      </w:r>
+      <w:proofErr w:type="gramEnd"/>
+      <w:r>
+        <w:rPr>
+          <w:sz w:val="20"/>
+          <w:szCs w:val="20"/>
+        </w:rPr>
+        <w:t xml:space="preserve"> the work I’ve had to do for my PhD has led me to fall out of love with it. </w:t>
       </w:r>
       <w:r>
         <w:rPr>
@@ -9680,13 +10338,6 @@
           <w:sz w:val="20"/>
           <w:szCs w:val="20"/>
         </w:rPr>
-        <w:t xml:space="preserve"> Should I quit now?</w:t>
-      </w:r>
-      <w:r>
-        <w:rPr>
-          <w:sz w:val="20"/>
-          <w:szCs w:val="20"/>
-        </w:rPr>
         <w:t xml:space="preserve"> </w:t>
       </w:r>
       <w:r>
@@ -9709,14 +10360,7 @@
           <w:sz w:val="20"/>
           <w:szCs w:val="20"/>
         </w:rPr>
-        <w:t>from</w:t>
-      </w:r>
-      <w:r>
-        <w:rPr>
-          <w:sz w:val="20"/>
-          <w:szCs w:val="20"/>
-        </w:rPr>
-        <w:t xml:space="preserve"> with</w:t>
+        <w:t>from with</w:t>
       </w:r>
       <w:proofErr w:type="gramEnd"/>
       <w:r>
@@ -9724,28 +10368,70 @@
           <w:sz w:val="20"/>
           <w:szCs w:val="20"/>
         </w:rPr>
-        <w:t xml:space="preserve"> some successful experiments</w:t>
-      </w:r>
-      <w:r>
-        <w:rPr>
-          <w:sz w:val="20"/>
-          <w:szCs w:val="20"/>
-        </w:rPr>
-        <w:t xml:space="preserve">, </w:t>
-      </w:r>
-      <w:r>
-        <w:rPr>
-          <w:sz w:val="20"/>
-          <w:szCs w:val="20"/>
-        </w:rPr>
-        <w:t xml:space="preserve">I wanted to quit. </w:t>
-      </w:r>
-      <w:r>
-        <w:rPr>
-          <w:sz w:val="20"/>
-          <w:szCs w:val="20"/>
-        </w:rPr>
-        <w:t xml:space="preserve">The work, the learning, and the chase of it all is what kept me here. </w:t>
+        <w:t xml:space="preserve"> </w:t>
+      </w:r>
+      <w:r>
+        <w:rPr>
+          <w:sz w:val="20"/>
+          <w:szCs w:val="20"/>
+        </w:rPr>
+        <w:lastRenderedPageBreak/>
+        <w:t>some successful experiments</w:t>
+      </w:r>
+      <w:r>
+        <w:rPr>
+          <w:sz w:val="20"/>
+          <w:szCs w:val="20"/>
+        </w:rPr>
+        <w:t>, I just kept thinking</w:t>
+      </w:r>
+      <w:r>
+        <w:rPr>
+          <w:sz w:val="20"/>
+          <w:szCs w:val="20"/>
+        </w:rPr>
+        <w:t xml:space="preserve"> </w:t>
+      </w:r>
+      <w:r>
+        <w:rPr>
+          <w:i/>
+          <w:iCs/>
+          <w:sz w:val="20"/>
+          <w:szCs w:val="20"/>
+        </w:rPr>
+        <w:t>s</w:t>
+      </w:r>
+      <w:r>
+        <w:rPr>
+          <w:i/>
+          <w:iCs/>
+          <w:sz w:val="20"/>
+          <w:szCs w:val="20"/>
+        </w:rPr>
+        <w:t>hould I quit now?</w:t>
+      </w:r>
+      <w:r>
+        <w:rPr>
+          <w:sz w:val="20"/>
+          <w:szCs w:val="20"/>
+        </w:rPr>
+        <w:t xml:space="preserve"> </w:t>
+      </w:r>
+      <w:proofErr w:type="gramStart"/>
+      <w:r>
+        <w:rPr>
+          <w:sz w:val="20"/>
+          <w:szCs w:val="20"/>
+        </w:rPr>
+        <w:t>The</w:t>
+      </w:r>
+      <w:proofErr w:type="gramEnd"/>
+      <w:r>
+        <w:rPr>
+          <w:sz w:val="20"/>
+          <w:szCs w:val="20"/>
+        </w:rPr>
+        <w:t xml:space="preserve"> work, the learning, and the chase of it all is what kept me here. </w:t>
       </w:r>
       <w:r>
         <w:rPr>
@@ -9939,7 +10625,6 @@
         <w:rPr>
           <w:noProof/>
         </w:rPr>
-        <w:lastRenderedPageBreak/>
         <w:drawing>
           <wp:anchor distT="0" distB="0" distL="114300" distR="114300" simplePos="0" relativeHeight="251658752" behindDoc="0" locked="0" layoutInCell="1" allowOverlap="1" wp14:anchorId="52B367D0" wp14:editId="6248F682">
             <wp:simplePos x="0" y="0"/>
@@ -10603,7 +11288,7 @@
           <w:sz w:val="20"/>
           <w:szCs w:val="20"/>
         </w:rPr>
-        <w:t>Dear PhD,</w:t>
+        <w:t>Hey future me,</w:t>
       </w:r>
     </w:p>
     <w:p>
@@ -10832,6 +11517,7 @@
           <w:sz w:val="20"/>
           <w:szCs w:val="20"/>
         </w:rPr>
+        <w:lastRenderedPageBreak/>
         <w:t xml:space="preserve">This process imports DNA of interest into a cell. </w:t>
       </w:r>
       <w:proofErr w:type="gramStart"/>
@@ -10924,7 +11610,6 @@
           <w:sz w:val="20"/>
           <w:szCs w:val="20"/>
         </w:rPr>
-        <w:lastRenderedPageBreak/>
         <w:t>This measures the amount of protein association for the protein that the DNA codes for.</w:t>
       </w:r>
     </w:p>
@@ -11093,7 +11778,21 @@
           <w:sz w:val="20"/>
           <w:szCs w:val="20"/>
         </w:rPr>
-        <w:t>Dear PhD,</w:t>
+        <w:t xml:space="preserve">Dear </w:t>
+      </w:r>
+      <w:r>
+        <w:rPr>
+          <w:sz w:val="20"/>
+          <w:szCs w:val="20"/>
+        </w:rPr>
+        <w:t>future</w:t>
+      </w:r>
+      <w:r>
+        <w:rPr>
+          <w:sz w:val="20"/>
+          <w:szCs w:val="20"/>
+        </w:rPr>
+        <w:t>,</w:t>
       </w:r>
     </w:p>
     <w:p>
@@ -11690,7 +12389,15 @@
           <w:sz w:val="20"/>
           <w:szCs w:val="20"/>
         </w:rPr>
-        <w:t xml:space="preserve"> To appreciate the stillness, and to truly cherish the freedom of graduate school. </w:t>
+        <w:t xml:space="preserve"> To </w:t>
+      </w:r>
+      <w:r>
+        <w:rPr>
+          <w:sz w:val="20"/>
+          <w:szCs w:val="20"/>
+        </w:rPr>
+        <w:lastRenderedPageBreak/>
+        <w:t xml:space="preserve">appreciate the stillness, and to truly cherish the freedom of graduate school. </w:t>
       </w:r>
       <w:r>
         <w:rPr>
@@ -11929,15 +12636,7 @@
           <w:sz w:val="20"/>
           <w:szCs w:val="20"/>
         </w:rPr>
-        <w:t xml:space="preserve"> brain to acclimate to the idea of working at the boundary of human knowledge, allowing me to </w:t>
-      </w:r>
-      <w:r>
-        <w:rPr>
-          <w:sz w:val="20"/>
-          <w:szCs w:val="20"/>
-        </w:rPr>
-        <w:lastRenderedPageBreak/>
-        <w:t xml:space="preserve">excise biases in pursuit of truth. It reminds me of the days when I was a </w:t>
+        <w:t xml:space="preserve"> brain to acclimate to the idea of working at the boundary of human knowledge, allowing me to excise biases in pursuit of truth. It reminds me of the days when I was a </w:t>
       </w:r>
       <w:r>
         <w:rPr>
@@ -12398,7 +13097,21 @@
           <w:sz w:val="20"/>
           <w:szCs w:val="20"/>
         </w:rPr>
-        <w:t>Dear PhD,</w:t>
+        <w:t xml:space="preserve">Dear </w:t>
+      </w:r>
+      <w:r>
+        <w:rPr>
+          <w:sz w:val="20"/>
+          <w:szCs w:val="20"/>
+        </w:rPr>
+        <w:t>future me</w:t>
+      </w:r>
+      <w:r>
+        <w:rPr>
+          <w:sz w:val="20"/>
+          <w:szCs w:val="20"/>
+        </w:rPr>
+        <w:t>,</w:t>
       </w:r>
     </w:p>
     <w:p>
@@ -12695,7 +13408,15 @@
           <w:sz w:val="20"/>
           <w:szCs w:val="20"/>
         </w:rPr>
-        <w:t>developing an algorithm that creates membrane protein structures, from feeling like I knew and understood myself, to wanting to have more time to really learn about my needs and desires.</w:t>
+        <w:t xml:space="preserve">developing an algorithm that creates membrane </w:t>
+      </w:r>
+      <w:r>
+        <w:rPr>
+          <w:sz w:val="20"/>
+          <w:szCs w:val="20"/>
+        </w:rPr>
+        <w:lastRenderedPageBreak/>
+        <w:t>protein structures, from feeling like I knew and understood myself, to wanting to have more time to really learn about my needs and desires.</w:t>
       </w:r>
       <w:r>
         <w:rPr>
@@ -12939,7 +13660,6 @@
           <w:sz w:val="20"/>
           <w:szCs w:val="20"/>
         </w:rPr>
-        <w:lastRenderedPageBreak/>
         <w:t>But</w:t>
       </w:r>
       <w:r>
@@ -13246,35 +13966,7 @@
           <w:sz w:val="20"/>
           <w:szCs w:val="20"/>
         </w:rPr>
-        <w:t xml:space="preserve"> </w:t>
-      </w:r>
-      <w:r>
-        <w:rPr>
-          <w:sz w:val="20"/>
-          <w:szCs w:val="20"/>
-        </w:rPr>
-        <w:t xml:space="preserve">I want to wake up. I want to work. </w:t>
-      </w:r>
-      <w:r>
-        <w:rPr>
-          <w:sz w:val="20"/>
-          <w:szCs w:val="20"/>
-        </w:rPr>
-        <w:t>T</w:t>
-      </w:r>
-      <w:r>
-        <w:rPr>
-          <w:sz w:val="20"/>
-          <w:szCs w:val="20"/>
-        </w:rPr>
-        <w:t>o write.</w:t>
-      </w:r>
-      <w:r>
-        <w:rPr>
-          <w:sz w:val="20"/>
-          <w:szCs w:val="20"/>
-        </w:rPr>
-        <w:t xml:space="preserve"> To do experiments, catch up with friends, to graduate</w:t>
+        <w:t xml:space="preserve"> I want to wake up. I want to work. To write. To do experiments, catch up with friends, to graduate</w:t>
       </w:r>
       <w:r>
         <w:rPr>
@@ -13304,28 +13996,7 @@
           <w:sz w:val="20"/>
           <w:szCs w:val="20"/>
         </w:rPr>
-        <w:t xml:space="preserve">, </w:t>
-      </w:r>
-      <w:r>
-        <w:rPr>
-          <w:sz w:val="20"/>
-          <w:szCs w:val="20"/>
-        </w:rPr>
-        <w:t>hoping to see something that will allow me to get up to no avail. My mind is foggy, I try to speak but no words come out, just sounds of aching, reptilian like.</w:t>
-      </w:r>
-      <w:r>
-        <w:rPr>
-          <w:sz w:val="20"/>
-          <w:szCs w:val="20"/>
-        </w:rPr>
-        <w:t xml:space="preserve"> </w:t>
-      </w:r>
-      <w:r>
-        <w:rPr>
-          <w:sz w:val="20"/>
-          <w:szCs w:val="20"/>
-        </w:rPr>
-        <w:t>I want to graduate. So why can’t I get up?</w:t>
+        <w:t>, hoping to see something that will allow me to get up to no avail. My mind is foggy, I try to speak but no words come out, just sounds of aching, reptilian like. I want to graduate. So why can’t I get up?</w:t>
       </w:r>
     </w:p>
     <w:p>
@@ -13992,6 +14663,7 @@
           <w:sz w:val="20"/>
           <w:szCs w:val="20"/>
         </w:rPr>
+        <w:lastRenderedPageBreak/>
         <w:t>What did you learn from yourself whenever you burned out?</w:t>
       </w:r>
     </w:p>
@@ -14098,7 +14770,6 @@
           <w:sz w:val="20"/>
           <w:szCs w:val="20"/>
         </w:rPr>
-        <w:lastRenderedPageBreak/>
         <w:t xml:space="preserve">One thing that I’ve found myself not doing well is SHOWING the story. I think my memory right now is hinging on an experience rather than </w:t>
       </w:r>
       <w:proofErr w:type="gramStart"/>

</xml_diff>